<commit_message>
Added start of 2nd section describing MuZero Model
</commit_message>
<xml_diff>
--- a/report.docx
+++ b/report.docx
@@ -62,6 +62,7 @@
           <w:id w:val="-1627226363"/>
           <w:citation/>
         </w:sdtPr>
+        <w:sdtEndPr/>
         <w:sdtContent>
           <w:r>
             <w:fldChar w:fldCharType="begin"/>
@@ -157,6 +158,7 @@
           <w:id w:val="122741316"/>
           <w:citation/>
         </w:sdtPr>
+        <w:sdtEndPr/>
         <w:sdtContent>
           <w:r>
             <w:fldChar w:fldCharType="begin"/>
@@ -189,6 +191,7 @@
           <w:id w:val="1505475035"/>
           <w:citation/>
         </w:sdtPr>
+        <w:sdtEndPr/>
         <w:sdtContent>
           <w:r>
             <w:fldChar w:fldCharType="begin"/>
@@ -266,19 +269,46 @@
         <w:t xml:space="preserve"> the planning capabilities of the algorithm to achieve superhuman performance in Go</w:t>
       </w:r>
       <w:r>
-        <w:t>&lt;REF&gt;</w:t>
+        <w:t>&lt;</w:t>
+      </w:r>
+      <w:r>
+        <w:rPr>
+          <w:color w:val="FF0000"/>
+        </w:rPr>
+        <w:t>REF</w:t>
+      </w:r>
+      <w:r>
+        <w:t>&gt;</w:t>
       </w:r>
       <w:r>
         <w:t>, Chess</w:t>
       </w:r>
       <w:r>
-        <w:t>&lt;REF&gt;</w:t>
+        <w:t>&lt;</w:t>
+      </w:r>
+      <w:r>
+        <w:rPr>
+          <w:color w:val="FF0000"/>
+        </w:rPr>
+        <w:t>REF</w:t>
+      </w:r>
+      <w:r>
+        <w:t>&gt;</w:t>
       </w:r>
       <w:r>
         <w:t>, Shogi</w:t>
       </w:r>
       <w:r>
-        <w:t>&lt;REF&gt;</w:t>
+        <w:t>&lt;</w:t>
+      </w:r>
+      <w:r>
+        <w:rPr>
+          <w:color w:val="FF0000"/>
+        </w:rPr>
+        <w:t>REF</w:t>
+      </w:r>
+      <w:r>
+        <w:t>&gt;</w:t>
       </w:r>
       <w:r>
         <w:t xml:space="preserve"> and 57 different Atari games </w:t>
@@ -303,6 +333,7 @@
           <w:id w:val="-972053241"/>
           <w:citation/>
         </w:sdtPr>
+        <w:sdtEndPr/>
         <w:sdtContent>
           <w:r>
             <w:fldChar w:fldCharType="begin"/>
@@ -409,6 +440,7 @@
           <w:id w:val="1479887717"/>
           <w:citation/>
         </w:sdtPr>
+        <w:sdtEndPr/>
         <w:sdtContent>
           <w:r>
             <w:fldChar w:fldCharType="begin"/>
@@ -434,12 +466,7 @@
         <w:t>.</w:t>
       </w:r>
       <w:r>
-        <w:t xml:space="preserve"> This is a significance of MuZero it is a model-based algorithm that achieves state-of-the-art performance in visually complex domains (Atari 2600) as well as maintaining superhuman pe</w:t>
-      </w:r>
-      <w:bookmarkStart w:id="0" w:name="_GoBack"/>
-      <w:bookmarkEnd w:id="0"/>
-      <w:r>
-        <w:t xml:space="preserve">rformance </w:t>
+        <w:t xml:space="preserve"> This is a significance of MuZero it is a model-based algorithm that achieves state-of-the-art performance in visually complex domains (Atari 2600) as well as maintaining superhuman performance </w:t>
       </w:r>
       <w:r>
         <w:t xml:space="preserve">in two </w:t>
@@ -481,6 +508,7 @@
           <w:id w:val="-213516470"/>
           <w:citation/>
         </w:sdtPr>
+        <w:sdtEndPr/>
         <w:sdtContent>
           <w:r>
             <w:fldChar w:fldCharType="begin"/>
@@ -536,6 +564,1347 @@
       </w:r>
       <w:r>
         <w:t>more environments including single agent domains and environments where actions yield non-zero immediate rewards. The AlphaZero algorithm was built for Chess, Go and Shogi where all state transitions were set to zero immediate reward except for terminal states where a Win, Loss or Draw was 1, -1 and 0 respectively.</w:t>
+      </w:r>
+    </w:p>
+    <w:p>
+      <w:pPr>
+        <w:jc w:val="both"/>
+      </w:pPr>
+    </w:p>
+    <w:p>
+      <w:pPr>
+        <w:pStyle w:val="Heading1"/>
+      </w:pPr>
+      <w:r>
+        <w:t>Algorithm Components</w:t>
+      </w:r>
+    </w:p>
+    <w:p>
+      <w:pPr>
+        <w:pStyle w:val="Heading2"/>
+        <w:rPr>
+          <w:lang w:val="it-IT"/>
+        </w:rPr>
+      </w:pPr>
+      <w:r>
+        <w:rPr>
+          <w:lang w:val="it-IT"/>
+        </w:rPr>
+        <w:t>Model</w:t>
+      </w:r>
+    </w:p>
+    <w:p>
+      <w:pPr>
+        <w:jc w:val="both"/>
+      </w:pPr>
+      <w:r>
+        <w:t>MuZero’s RL model is m</w:t>
+      </w:r>
+      <w:r>
+        <w:t xml:space="preserve">ade up of three components: a representation function </w:t>
+      </w:r>
+      <m:oMath>
+        <m:r>
+          <w:rPr>
+            <w:rFonts w:ascii="Cambria Math" w:hAnsi="Cambria Math"/>
+          </w:rPr>
+          <m:t>h()</m:t>
+        </m:r>
+      </m:oMath>
+      <w:r>
+        <w:t xml:space="preserve">, dynamics function </w:t>
+      </w:r>
+      <m:oMath>
+        <m:r>
+          <w:rPr>
+            <w:rFonts w:ascii="Cambria Math" w:hAnsi="Cambria Math"/>
+          </w:rPr>
+          <m:t>g()</m:t>
+        </m:r>
+      </m:oMath>
+      <w:r>
+        <w:rPr>
+          <w:rFonts w:eastAsiaTheme="minorEastAsia"/>
+        </w:rPr>
+        <w:t xml:space="preserve"> </w:t>
+      </w:r>
+      <w:r>
+        <w:t xml:space="preserve">and prediction function </w:t>
+      </w:r>
+      <m:oMath>
+        <m:r>
+          <w:rPr>
+            <w:rFonts w:ascii="Cambria Math" w:hAnsi="Cambria Math"/>
+          </w:rPr>
+          <m:t>f()</m:t>
+        </m:r>
+      </m:oMath>
+      <w:r>
+        <w:t xml:space="preserve">. </w:t>
+      </w:r>
+      <w:r>
+        <w:t xml:space="preserve">All three functions are neural networks with </w:t>
+      </w:r>
+      <m:oMath>
+        <m:r>
+          <w:rPr>
+            <w:rFonts w:ascii="Cambria Math" w:hAnsi="Cambria Math"/>
+          </w:rPr>
+          <m:t>θ</m:t>
+        </m:r>
+      </m:oMath>
+      <w:r>
+        <w:rPr>
+          <w:rFonts w:eastAsiaTheme="minorEastAsia"/>
+        </w:rPr>
+        <w:t xml:space="preserve"> denoting the network parameters (weights).</w:t>
+      </w:r>
+    </w:p>
+    <w:p>
+      <w:pPr>
+        <w:jc w:val="both"/>
+      </w:pPr>
+      <w:r>
+        <w:t xml:space="preserve">The </w:t>
+      </w:r>
+      <w:r>
+        <w:rPr>
+          <w:b/>
+        </w:rPr>
+        <w:t xml:space="preserve">representation function </w:t>
+      </w:r>
+      <m:oMath>
+        <m:r>
+          <m:rPr>
+            <m:sty m:val="bi"/>
+          </m:rPr>
+          <w:rPr>
+            <w:rFonts w:ascii="Cambria Math" w:hAnsi="Cambria Math"/>
+          </w:rPr>
+          <m:t>h()</m:t>
+        </m:r>
+      </m:oMath>
+      <w:r>
+        <w:t xml:space="preserve"> </w:t>
+      </w:r>
+      <w:r>
+        <w:t xml:space="preserve"> is responsible for transforming observations of the environment into an initial hidden state </w:t>
+      </w:r>
+      <m:oMath>
+        <m:sSup>
+          <m:sSupPr>
+            <m:ctrlPr>
+              <w:rPr>
+                <w:rFonts w:ascii="Cambria Math" w:hAnsi="Cambria Math"/>
+                <w:i/>
+              </w:rPr>
+            </m:ctrlPr>
+          </m:sSupPr>
+          <m:e>
+            <m:r>
+              <w:rPr>
+                <w:rFonts w:ascii="Cambria Math" w:hAnsi="Cambria Math"/>
+              </w:rPr>
+              <m:t>S</m:t>
+            </m:r>
+          </m:e>
+          <m:sup>
+            <m:r>
+              <w:rPr>
+                <w:rFonts w:ascii="Cambria Math" w:hAnsi="Cambria Math"/>
+              </w:rPr>
+              <m:t>0</m:t>
+            </m:r>
+          </m:sup>
+        </m:sSup>
+      </m:oMath>
+      <w:r>
+        <w:t xml:space="preserve"> used to initialise the root of the search tree for planning.</w:t>
+      </w:r>
+      <w:r>
+        <w:t xml:space="preserve"> This action is one-way because “There is no direct constraint or requirement for the hidden state to capture all information necessary to reconstruct the original </w:t>
+      </w:r>
+      <w:r>
+        <w:t>observation</w:t>
+      </w:r>
+      <w:r>
+        <w:t>”.</w:t>
+      </w:r>
+    </w:p>
+    <w:p>
+      <w:pPr>
+        <w:jc w:val="both"/>
+      </w:pPr>
+      <m:oMathPara>
+        <m:oMath>
+          <m:sSup>
+            <m:sSupPr>
+              <m:ctrlPr>
+                <w:rPr>
+                  <w:rFonts w:ascii="Cambria Math" w:hAnsi="Cambria Math"/>
+                  <w:i/>
+                </w:rPr>
+              </m:ctrlPr>
+            </m:sSupPr>
+            <m:e>
+              <m:r>
+                <w:rPr>
+                  <w:rFonts w:ascii="Cambria Math" w:hAnsi="Cambria Math"/>
+                </w:rPr>
+                <m:t>S</m:t>
+              </m:r>
+            </m:e>
+            <m:sup>
+              <m:r>
+                <w:rPr>
+                  <w:rFonts w:ascii="Cambria Math" w:hAnsi="Cambria Math"/>
+                </w:rPr>
+                <m:t>0</m:t>
+              </m:r>
+            </m:sup>
+          </m:sSup>
+          <m:r>
+            <w:rPr>
+              <w:rFonts w:ascii="Cambria Math" w:hAnsi="Cambria Math"/>
+            </w:rPr>
+            <m:t>=</m:t>
+          </m:r>
+          <m:sSub>
+            <m:sSubPr>
+              <m:ctrlPr>
+                <w:rPr>
+                  <w:rFonts w:ascii="Cambria Math" w:hAnsi="Cambria Math"/>
+                  <w:i/>
+                </w:rPr>
+              </m:ctrlPr>
+            </m:sSubPr>
+            <m:e>
+              <m:r>
+                <w:rPr>
+                  <w:rFonts w:ascii="Cambria Math" w:hAnsi="Cambria Math"/>
+                </w:rPr>
+                <m:t>h</m:t>
+              </m:r>
+            </m:e>
+            <m:sub>
+              <m:r>
+                <w:rPr>
+                  <w:rFonts w:ascii="Cambria Math" w:hAnsi="Cambria Math"/>
+                </w:rPr>
+                <m:t>θ</m:t>
+              </m:r>
+            </m:sub>
+          </m:sSub>
+          <m:r>
+            <w:rPr>
+              <w:rFonts w:ascii="Cambria Math" w:hAnsi="Cambria Math"/>
+            </w:rPr>
+            <m:t>(</m:t>
+          </m:r>
+          <m:sSub>
+            <m:sSubPr>
+              <m:ctrlPr>
+                <w:rPr>
+                  <w:rFonts w:ascii="Cambria Math" w:hAnsi="Cambria Math"/>
+                  <w:i/>
+                </w:rPr>
+              </m:ctrlPr>
+            </m:sSubPr>
+            <m:e>
+              <m:r>
+                <w:rPr>
+                  <w:rFonts w:ascii="Cambria Math" w:hAnsi="Cambria Math"/>
+                </w:rPr>
+                <m:t>o</m:t>
+              </m:r>
+            </m:e>
+            <m:sub>
+              <m:r>
+                <w:rPr>
+                  <w:rFonts w:ascii="Cambria Math" w:hAnsi="Cambria Math"/>
+                </w:rPr>
+                <m:t>1</m:t>
+              </m:r>
+            </m:sub>
+          </m:sSub>
+          <m:r>
+            <w:rPr>
+              <w:rFonts w:ascii="Cambria Math" w:hAnsi="Cambria Math"/>
+            </w:rPr>
+            <m:t>,…,</m:t>
+          </m:r>
+          <m:sSub>
+            <m:sSubPr>
+              <m:ctrlPr>
+                <w:rPr>
+                  <w:rFonts w:ascii="Cambria Math" w:hAnsi="Cambria Math"/>
+                  <w:i/>
+                </w:rPr>
+              </m:ctrlPr>
+            </m:sSubPr>
+            <m:e>
+              <m:r>
+                <w:rPr>
+                  <w:rFonts w:ascii="Cambria Math" w:hAnsi="Cambria Math"/>
+                </w:rPr>
+                <m:t>o</m:t>
+              </m:r>
+            </m:e>
+            <m:sub>
+              <m:r>
+                <w:rPr>
+                  <w:rFonts w:ascii="Cambria Math" w:hAnsi="Cambria Math"/>
+                </w:rPr>
+                <m:t>t</m:t>
+              </m:r>
+            </m:sub>
+          </m:sSub>
+          <m:r>
+            <w:rPr>
+              <w:rFonts w:ascii="Cambria Math" w:hAnsi="Cambria Math"/>
+            </w:rPr>
+            <m:t>)</m:t>
+          </m:r>
+        </m:oMath>
+      </m:oMathPara>
+    </w:p>
+    <w:p>
+      <w:pPr>
+        <w:jc w:val="both"/>
+      </w:pPr>
+      <w:r>
+        <w:lastRenderedPageBreak/>
+        <w:t xml:space="preserve">The </w:t>
+      </w:r>
+      <w:r>
+        <w:rPr>
+          <w:b/>
+        </w:rPr>
+        <w:t>dynamics function</w:t>
+      </w:r>
+      <m:oMath>
+        <m:r>
+          <m:rPr>
+            <m:sty m:val="bi"/>
+          </m:rPr>
+          <w:rPr>
+            <w:rFonts w:ascii="Cambria Math" w:hAnsi="Cambria Math"/>
+          </w:rPr>
+          <m:t xml:space="preserve"> g()</m:t>
+        </m:r>
+      </m:oMath>
+      <w:r>
+        <w:rPr>
+          <w:rFonts w:eastAsiaTheme="minorEastAsia"/>
+        </w:rPr>
+        <w:t xml:space="preserve"> is responsible for thinking ahead at each hypothetical step k by transitioning between hidden states</w:t>
+      </w:r>
+      <w:r>
+        <w:t xml:space="preserve">. The dynamics function </w:t>
+      </w:r>
+      <w:r>
+        <w:t xml:space="preserve">takes an action from a hidden state and </w:t>
+      </w:r>
+      <w:r>
+        <w:t>computes the next hidden state and the immediate reward for the transition.</w:t>
+      </w:r>
+    </w:p>
+    <w:p>
+      <w:pPr>
+        <w:jc w:val="both"/>
+        <w:rPr>
+          <w:rFonts w:eastAsiaTheme="minorEastAsia"/>
+        </w:rPr>
+      </w:pPr>
+      <m:oMathPara>
+        <m:oMath>
+          <m:sSup>
+            <m:sSupPr>
+              <m:ctrlPr>
+                <w:rPr>
+                  <w:rFonts w:ascii="Cambria Math" w:hAnsi="Cambria Math"/>
+                  <w:i/>
+                </w:rPr>
+              </m:ctrlPr>
+            </m:sSupPr>
+            <m:e>
+              <m:r>
+                <w:rPr>
+                  <w:rFonts w:ascii="Cambria Math" w:hAnsi="Cambria Math"/>
+                </w:rPr>
+                <m:t>r</m:t>
+              </m:r>
+            </m:e>
+            <m:sup>
+              <m:r>
+                <w:rPr>
+                  <w:rFonts w:ascii="Cambria Math" w:hAnsi="Cambria Math"/>
+                </w:rPr>
+                <m:t>k</m:t>
+              </m:r>
+            </m:sup>
+          </m:sSup>
+          <m:r>
+            <w:rPr>
+              <w:rFonts w:ascii="Cambria Math" w:hAnsi="Cambria Math"/>
+            </w:rPr>
+            <m:t>,</m:t>
+          </m:r>
+          <m:sSup>
+            <m:sSupPr>
+              <m:ctrlPr>
+                <w:rPr>
+                  <w:rFonts w:ascii="Cambria Math" w:hAnsi="Cambria Math"/>
+                  <w:i/>
+                </w:rPr>
+              </m:ctrlPr>
+            </m:sSupPr>
+            <m:e>
+              <m:r>
+                <w:rPr>
+                  <w:rFonts w:ascii="Cambria Math" w:hAnsi="Cambria Math"/>
+                </w:rPr>
+                <m:t>s</m:t>
+              </m:r>
+            </m:e>
+            <m:sup>
+              <m:r>
+                <w:rPr>
+                  <w:rFonts w:ascii="Cambria Math" w:hAnsi="Cambria Math"/>
+                </w:rPr>
+                <m:t>k</m:t>
+              </m:r>
+            </m:sup>
+          </m:sSup>
+          <m:r>
+            <w:rPr>
+              <w:rFonts w:ascii="Cambria Math" w:hAnsi="Cambria Math"/>
+            </w:rPr>
+            <m:t>=</m:t>
+          </m:r>
+          <m:sSub>
+            <m:sSubPr>
+              <m:ctrlPr>
+                <w:rPr>
+                  <w:rFonts w:ascii="Cambria Math" w:hAnsi="Cambria Math"/>
+                  <w:i/>
+                </w:rPr>
+              </m:ctrlPr>
+            </m:sSubPr>
+            <m:e>
+              <m:r>
+                <w:rPr>
+                  <w:rFonts w:ascii="Cambria Math" w:hAnsi="Cambria Math"/>
+                </w:rPr>
+                <m:t>g</m:t>
+              </m:r>
+            </m:e>
+            <m:sub>
+              <m:r>
+                <w:rPr>
+                  <w:rFonts w:ascii="Cambria Math" w:hAnsi="Cambria Math"/>
+                </w:rPr>
+                <m:t>θ</m:t>
+              </m:r>
+            </m:sub>
+          </m:sSub>
+          <m:r>
+            <w:rPr>
+              <w:rFonts w:ascii="Cambria Math" w:hAnsi="Cambria Math"/>
+            </w:rPr>
+            <m:t>(</m:t>
+          </m:r>
+          <m:sSup>
+            <m:sSupPr>
+              <m:ctrlPr>
+                <w:rPr>
+                  <w:rFonts w:ascii="Cambria Math" w:hAnsi="Cambria Math"/>
+                  <w:i/>
+                </w:rPr>
+              </m:ctrlPr>
+            </m:sSupPr>
+            <m:e>
+              <m:r>
+                <w:rPr>
+                  <w:rFonts w:ascii="Cambria Math" w:hAnsi="Cambria Math"/>
+                </w:rPr>
+                <m:t>s</m:t>
+              </m:r>
+            </m:e>
+            <m:sup>
+              <m:r>
+                <w:rPr>
+                  <w:rFonts w:ascii="Cambria Math" w:hAnsi="Cambria Math"/>
+                </w:rPr>
+                <m:t>k-1</m:t>
+              </m:r>
+            </m:sup>
+          </m:sSup>
+          <m:r>
+            <w:rPr>
+              <w:rFonts w:ascii="Cambria Math" w:hAnsi="Cambria Math"/>
+            </w:rPr>
+            <m:t>,</m:t>
+          </m:r>
+          <m:sSup>
+            <m:sSupPr>
+              <m:ctrlPr>
+                <w:rPr>
+                  <w:rFonts w:ascii="Cambria Math" w:hAnsi="Cambria Math"/>
+                  <w:i/>
+                </w:rPr>
+              </m:ctrlPr>
+            </m:sSupPr>
+            <m:e>
+              <m:r>
+                <w:rPr>
+                  <w:rFonts w:ascii="Cambria Math" w:hAnsi="Cambria Math"/>
+                </w:rPr>
+                <m:t>a</m:t>
+              </m:r>
+            </m:e>
+            <m:sup>
+              <m:r>
+                <w:rPr>
+                  <w:rFonts w:ascii="Cambria Math" w:hAnsi="Cambria Math"/>
+                </w:rPr>
+                <m:t>k</m:t>
+              </m:r>
+            </m:sup>
+          </m:sSup>
+          <m:r>
+            <w:rPr>
+              <w:rFonts w:ascii="Cambria Math" w:hAnsi="Cambria Math"/>
+            </w:rPr>
+            <m:t>)</m:t>
+          </m:r>
+        </m:oMath>
+      </m:oMathPara>
+    </w:p>
+    <w:p>
+      <w:pPr>
+        <w:jc w:val="both"/>
+        <w:rPr>
+          <w:rFonts w:eastAsiaTheme="minorEastAsia"/>
+        </w:rPr>
+      </w:pPr>
+      <w:r>
+        <w:t xml:space="preserve">The </w:t>
+      </w:r>
+      <w:r>
+        <w:rPr>
+          <w:b/>
+        </w:rPr>
+        <w:t xml:space="preserve">prediction function </w:t>
+      </w:r>
+      <m:oMath>
+        <m:r>
+          <m:rPr>
+            <m:sty m:val="bi"/>
+          </m:rPr>
+          <w:rPr>
+            <w:rFonts w:ascii="Cambria Math" w:hAnsi="Cambria Math"/>
+          </w:rPr>
+          <m:t>f()</m:t>
+        </m:r>
+      </m:oMath>
+      <w:r>
+        <w:rPr>
+          <w:rFonts w:eastAsiaTheme="minorEastAsia"/>
+          <w:b/>
+        </w:rPr>
+        <w:t xml:space="preserve"> </w:t>
+      </w:r>
+      <w:r>
+        <w:rPr>
+          <w:rFonts w:eastAsiaTheme="minorEastAsia"/>
+        </w:rPr>
+        <w:t>evaluates a hidden state</w:t>
+      </w:r>
+      <w:r>
+        <w:rPr>
+          <w:rFonts w:eastAsiaTheme="minorEastAsia"/>
+        </w:rPr>
+        <w:t xml:space="preserve"> by predicting the policy and value </w:t>
+      </w:r>
+      <w:r>
+        <w:rPr>
+          <w:rFonts w:eastAsiaTheme="minorEastAsia"/>
+        </w:rPr>
+        <w:t>from it</w:t>
+      </w:r>
+      <w:r>
+        <w:rPr>
+          <w:rFonts w:eastAsiaTheme="minorEastAsia"/>
+        </w:rPr>
+        <w:t>. This is the same as the joint policy &amp; value predicting network of AlphaZero</w:t>
+      </w:r>
+      <w:r>
+        <w:rPr>
+          <w:rFonts w:eastAsiaTheme="minorEastAsia"/>
+        </w:rPr>
+        <w:t>.</w:t>
+      </w:r>
+    </w:p>
+    <w:p>
+      <w:pPr>
+        <w:jc w:val="both"/>
+      </w:pPr>
+      <m:oMathPara>
+        <m:oMath>
+          <m:sSup>
+            <m:sSupPr>
+              <m:ctrlPr>
+                <w:rPr>
+                  <w:rFonts w:ascii="Cambria Math" w:hAnsi="Cambria Math"/>
+                  <w:i/>
+                </w:rPr>
+              </m:ctrlPr>
+            </m:sSupPr>
+            <m:e>
+              <m:r>
+                <w:rPr>
+                  <w:rFonts w:ascii="Cambria Math" w:hAnsi="Cambria Math"/>
+                </w:rPr>
+                <m:t>P</m:t>
+              </m:r>
+            </m:e>
+            <m:sup>
+              <m:r>
+                <w:rPr>
+                  <w:rFonts w:ascii="Cambria Math" w:hAnsi="Cambria Math"/>
+                </w:rPr>
+                <m:t>k</m:t>
+              </m:r>
+            </m:sup>
+          </m:sSup>
+          <m:r>
+            <w:rPr>
+              <w:rFonts w:ascii="Cambria Math" w:hAnsi="Cambria Math"/>
+            </w:rPr>
+            <m:t>,</m:t>
+          </m:r>
+          <m:sSup>
+            <m:sSupPr>
+              <m:ctrlPr>
+                <w:rPr>
+                  <w:rFonts w:ascii="Cambria Math" w:hAnsi="Cambria Math"/>
+                  <w:i/>
+                </w:rPr>
+              </m:ctrlPr>
+            </m:sSupPr>
+            <m:e>
+              <m:r>
+                <w:rPr>
+                  <w:rFonts w:ascii="Cambria Math" w:hAnsi="Cambria Math"/>
+                </w:rPr>
+                <m:t>v</m:t>
+              </m:r>
+            </m:e>
+            <m:sup>
+              <m:r>
+                <w:rPr>
+                  <w:rFonts w:ascii="Cambria Math" w:hAnsi="Cambria Math"/>
+                </w:rPr>
+                <m:t>k</m:t>
+              </m:r>
+            </m:sup>
+          </m:sSup>
+          <m:r>
+            <w:rPr>
+              <w:rFonts w:ascii="Cambria Math" w:hAnsi="Cambria Math"/>
+            </w:rPr>
+            <m:t>=</m:t>
+          </m:r>
+          <m:sSub>
+            <m:sSubPr>
+              <m:ctrlPr>
+                <w:rPr>
+                  <w:rFonts w:ascii="Cambria Math" w:hAnsi="Cambria Math"/>
+                  <w:i/>
+                </w:rPr>
+              </m:ctrlPr>
+            </m:sSubPr>
+            <m:e>
+              <m:r>
+                <w:rPr>
+                  <w:rFonts w:ascii="Cambria Math" w:hAnsi="Cambria Math"/>
+                </w:rPr>
+                <m:t>f</m:t>
+              </m:r>
+            </m:e>
+            <m:sub>
+              <m:r>
+                <w:rPr>
+                  <w:rFonts w:ascii="Cambria Math" w:hAnsi="Cambria Math"/>
+                </w:rPr>
+                <m:t>θ</m:t>
+              </m:r>
+            </m:sub>
+          </m:sSub>
+          <m:r>
+            <w:rPr>
+              <w:rFonts w:ascii="Cambria Math" w:hAnsi="Cambria Math"/>
+            </w:rPr>
+            <m:t>(</m:t>
+          </m:r>
+          <m:sSup>
+            <m:sSupPr>
+              <m:ctrlPr>
+                <w:rPr>
+                  <w:rFonts w:ascii="Cambria Math" w:hAnsi="Cambria Math"/>
+                  <w:i/>
+                </w:rPr>
+              </m:ctrlPr>
+            </m:sSupPr>
+            <m:e>
+              <m:r>
+                <w:rPr>
+                  <w:rFonts w:ascii="Cambria Math" w:hAnsi="Cambria Math"/>
+                </w:rPr>
+                <m:t>s</m:t>
+              </m:r>
+            </m:e>
+            <m:sup>
+              <m:r>
+                <w:rPr>
+                  <w:rFonts w:ascii="Cambria Math" w:hAnsi="Cambria Math"/>
+                </w:rPr>
+                <m:t>k</m:t>
+              </m:r>
+            </m:sup>
+          </m:sSup>
+          <m:r>
+            <w:rPr>
+              <w:rFonts w:ascii="Cambria Math" w:hAnsi="Cambria Math"/>
+            </w:rPr>
+            <m:t>)</m:t>
+          </m:r>
+        </m:oMath>
+      </m:oMathPara>
+    </w:p>
+    <w:p>
+      <w:pPr>
+        <w:jc w:val="both"/>
+        <w:rPr>
+          <w:rFonts w:eastAsiaTheme="minorEastAsia"/>
+        </w:rPr>
+      </w:pPr>
+      <w:r>
+        <w:rPr>
+          <w:rFonts w:eastAsiaTheme="minorEastAsia"/>
+        </w:rPr>
+        <w:t>A</w:t>
+      </w:r>
+      <w:r>
+        <w:rPr>
+          <w:rFonts w:eastAsiaTheme="minorEastAsia"/>
+        </w:rPr>
+        <w:t xml:space="preserve"> </w:t>
+      </w:r>
+      <w:r>
+        <w:rPr>
+          <w:rFonts w:eastAsiaTheme="minorEastAsia"/>
+          <w:b/>
+        </w:rPr>
+        <w:t>policy</w:t>
+      </w:r>
+      <w:r>
+        <w:rPr>
+          <w:rFonts w:eastAsiaTheme="minorEastAsia"/>
+        </w:rPr>
+        <w:t xml:space="preserve"> is a mapping of states to actions</w:t>
+      </w:r>
+      <w:r>
+        <w:rPr>
+          <w:rFonts w:eastAsiaTheme="minorEastAsia"/>
+        </w:rPr>
+        <w:t>.</w:t>
+      </w:r>
+      <w:r>
+        <w:rPr>
+          <w:rFonts w:eastAsiaTheme="minorEastAsia"/>
+        </w:rPr>
+        <w:t xml:space="preserve"> </w:t>
+      </w:r>
+      <w:r>
+        <w:rPr>
+          <w:rFonts w:eastAsiaTheme="minorEastAsia"/>
+        </w:rPr>
+        <w:t>H</w:t>
+      </w:r>
+      <w:r>
+        <w:rPr>
+          <w:rFonts w:eastAsiaTheme="minorEastAsia"/>
+        </w:rPr>
+        <w:t xml:space="preserve">ere the policy is </w:t>
+      </w:r>
+      <w:r>
+        <w:rPr>
+          <w:rFonts w:eastAsiaTheme="minorEastAsia"/>
+        </w:rPr>
+        <w:t xml:space="preserve">specifically </w:t>
+      </w:r>
+      <w:r>
+        <w:rPr>
+          <w:rFonts w:eastAsiaTheme="minorEastAsia"/>
+        </w:rPr>
+        <w:t xml:space="preserve">a mapping of a sequence of observations </w:t>
+      </w:r>
+      <w:r>
+        <w:rPr>
+          <w:rFonts w:eastAsiaTheme="minorEastAsia"/>
+        </w:rPr>
+        <w:t xml:space="preserve">(initial hidden state </w:t>
+      </w:r>
+      <m:oMath>
+        <m:sSup>
+          <m:sSupPr>
+            <m:ctrlPr>
+              <w:rPr>
+                <w:rFonts w:ascii="Cambria Math" w:eastAsiaTheme="minorEastAsia" w:hAnsi="Cambria Math"/>
+                <w:i/>
+              </w:rPr>
+            </m:ctrlPr>
+          </m:sSupPr>
+          <m:e>
+            <m:r>
+              <w:rPr>
+                <w:rFonts w:ascii="Cambria Math" w:eastAsiaTheme="minorEastAsia" w:hAnsi="Cambria Math"/>
+              </w:rPr>
+              <m:t>S</m:t>
+            </m:r>
+          </m:e>
+          <m:sup>
+            <m:r>
+              <w:rPr>
+                <w:rFonts w:ascii="Cambria Math" w:eastAsiaTheme="minorEastAsia" w:hAnsi="Cambria Math"/>
+              </w:rPr>
+              <m:t>0</m:t>
+            </m:r>
+          </m:sup>
+        </m:sSup>
+      </m:oMath>
+      <w:r>
+        <w:rPr>
+          <w:rFonts w:eastAsiaTheme="minorEastAsia"/>
+        </w:rPr>
+        <w:t xml:space="preserve">) </w:t>
+      </w:r>
+      <w:r>
+        <w:rPr>
+          <w:rFonts w:eastAsiaTheme="minorEastAsia"/>
+        </w:rPr>
+        <w:t xml:space="preserve">and a sequence of actions to </w:t>
+      </w:r>
+      <w:r>
+        <w:rPr>
+          <w:rFonts w:eastAsiaTheme="minorEastAsia"/>
+        </w:rPr>
+        <w:t>the</w:t>
+      </w:r>
+      <w:r>
+        <w:rPr>
+          <w:rFonts w:eastAsiaTheme="minorEastAsia"/>
+        </w:rPr>
+        <w:t xml:space="preserve"> next action. Effectively saying what action to take given the currently considered hidden state</w:t>
+      </w:r>
+      <w:r>
+        <w:rPr>
+          <w:rFonts w:eastAsiaTheme="minorEastAsia"/>
+        </w:rPr>
+        <w:t xml:space="preserve"> </w:t>
+      </w:r>
+      <m:oMath>
+        <m:sSup>
+          <m:sSupPr>
+            <m:ctrlPr>
+              <w:rPr>
+                <w:rFonts w:ascii="Cambria Math" w:eastAsiaTheme="minorEastAsia" w:hAnsi="Cambria Math"/>
+                <w:i/>
+              </w:rPr>
+            </m:ctrlPr>
+          </m:sSupPr>
+          <m:e>
+            <m:r>
+              <w:rPr>
+                <w:rFonts w:ascii="Cambria Math" w:eastAsiaTheme="minorEastAsia" w:hAnsi="Cambria Math"/>
+              </w:rPr>
+              <m:t>s</m:t>
+            </m:r>
+          </m:e>
+          <m:sup>
+            <m:r>
+              <w:rPr>
+                <w:rFonts w:ascii="Cambria Math" w:eastAsiaTheme="minorEastAsia" w:hAnsi="Cambria Math"/>
+              </w:rPr>
+              <m:t>k</m:t>
+            </m:r>
+          </m:sup>
+        </m:sSup>
+      </m:oMath>
+      <w:r>
+        <w:rPr>
+          <w:rFonts w:eastAsiaTheme="minorEastAsia"/>
+        </w:rPr>
+        <w:t>.</w:t>
+      </w:r>
+    </w:p>
+    <w:p>
+      <w:pPr>
+        <w:jc w:val="both"/>
+        <w:rPr>
+          <w:rFonts w:eastAsiaTheme="minorEastAsia"/>
+        </w:rPr>
+      </w:pPr>
+      <m:oMathPara>
+        <m:oMath>
+          <m:sSubSup>
+            <m:sSubSupPr>
+              <m:ctrlPr>
+                <w:rPr>
+                  <w:rFonts w:ascii="Cambria Math" w:hAnsi="Cambria Math"/>
+                  <w:i/>
+                </w:rPr>
+              </m:ctrlPr>
+            </m:sSubSupPr>
+            <m:e>
+              <m:r>
+                <w:rPr>
+                  <w:rFonts w:ascii="Cambria Math" w:hAnsi="Cambria Math"/>
+                </w:rPr>
+                <m:t>P</m:t>
+              </m:r>
+            </m:e>
+            <m:sub>
+              <m:r>
+                <w:rPr>
+                  <w:rFonts w:ascii="Cambria Math" w:hAnsi="Cambria Math"/>
+                </w:rPr>
+                <m:t>t</m:t>
+              </m:r>
+            </m:sub>
+            <m:sup>
+              <m:r>
+                <w:rPr>
+                  <w:rFonts w:ascii="Cambria Math" w:hAnsi="Cambria Math"/>
+                </w:rPr>
+                <m:t>k</m:t>
+              </m:r>
+            </m:sup>
+          </m:sSubSup>
+          <m:r>
+            <w:rPr>
+              <w:rFonts w:ascii="Cambria Math" w:hAnsi="Cambria Math"/>
+            </w:rPr>
+            <m:t>≈π(</m:t>
+          </m:r>
+          <m:sSub>
+            <m:sSubPr>
+              <m:ctrlPr>
+                <w:rPr>
+                  <w:rFonts w:ascii="Cambria Math" w:hAnsi="Cambria Math"/>
+                  <w:i/>
+                </w:rPr>
+              </m:ctrlPr>
+            </m:sSubPr>
+            <m:e>
+              <m:r>
+                <w:rPr>
+                  <w:rFonts w:ascii="Cambria Math" w:hAnsi="Cambria Math"/>
+                </w:rPr>
+                <m:t>a</m:t>
+              </m:r>
+            </m:e>
+            <m:sub>
+              <m:r>
+                <w:rPr>
+                  <w:rFonts w:ascii="Cambria Math" w:hAnsi="Cambria Math"/>
+                </w:rPr>
+                <m:t>t+k+1</m:t>
+              </m:r>
+            </m:sub>
+          </m:sSub>
+          <m:r>
+            <w:rPr>
+              <w:rFonts w:ascii="Cambria Math" w:hAnsi="Cambria Math"/>
+            </w:rPr>
+            <m:t>|</m:t>
+          </m:r>
+          <m:sSub>
+            <m:sSubPr>
+              <m:ctrlPr>
+                <w:rPr>
+                  <w:rFonts w:ascii="Cambria Math" w:hAnsi="Cambria Math"/>
+                  <w:i/>
+                </w:rPr>
+              </m:ctrlPr>
+            </m:sSubPr>
+            <m:e>
+              <m:r>
+                <w:rPr>
+                  <w:rFonts w:ascii="Cambria Math" w:hAnsi="Cambria Math"/>
+                </w:rPr>
+                <m:t>o</m:t>
+              </m:r>
+            </m:e>
+            <m:sub>
+              <m:r>
+                <w:rPr>
+                  <w:rFonts w:ascii="Cambria Math" w:hAnsi="Cambria Math"/>
+                </w:rPr>
+                <m:t>1</m:t>
+              </m:r>
+            </m:sub>
+          </m:sSub>
+          <m:r>
+            <w:rPr>
+              <w:rFonts w:ascii="Cambria Math" w:hAnsi="Cambria Math"/>
+            </w:rPr>
+            <m:t>,…,</m:t>
+          </m:r>
+          <m:sSub>
+            <m:sSubPr>
+              <m:ctrlPr>
+                <w:rPr>
+                  <w:rFonts w:ascii="Cambria Math" w:hAnsi="Cambria Math"/>
+                  <w:i/>
+                </w:rPr>
+              </m:ctrlPr>
+            </m:sSubPr>
+            <m:e>
+              <m:r>
+                <w:rPr>
+                  <w:rFonts w:ascii="Cambria Math" w:hAnsi="Cambria Math"/>
+                </w:rPr>
+                <m:t>o</m:t>
+              </m:r>
+            </m:e>
+            <m:sub>
+              <m:r>
+                <w:rPr>
+                  <w:rFonts w:ascii="Cambria Math" w:hAnsi="Cambria Math"/>
+                </w:rPr>
+                <m:t>t</m:t>
+              </m:r>
+            </m:sub>
+          </m:sSub>
+          <m:r>
+            <w:rPr>
+              <w:rFonts w:ascii="Cambria Math" w:hAnsi="Cambria Math"/>
+            </w:rPr>
+            <m:t>,</m:t>
+          </m:r>
+          <m:sSub>
+            <m:sSubPr>
+              <m:ctrlPr>
+                <w:rPr>
+                  <w:rFonts w:ascii="Cambria Math" w:hAnsi="Cambria Math"/>
+                  <w:i/>
+                </w:rPr>
+              </m:ctrlPr>
+            </m:sSubPr>
+            <m:e>
+              <m:r>
+                <w:rPr>
+                  <w:rFonts w:ascii="Cambria Math" w:hAnsi="Cambria Math"/>
+                </w:rPr>
+                <m:t>a</m:t>
+              </m:r>
+            </m:e>
+            <m:sub>
+              <m:r>
+                <w:rPr>
+                  <w:rFonts w:ascii="Cambria Math" w:hAnsi="Cambria Math"/>
+                </w:rPr>
+                <m:t>t+1</m:t>
+              </m:r>
+            </m:sub>
+          </m:sSub>
+          <m:r>
+            <w:rPr>
+              <w:rFonts w:ascii="Cambria Math" w:hAnsi="Cambria Math"/>
+            </w:rPr>
+            <m:t>,…,</m:t>
+          </m:r>
+          <m:sSub>
+            <m:sSubPr>
+              <m:ctrlPr>
+                <w:rPr>
+                  <w:rFonts w:ascii="Cambria Math" w:hAnsi="Cambria Math"/>
+                  <w:i/>
+                </w:rPr>
+              </m:ctrlPr>
+            </m:sSubPr>
+            <m:e>
+              <m:r>
+                <w:rPr>
+                  <w:rFonts w:ascii="Cambria Math" w:hAnsi="Cambria Math"/>
+                </w:rPr>
+                <m:t>a</m:t>
+              </m:r>
+            </m:e>
+            <m:sub>
+              <m:r>
+                <w:rPr>
+                  <w:rFonts w:ascii="Cambria Math" w:hAnsi="Cambria Math"/>
+                </w:rPr>
+                <m:t>t+k</m:t>
+              </m:r>
+            </m:sub>
+          </m:sSub>
+          <m:r>
+            <w:rPr>
+              <w:rFonts w:ascii="Cambria Math" w:hAnsi="Cambria Math"/>
+            </w:rPr>
+            <m:t>)</m:t>
+          </m:r>
+        </m:oMath>
+      </m:oMathPara>
+    </w:p>
+    <w:p>
+      <w:pPr>
+        <w:jc w:val="both"/>
+        <w:rPr>
+          <w:rFonts w:eastAsiaTheme="minorEastAsia"/>
+          <w:color w:val="ED7D31" w:themeColor="accent2"/>
+        </w:rPr>
+      </w:pPr>
+      <w:r>
+        <w:t xml:space="preserve">The </w:t>
+      </w:r>
+      <w:r>
+        <w:rPr>
+          <w:b/>
+        </w:rPr>
+        <w:t>value function</w:t>
+      </w:r>
+      <w:r>
+        <w:t xml:space="preserve"> in reinforcement learning estimates the expected value of being in a state, that is the expected sum of discounted future rewards given we are in a state and continue to follow the current policy </w:t>
+      </w:r>
+      <m:oMath>
+        <m:r>
+          <w:rPr>
+            <w:rFonts w:ascii="Cambria Math" w:hAnsi="Cambria Math"/>
+          </w:rPr>
+          <m:t>π</m:t>
+        </m:r>
+      </m:oMath>
+      <w:r>
+        <w:rPr>
+          <w:rFonts w:eastAsiaTheme="minorEastAsia"/>
+        </w:rPr>
+        <w:t>.</w:t>
+      </w:r>
+      <w:r>
+        <w:rPr>
+          <w:rFonts w:eastAsiaTheme="minorEastAsia"/>
+        </w:rPr>
+        <w:t xml:space="preserve"> </w:t>
+      </w:r>
+      <w:r>
+        <w:rPr>
+          <w:rFonts w:eastAsiaTheme="minorEastAsia"/>
+          <w:color w:val="ED7D31" w:themeColor="accent2"/>
+        </w:rPr>
+        <w:t>This is similar in MuZero except the discounted future rewards are those generated by the environment not the immediate rewards used for internal planning and the total reward is conditioned is on the hidden state that is past observations and future actions.</w:t>
+      </w:r>
+    </w:p>
+    <w:p>
+      <w:pPr>
+        <w:jc w:val="both"/>
+      </w:pPr>
+      <w:bookmarkStart w:id="0" w:name="_GoBack"/>
+      <w:bookmarkEnd w:id="0"/>
+    </w:p>
+    <w:p>
+      <w:pPr>
+        <w:jc w:val="both"/>
+      </w:pPr>
+      <w:r>
+        <w:t xml:space="preserve">The model </w:t>
+      </w:r>
+      <w:r>
+        <w:t xml:space="preserve">predicts at each time step </w:t>
+      </w:r>
+      <m:oMath>
+        <m:r>
+          <w:rPr>
+            <w:rFonts w:ascii="Cambria Math" w:hAnsi="Cambria Math"/>
+          </w:rPr>
+          <m:t>t</m:t>
+        </m:r>
+      </m:oMath>
+      <w:r>
+        <w:t xml:space="preserve"> </w:t>
+      </w:r>
+      <w:r>
+        <w:t xml:space="preserve">the three quantities described above: </w:t>
+      </w:r>
+      <w:r>
+        <w:t>policy, value</w:t>
+      </w:r>
+      <w:r>
+        <w:t xml:space="preserve"> function</w:t>
+      </w:r>
+      <w:r>
+        <w:t xml:space="preserve"> and immediate reward.</w:t>
+      </w:r>
+    </w:p>
+    <w:p>
+      <w:pPr>
+        <w:pStyle w:val="Heading2"/>
+      </w:pPr>
+      <w:r>
+        <w:t>Network</w:t>
+      </w:r>
+      <w:r>
+        <w:t>s</w:t>
+      </w:r>
+    </w:p>
+    <w:p>
+      <w:pPr>
+        <w:pStyle w:val="Heading3"/>
+      </w:pPr>
+      <w:r>
+        <w:t>Network Input</w:t>
+      </w:r>
+    </w:p>
+    <w:p>
+      <w:pPr>
+        <w:pStyle w:val="Heading3"/>
+      </w:pPr>
+      <w:r>
+        <w:t>Network Architecture</w:t>
+      </w:r>
+    </w:p>
+    <w:p>
+      <w:pPr>
+        <w:pStyle w:val="Heading2"/>
+      </w:pPr>
+      <w:r>
+        <w:t>Search</w:t>
+      </w:r>
+    </w:p>
+    <w:p>
+      <w:pPr>
+        <w:pStyle w:val="Heading1"/>
+      </w:pPr>
+      <w:r>
+        <w:t>Results</w:t>
+      </w:r>
+    </w:p>
+    <w:p>
+      <w:pPr>
+        <w:rPr>
+          <w:color w:val="FF0000"/>
+        </w:rPr>
+      </w:pPr>
+      <w:r>
+        <w:rPr>
+          <w:color w:val="FF0000"/>
+        </w:rPr>
+        <w:t>ASK CHUEN IF THIS SHOULD BE IN HERE</w:t>
+      </w:r>
+    </w:p>
+    <w:p>
+      <w:pPr>
+        <w:pStyle w:val="Heading1"/>
+      </w:pPr>
+      <w:r>
+        <w:t>Proposed Alterations</w:t>
+      </w:r>
+    </w:p>
+    <w:p>
+      <w:pPr>
+        <w:pStyle w:val="Heading1"/>
+      </w:pPr>
+      <w:r>
+        <w:t>Limitations &amp; Future Directions</w:t>
+      </w:r>
+    </w:p>
+    <w:p>
+      <w:pPr>
+        <w:pStyle w:val="ListParagraph"/>
+        <w:numPr>
+          <w:ilvl w:val="0"/>
+          <w:numId w:val="1"/>
+        </w:numPr>
+        <w:rPr>
+          <w:color w:val="FF0000"/>
+        </w:rPr>
+      </w:pPr>
+      <w:r>
+        <w:rPr>
+          <w:color w:val="FF0000"/>
+        </w:rPr>
+        <w:t xml:space="preserve">The dynamics function is deterministic which means all state </w:t>
+      </w:r>
+      <w:proofErr w:type="spellStart"/>
+      <w:r>
+        <w:rPr>
+          <w:color w:val="FF0000"/>
+        </w:rPr>
+        <w:t>transistions</w:t>
+      </w:r>
+      <w:proofErr w:type="spellEnd"/>
+      <w:r>
+        <w:rPr>
+          <w:color w:val="FF0000"/>
+        </w:rPr>
+        <w:t xml:space="preserve"> </w:t>
+      </w:r>
+      <w:proofErr w:type="spellStart"/>
+      <w:r>
+        <w:rPr>
+          <w:color w:val="FF0000"/>
+        </w:rPr>
+        <w:t>succedd</w:t>
+      </w:r>
+      <w:proofErr w:type="spellEnd"/>
+      <w:r>
+        <w:rPr>
+          <w:color w:val="FF0000"/>
+        </w:rPr>
+        <w:t xml:space="preserve"> with a probability of 1.  The authors mention that “extension to stochastic transitions is left for future work”. </w:t>
+      </w:r>
+      <w:r>
+        <w:rPr>
+          <w:color w:val="4472C4" w:themeColor="accent1"/>
+        </w:rPr>
+        <w:t>Expand this to show RL equation and how it could be done with their algorithm.</w:t>
+      </w:r>
+    </w:p>
+    <w:p>
+      <w:pPr>
+        <w:pStyle w:val="ListParagraph"/>
+        <w:numPr>
+          <w:ilvl w:val="0"/>
+          <w:numId w:val="1"/>
+        </w:numPr>
+        <w:rPr>
+          <w:color w:val="FF0000"/>
+        </w:rPr>
+      </w:pPr>
+      <w:r>
+        <w:rPr>
+          <w:color w:val="FF0000"/>
+        </w:rPr>
+        <w:t xml:space="preserve">Future </w:t>
+      </w:r>
+      <w:proofErr w:type="gramStart"/>
+      <w:r>
+        <w:rPr>
+          <w:color w:val="FF0000"/>
+        </w:rPr>
+        <w:t>real world</w:t>
+      </w:r>
+      <w:proofErr w:type="gramEnd"/>
+      <w:r>
+        <w:rPr>
+          <w:color w:val="FF0000"/>
+        </w:rPr>
+        <w:t xml:space="preserve"> domains with unknown environment dynamics. </w:t>
       </w:r>
     </w:p>
     <w:p>
@@ -1039,6 +2408,127 @@
     </w:sectPr>
   </w:body>
 </w:document>
+</file>
+
+<file path=word/numbering.xml><?xml version="1.0" encoding="utf-8"?>
+<w:numbering xmlns:wpc="http://schemas.microsoft.com/office/word/2010/wordprocessingCanvas" xmlns:cx="http://schemas.microsoft.com/office/drawing/2014/chartex" xmlns:cx1="http://schemas.microsoft.com/office/drawing/2015/9/8/chartex" xmlns:cx2="http://schemas.microsoft.com/office/drawing/2015/10/21/chartex" xmlns:cx3="http://schemas.microsoft.com/office/drawing/2016/5/9/chartex" xmlns:cx4="http://schemas.microsoft.com/office/drawing/2016/5/10/chartex" xmlns:cx5="http://schemas.microsoft.com/office/drawing/2016/5/11/chartex" xmlns:cx6="http://schemas.microsoft.com/office/drawing/2016/5/12/chartex" xmlns:cx7="http://schemas.microsoft.com/office/drawing/2016/5/13/chartex" xmlns:cx8="http://schemas.microsoft.com/office/drawing/2016/5/14/chartex" xmlns:mc="http://schemas.openxmlformats.org/markup-compatibility/2006" xmlns:aink="http://schemas.microsoft.com/office/drawing/2016/ink" xmlns:am3d="http://schemas.microsoft.com/office/drawing/2017/model3d" xmlns:o="urn:schemas-microsoft-com:office:office" xmlns:r="http://schemas.openxmlformats.org/officeDocument/2006/relationships" xmlns:m="http://schemas.openxmlformats.org/officeDocument/2006/math" xmlns:v="urn:schemas-microsoft-com:vml" xmlns:wp14="http://schemas.microsoft.com/office/word/2010/wordprocessingDrawing" xmlns:wp="http://schemas.openxmlformats.org/drawingml/2006/wordprocessingDrawing" xmlns:w10="urn:schemas-microsoft-com:office:word" xmlns:w="http://schemas.openxmlformats.org/wordprocessingml/2006/main" xmlns:w14="http://schemas.microsoft.com/office/word/2010/wordml" xmlns:w15="http://schemas.microsoft.com/office/word/2012/wordml" xmlns:w16cid="http://schemas.microsoft.com/office/word/2016/wordml/cid" xmlns:w16se="http://schemas.microsoft.com/office/word/2015/wordml/symex" xmlns:wpg="http://schemas.microsoft.com/office/word/2010/wordprocessingGroup" xmlns:wpi="http://schemas.microsoft.com/office/word/2010/wordprocessingInk" xmlns:wne="http://schemas.microsoft.com/office/word/2006/wordml" xmlns:wps="http://schemas.microsoft.com/office/word/2010/wordprocessingShape" mc:Ignorable="w14 w15 w16se w16cid wp14">
+  <w:abstractNum w:abstractNumId="0" w15:restartNumberingAfterBreak="0">
+    <w:nsid w:val="038E1268"/>
+    <w:multiLevelType w:val="hybridMultilevel"/>
+    <w:tmpl w:val="945AC45E"/>
+    <w:lvl w:ilvl="0" w:tplc="08090001">
+      <w:start w:val="1"/>
+      <w:numFmt w:val="bullet"/>
+      <w:lvlText w:val=""/>
+      <w:lvlJc w:val="left"/>
+      <w:pPr>
+        <w:ind w:left="720" w:hanging="360"/>
+      </w:pPr>
+      <w:rPr>
+        <w:rFonts w:ascii="Symbol" w:hAnsi="Symbol" w:hint="default"/>
+      </w:rPr>
+    </w:lvl>
+    <w:lvl w:ilvl="1" w:tplc="08090003" w:tentative="1">
+      <w:start w:val="1"/>
+      <w:numFmt w:val="bullet"/>
+      <w:lvlText w:val="o"/>
+      <w:lvlJc w:val="left"/>
+      <w:pPr>
+        <w:ind w:left="1440" w:hanging="360"/>
+      </w:pPr>
+      <w:rPr>
+        <w:rFonts w:ascii="Courier New" w:hAnsi="Courier New" w:cs="Courier New" w:hint="default"/>
+      </w:rPr>
+    </w:lvl>
+    <w:lvl w:ilvl="2" w:tplc="08090005" w:tentative="1">
+      <w:start w:val="1"/>
+      <w:numFmt w:val="bullet"/>
+      <w:lvlText w:val=""/>
+      <w:lvlJc w:val="left"/>
+      <w:pPr>
+        <w:ind w:left="2160" w:hanging="360"/>
+      </w:pPr>
+      <w:rPr>
+        <w:rFonts w:ascii="Wingdings" w:hAnsi="Wingdings" w:hint="default"/>
+      </w:rPr>
+    </w:lvl>
+    <w:lvl w:ilvl="3" w:tplc="08090001" w:tentative="1">
+      <w:start w:val="1"/>
+      <w:numFmt w:val="bullet"/>
+      <w:lvlText w:val=""/>
+      <w:lvlJc w:val="left"/>
+      <w:pPr>
+        <w:ind w:left="2880" w:hanging="360"/>
+      </w:pPr>
+      <w:rPr>
+        <w:rFonts w:ascii="Symbol" w:hAnsi="Symbol" w:hint="default"/>
+      </w:rPr>
+    </w:lvl>
+    <w:lvl w:ilvl="4" w:tplc="08090003" w:tentative="1">
+      <w:start w:val="1"/>
+      <w:numFmt w:val="bullet"/>
+      <w:lvlText w:val="o"/>
+      <w:lvlJc w:val="left"/>
+      <w:pPr>
+        <w:ind w:left="3600" w:hanging="360"/>
+      </w:pPr>
+      <w:rPr>
+        <w:rFonts w:ascii="Courier New" w:hAnsi="Courier New" w:cs="Courier New" w:hint="default"/>
+      </w:rPr>
+    </w:lvl>
+    <w:lvl w:ilvl="5" w:tplc="08090005" w:tentative="1">
+      <w:start w:val="1"/>
+      <w:numFmt w:val="bullet"/>
+      <w:lvlText w:val=""/>
+      <w:lvlJc w:val="left"/>
+      <w:pPr>
+        <w:ind w:left="4320" w:hanging="360"/>
+      </w:pPr>
+      <w:rPr>
+        <w:rFonts w:ascii="Wingdings" w:hAnsi="Wingdings" w:hint="default"/>
+      </w:rPr>
+    </w:lvl>
+    <w:lvl w:ilvl="6" w:tplc="08090001" w:tentative="1">
+      <w:start w:val="1"/>
+      <w:numFmt w:val="bullet"/>
+      <w:lvlText w:val=""/>
+      <w:lvlJc w:val="left"/>
+      <w:pPr>
+        <w:ind w:left="5040" w:hanging="360"/>
+      </w:pPr>
+      <w:rPr>
+        <w:rFonts w:ascii="Symbol" w:hAnsi="Symbol" w:hint="default"/>
+      </w:rPr>
+    </w:lvl>
+    <w:lvl w:ilvl="7" w:tplc="08090003" w:tentative="1">
+      <w:start w:val="1"/>
+      <w:numFmt w:val="bullet"/>
+      <w:lvlText w:val="o"/>
+      <w:lvlJc w:val="left"/>
+      <w:pPr>
+        <w:ind w:left="5760" w:hanging="360"/>
+      </w:pPr>
+      <w:rPr>
+        <w:rFonts w:ascii="Courier New" w:hAnsi="Courier New" w:cs="Courier New" w:hint="default"/>
+      </w:rPr>
+    </w:lvl>
+    <w:lvl w:ilvl="8" w:tplc="08090005" w:tentative="1">
+      <w:start w:val="1"/>
+      <w:numFmt w:val="bullet"/>
+      <w:lvlText w:val=""/>
+      <w:lvlJc w:val="left"/>
+      <w:pPr>
+        <w:ind w:left="6480" w:hanging="360"/>
+      </w:pPr>
+      <w:rPr>
+        <w:rFonts w:ascii="Wingdings" w:hAnsi="Wingdings" w:hint="default"/>
+      </w:rPr>
+    </w:lvl>
+  </w:abstractNum>
+  <w:num w:numId="1">
+    <w:abstractNumId w:val="0"/>
+  </w:num>
+</w:numbering>
 </file>
 
 <file path=word/styles.xml><?xml version="1.0" encoding="utf-8"?>
@@ -1460,6 +2950,50 @@
       <w:szCs w:val="32"/>
     </w:rPr>
   </w:style>
+  <w:style w:type="paragraph" w:styleId="Heading2">
+    <w:name w:val="heading 2"/>
+    <w:basedOn w:val="Normal"/>
+    <w:next w:val="Normal"/>
+    <w:link w:val="Heading2Char"/>
+    <w:uiPriority w:val="9"/>
+    <w:unhideWhenUsed/>
+    <w:qFormat/>
+    <w:rsid w:val="00A31A8A"/>
+    <w:pPr>
+      <w:keepNext/>
+      <w:keepLines/>
+      <w:spacing w:before="40" w:after="0"/>
+      <w:outlineLvl w:val="1"/>
+    </w:pPr>
+    <w:rPr>
+      <w:rFonts w:asciiTheme="majorHAnsi" w:eastAsiaTheme="majorEastAsia" w:hAnsiTheme="majorHAnsi" w:cstheme="majorBidi"/>
+      <w:color w:val="2F5496" w:themeColor="accent1" w:themeShade="BF"/>
+      <w:sz w:val="26"/>
+      <w:szCs w:val="26"/>
+    </w:rPr>
+  </w:style>
+  <w:style w:type="paragraph" w:styleId="Heading3">
+    <w:name w:val="heading 3"/>
+    <w:basedOn w:val="Normal"/>
+    <w:next w:val="Normal"/>
+    <w:link w:val="Heading3Char"/>
+    <w:uiPriority w:val="9"/>
+    <w:unhideWhenUsed/>
+    <w:qFormat/>
+    <w:rsid w:val="00DA0A11"/>
+    <w:pPr>
+      <w:keepNext/>
+      <w:keepLines/>
+      <w:spacing w:before="40" w:after="0"/>
+      <w:outlineLvl w:val="2"/>
+    </w:pPr>
+    <w:rPr>
+      <w:rFonts w:asciiTheme="majorHAnsi" w:eastAsiaTheme="majorEastAsia" w:hAnsiTheme="majorHAnsi" w:cstheme="majorBidi"/>
+      <w:color w:val="1F3763" w:themeColor="accent1" w:themeShade="7F"/>
+      <w:sz w:val="24"/>
+      <w:szCs w:val="24"/>
+    </w:rPr>
+  </w:style>
   <w:style w:type="character" w:default="1" w:styleId="DefaultParagraphFont">
     <w:name w:val="Default Paragraph Font"/>
     <w:uiPriority w:val="1"/>
@@ -1595,6 +3129,53 @@
     <w:uiPriority w:val="37"/>
     <w:unhideWhenUsed/>
     <w:rsid w:val="00A6447A"/>
+  </w:style>
+  <w:style w:type="paragraph" w:styleId="ListParagraph">
+    <w:name w:val="List Paragraph"/>
+    <w:basedOn w:val="Normal"/>
+    <w:uiPriority w:val="34"/>
+    <w:qFormat/>
+    <w:rsid w:val="00D47740"/>
+    <w:pPr>
+      <w:ind w:left="720"/>
+      <w:contextualSpacing/>
+    </w:pPr>
+  </w:style>
+  <w:style w:type="character" w:customStyle="1" w:styleId="Heading2Char">
+    <w:name w:val="Heading 2 Char"/>
+    <w:basedOn w:val="DefaultParagraphFont"/>
+    <w:link w:val="Heading2"/>
+    <w:uiPriority w:val="9"/>
+    <w:rsid w:val="00A31A8A"/>
+    <w:rPr>
+      <w:rFonts w:asciiTheme="majorHAnsi" w:eastAsiaTheme="majorEastAsia" w:hAnsiTheme="majorHAnsi" w:cstheme="majorBidi"/>
+      <w:color w:val="2F5496" w:themeColor="accent1" w:themeShade="BF"/>
+      <w:sz w:val="26"/>
+      <w:szCs w:val="26"/>
+    </w:rPr>
+  </w:style>
+  <w:style w:type="character" w:styleId="PlaceholderText">
+    <w:name w:val="Placeholder Text"/>
+    <w:basedOn w:val="DefaultParagraphFont"/>
+    <w:uiPriority w:val="99"/>
+    <w:semiHidden/>
+    <w:rsid w:val="00296B11"/>
+    <w:rPr>
+      <w:color w:val="808080"/>
+    </w:rPr>
+  </w:style>
+  <w:style w:type="character" w:customStyle="1" w:styleId="Heading3Char">
+    <w:name w:val="Heading 3 Char"/>
+    <w:basedOn w:val="DefaultParagraphFont"/>
+    <w:link w:val="Heading3"/>
+    <w:uiPriority w:val="9"/>
+    <w:rsid w:val="00DA0A11"/>
+    <w:rPr>
+      <w:rFonts w:asciiTheme="majorHAnsi" w:eastAsiaTheme="majorEastAsia" w:hAnsiTheme="majorHAnsi" w:cstheme="majorBidi"/>
+      <w:color w:val="1F3763" w:themeColor="accent1" w:themeShade="7F"/>
+      <w:sz w:val="24"/>
+      <w:szCs w:val="24"/>
+    </w:rPr>
   </w:style>
 </w:styles>
 </file>
@@ -2201,7 +3782,7 @@
 </file>
 
 <file path=customXml/itemProps1.xml><?xml version="1.0" encoding="utf-8"?>
-<ds:datastoreItem xmlns:ds="http://schemas.openxmlformats.org/officeDocument/2006/customXml" ds:itemID="{E7344E60-60E1-4023-AC82-4E0FAD800DE8}">
+<ds:datastoreItem xmlns:ds="http://schemas.openxmlformats.org/officeDocument/2006/customXml" ds:itemID="{54FE167D-3170-47FB-A555-CCFAEFDB8BFD}">
   <ds:schemaRefs>
     <ds:schemaRef ds:uri="http://schemas.openxmlformats.org/officeDocument/2006/bibliography"/>
   </ds:schemaRefs>

</xml_diff>

<commit_message>
Started writing about MCTS
</commit_message>
<xml_diff>
--- a/report.docx
+++ b/report.docx
@@ -582,14 +582,8 @@
     <w:p>
       <w:pPr>
         <w:pStyle w:val="Heading2"/>
-        <w:rPr>
-          <w:lang w:val="it-IT"/>
-        </w:rPr>
-      </w:pPr>
-      <w:r>
-        <w:rPr>
-          <w:lang w:val="it-IT"/>
-        </w:rPr>
+      </w:pPr>
+      <w:r>
         <w:t>Model</w:t>
       </w:r>
     </w:p>
@@ -685,10 +679,7 @@
         </m:r>
       </m:oMath>
       <w:r>
-        <w:t xml:space="preserve"> </w:t>
-      </w:r>
-      <w:r>
-        <w:t xml:space="preserve"> is responsible for transforming observations of the environment into an initial hidden state </w:t>
+        <w:t xml:space="preserve">  is responsible for transforming observations of the environment into an initial hidden state </w:t>
       </w:r>
       <m:oMath>
         <m:sSup>
@@ -1680,7 +1671,13 @@
         <w:t>value function</w:t>
       </w:r>
       <w:r>
-        <w:t xml:space="preserve"> in reinforcement learning estimates the expected value of being in a state, that is the expected sum of discounted future rewards given we are in a state and continue to follow the current policy </w:t>
+        <w:t xml:space="preserve"> in reinforcement learning estimates the expected value of being in a state, that is the expected sum of discounted</w:t>
+      </w:r>
+      <w:r>
+        <w:t xml:space="preserve"> </w:t>
+      </w:r>
+      <w:r>
+        <w:t xml:space="preserve">future rewards given we are in a state and continue to follow the current policy </w:t>
       </w:r>
       <m:oMath>
         <m:r>
@@ -1709,13 +1706,377 @@
         </w:rPr>
         <w:t>This is similar in MuZero except the discounted future rewards are those generated by the environment not the immediate rewards used for internal planning and the total reward is conditioned is on the hidden state that is past observations and future actions.</w:t>
       </w:r>
+      <w:r>
+        <w:rPr>
+          <w:rFonts w:eastAsiaTheme="minorEastAsia"/>
+          <w:color w:val="ED7D31" w:themeColor="accent2"/>
+        </w:rPr>
+        <w:t xml:space="preserve"> </w:t>
+      </w:r>
+      <w:r>
+        <w:rPr>
+          <w:rFonts w:eastAsiaTheme="minorEastAsia"/>
+        </w:rPr>
+        <w:t xml:space="preserve">The discount factor is denoted by </w:t>
+      </w:r>
+      <m:oMath>
+        <m:r>
+          <w:rPr>
+            <w:rFonts w:ascii="Cambria Math" w:eastAsiaTheme="minorEastAsia" w:hAnsi="Cambria Math"/>
+          </w:rPr>
+          <m:t>λ.</m:t>
+        </m:r>
+      </m:oMath>
     </w:p>
     <w:p>
       <w:pPr>
         <w:jc w:val="both"/>
-      </w:pPr>
-      <w:bookmarkStart w:id="0" w:name="_GoBack"/>
-      <w:bookmarkEnd w:id="0"/>
+        <w:rPr>
+          <w:rFonts w:eastAsiaTheme="minorEastAsia"/>
+        </w:rPr>
+      </w:pPr>
+      <m:oMathPara>
+        <m:oMath>
+          <m:sSubSup>
+            <m:sSubSupPr>
+              <m:ctrlPr>
+                <w:rPr>
+                  <w:rFonts w:ascii="Cambria Math" w:hAnsi="Cambria Math"/>
+                  <w:i/>
+                </w:rPr>
+              </m:ctrlPr>
+            </m:sSubSupPr>
+            <m:e>
+              <m:r>
+                <w:rPr>
+                  <w:rFonts w:ascii="Cambria Math" w:hAnsi="Cambria Math"/>
+                </w:rPr>
+                <m:t>v</m:t>
+              </m:r>
+            </m:e>
+            <m:sub>
+              <m:r>
+                <w:rPr>
+                  <w:rFonts w:ascii="Cambria Math" w:hAnsi="Cambria Math"/>
+                </w:rPr>
+                <m:t>t</m:t>
+              </m:r>
+            </m:sub>
+            <m:sup>
+              <m:r>
+                <w:rPr>
+                  <w:rFonts w:ascii="Cambria Math" w:hAnsi="Cambria Math"/>
+                </w:rPr>
+                <m:t>k</m:t>
+              </m:r>
+            </m:sup>
+          </m:sSubSup>
+          <m:r>
+            <m:rPr>
+              <m:scr m:val="double-struck"/>
+            </m:rPr>
+            <w:rPr>
+              <w:rFonts w:ascii="Cambria Math" w:hAnsi="Cambria Math"/>
+            </w:rPr>
+            <m:t>≈E[</m:t>
+          </m:r>
+          <m:sSub>
+            <m:sSubPr>
+              <m:ctrlPr>
+                <w:rPr>
+                  <w:rFonts w:ascii="Cambria Math" w:hAnsi="Cambria Math"/>
+                  <w:i/>
+                </w:rPr>
+              </m:ctrlPr>
+            </m:sSubPr>
+            <m:e>
+              <m:r>
+                <w:rPr>
+                  <w:rFonts w:ascii="Cambria Math" w:hAnsi="Cambria Math"/>
+                </w:rPr>
+                <m:t>u</m:t>
+              </m:r>
+            </m:e>
+            <m:sub>
+              <m:r>
+                <w:rPr>
+                  <w:rFonts w:ascii="Cambria Math" w:hAnsi="Cambria Math"/>
+                </w:rPr>
+                <m:t>t+k+1</m:t>
+              </m:r>
+            </m:sub>
+          </m:sSub>
+          <m:r>
+            <w:rPr>
+              <w:rFonts w:ascii="Cambria Math" w:hAnsi="Cambria Math"/>
+            </w:rPr>
+            <m:t>+</m:t>
+          </m:r>
+          <m:sSub>
+            <m:sSubPr>
+              <m:ctrlPr>
+                <w:rPr>
+                  <w:rFonts w:ascii="Cambria Math" w:hAnsi="Cambria Math"/>
+                  <w:i/>
+                </w:rPr>
+              </m:ctrlPr>
+            </m:sSubPr>
+            <m:e>
+              <m:r>
+                <w:rPr>
+                  <w:rFonts w:ascii="Cambria Math" w:hAnsi="Cambria Math"/>
+                </w:rPr>
+                <m:t>λ</m:t>
+              </m:r>
+              <m:r>
+                <w:rPr>
+                  <w:rFonts w:ascii="Cambria Math" w:hAnsi="Cambria Math"/>
+                </w:rPr>
+                <m:t>u</m:t>
+              </m:r>
+            </m:e>
+            <m:sub>
+              <m:r>
+                <w:rPr>
+                  <w:rFonts w:ascii="Cambria Math" w:hAnsi="Cambria Math"/>
+                </w:rPr>
+                <m:t>t+k+2</m:t>
+              </m:r>
+            </m:sub>
+          </m:sSub>
+          <m:r>
+            <w:rPr>
+              <w:rFonts w:ascii="Cambria Math" w:hAnsi="Cambria Math"/>
+            </w:rPr>
+            <m:t>+…|</m:t>
+          </m:r>
+          <m:sSub>
+            <m:sSubPr>
+              <m:ctrlPr>
+                <w:rPr>
+                  <w:rFonts w:ascii="Cambria Math" w:hAnsi="Cambria Math"/>
+                  <w:i/>
+                </w:rPr>
+              </m:ctrlPr>
+            </m:sSubPr>
+            <m:e>
+              <m:r>
+                <w:rPr>
+                  <w:rFonts w:ascii="Cambria Math" w:hAnsi="Cambria Math"/>
+                </w:rPr>
+                <m:t>o</m:t>
+              </m:r>
+            </m:e>
+            <m:sub>
+              <m:r>
+                <w:rPr>
+                  <w:rFonts w:ascii="Cambria Math" w:hAnsi="Cambria Math"/>
+                </w:rPr>
+                <m:t>1</m:t>
+              </m:r>
+            </m:sub>
+          </m:sSub>
+          <m:r>
+            <w:rPr>
+              <w:rFonts w:ascii="Cambria Math" w:hAnsi="Cambria Math"/>
+            </w:rPr>
+            <m:t>,…,</m:t>
+          </m:r>
+          <m:sSub>
+            <m:sSubPr>
+              <m:ctrlPr>
+                <w:rPr>
+                  <w:rFonts w:ascii="Cambria Math" w:hAnsi="Cambria Math"/>
+                  <w:i/>
+                </w:rPr>
+              </m:ctrlPr>
+            </m:sSubPr>
+            <m:e>
+              <m:r>
+                <w:rPr>
+                  <w:rFonts w:ascii="Cambria Math" w:hAnsi="Cambria Math"/>
+                </w:rPr>
+                <m:t>o</m:t>
+              </m:r>
+            </m:e>
+            <m:sub>
+              <m:r>
+                <w:rPr>
+                  <w:rFonts w:ascii="Cambria Math" w:hAnsi="Cambria Math"/>
+                </w:rPr>
+                <m:t>t</m:t>
+              </m:r>
+            </m:sub>
+          </m:sSub>
+          <m:r>
+            <w:rPr>
+              <w:rFonts w:ascii="Cambria Math" w:hAnsi="Cambria Math"/>
+            </w:rPr>
+            <m:t>,</m:t>
+          </m:r>
+          <m:sSub>
+            <m:sSubPr>
+              <m:ctrlPr>
+                <w:rPr>
+                  <w:rFonts w:ascii="Cambria Math" w:hAnsi="Cambria Math"/>
+                  <w:i/>
+                </w:rPr>
+              </m:ctrlPr>
+            </m:sSubPr>
+            <m:e>
+              <m:r>
+                <w:rPr>
+                  <w:rFonts w:ascii="Cambria Math" w:hAnsi="Cambria Math"/>
+                </w:rPr>
+                <m:t>a</m:t>
+              </m:r>
+            </m:e>
+            <m:sub>
+              <m:r>
+                <w:rPr>
+                  <w:rFonts w:ascii="Cambria Math" w:hAnsi="Cambria Math"/>
+                </w:rPr>
+                <m:t>t+1</m:t>
+              </m:r>
+            </m:sub>
+          </m:sSub>
+          <m:r>
+            <w:rPr>
+              <w:rFonts w:ascii="Cambria Math" w:hAnsi="Cambria Math"/>
+            </w:rPr>
+            <m:t>,…,</m:t>
+          </m:r>
+          <m:sSub>
+            <m:sSubPr>
+              <m:ctrlPr>
+                <w:rPr>
+                  <w:rFonts w:ascii="Cambria Math" w:hAnsi="Cambria Math"/>
+                  <w:i/>
+                </w:rPr>
+              </m:ctrlPr>
+            </m:sSubPr>
+            <m:e>
+              <m:r>
+                <w:rPr>
+                  <w:rFonts w:ascii="Cambria Math" w:hAnsi="Cambria Math"/>
+                </w:rPr>
+                <m:t>a</m:t>
+              </m:r>
+            </m:e>
+            <m:sub>
+              <m:r>
+                <w:rPr>
+                  <w:rFonts w:ascii="Cambria Math" w:hAnsi="Cambria Math"/>
+                </w:rPr>
+                <m:t>t+k</m:t>
+              </m:r>
+            </m:sub>
+          </m:sSub>
+          <m:r>
+            <w:rPr>
+              <w:rFonts w:ascii="Cambria Math" w:hAnsi="Cambria Math"/>
+            </w:rPr>
+            <m:t>]</m:t>
+          </m:r>
+        </m:oMath>
+      </m:oMathPara>
+    </w:p>
+    <w:p>
+      <w:pPr>
+        <w:jc w:val="both"/>
+      </w:pPr>
+      <w:r>
+        <w:t xml:space="preserve">The </w:t>
+      </w:r>
+      <w:r>
+        <w:rPr>
+          <w:b/>
+        </w:rPr>
+        <w:t>immediate reward</w:t>
+      </w:r>
+      <w:r>
+        <w:t xml:space="preserve"> is approximating the true observed reward of the environment.</w:t>
+      </w:r>
+    </w:p>
+    <w:bookmarkStart w:id="0" w:name="_GoBack"/>
+    <w:bookmarkEnd w:id="0"/>
+    <w:p>
+      <w:pPr>
+        <w:jc w:val="both"/>
+        <w:rPr>
+          <w:rFonts w:eastAsiaTheme="minorEastAsia"/>
+        </w:rPr>
+      </w:pPr>
+      <m:oMathPara>
+        <m:oMath>
+          <m:sSubSup>
+            <m:sSubSupPr>
+              <m:ctrlPr>
+                <w:rPr>
+                  <w:rFonts w:ascii="Cambria Math" w:hAnsi="Cambria Math"/>
+                  <w:i/>
+                </w:rPr>
+              </m:ctrlPr>
+            </m:sSubSupPr>
+            <m:e>
+              <m:r>
+                <w:rPr>
+                  <w:rFonts w:ascii="Cambria Math" w:hAnsi="Cambria Math"/>
+                </w:rPr>
+                <m:t>r</m:t>
+              </m:r>
+            </m:e>
+            <m:sub>
+              <m:r>
+                <w:rPr>
+                  <w:rFonts w:ascii="Cambria Math" w:hAnsi="Cambria Math"/>
+                </w:rPr>
+                <m:t>t</m:t>
+              </m:r>
+            </m:sub>
+            <m:sup>
+              <m:r>
+                <w:rPr>
+                  <w:rFonts w:ascii="Cambria Math" w:hAnsi="Cambria Math"/>
+                </w:rPr>
+                <m:t>k</m:t>
+              </m:r>
+            </m:sup>
+          </m:sSubSup>
+          <m:r>
+            <w:rPr>
+              <w:rFonts w:ascii="Cambria Math" w:hAnsi="Cambria Math"/>
+            </w:rPr>
+            <m:t>≈</m:t>
+          </m:r>
+          <m:sSub>
+            <m:sSubPr>
+              <m:ctrlPr>
+                <w:rPr>
+                  <w:rFonts w:ascii="Cambria Math" w:hAnsi="Cambria Math"/>
+                  <w:i/>
+                </w:rPr>
+              </m:ctrlPr>
+            </m:sSubPr>
+            <m:e>
+              <m:r>
+                <w:rPr>
+                  <w:rFonts w:ascii="Cambria Math" w:hAnsi="Cambria Math"/>
+                </w:rPr>
+                <m:t>u</m:t>
+              </m:r>
+            </m:e>
+            <m:sub>
+              <m:r>
+                <w:rPr>
+                  <w:rFonts w:ascii="Cambria Math" w:hAnsi="Cambria Math"/>
+                </w:rPr>
+                <m:t>t+k</m:t>
+              </m:r>
+            </m:sub>
+          </m:sSub>
+        </m:oMath>
+      </m:oMathPara>
     </w:p>
     <w:p>
       <w:pPr>
@@ -1750,12 +2111,305 @@
       <w:r>
         <w:t xml:space="preserve"> and immediate reward.</w:t>
       </w:r>
+      <w:r>
+        <w:t xml:space="preserve"> This mirrors the structure of the </w:t>
+      </w:r>
+      <w:r>
+        <w:t>typical</w:t>
+      </w:r>
+      <w:r>
+        <w:t xml:space="preserve"> Markov-Decision Process (MDP) </w:t>
+      </w:r>
+      <w:sdt>
+        <w:sdtPr>
+          <w:id w:val="557902627"/>
+          <w:citation/>
+        </w:sdtPr>
+        <w:sdtContent>
+          <w:r>
+            <w:fldChar w:fldCharType="begin"/>
+          </w:r>
+          <w:r>
+            <w:instrText xml:space="preserve"> CITATION Rus14 \l 2057 </w:instrText>
+          </w:r>
+          <w:r>
+            <w:fldChar w:fldCharType="separate"/>
+          </w:r>
+          <w:r>
+            <w:rPr>
+              <w:noProof/>
+            </w:rPr>
+            <w:t>[8]</w:t>
+          </w:r>
+          <w:r>
+            <w:fldChar w:fldCharType="end"/>
+          </w:r>
+        </w:sdtContent>
+      </w:sdt>
+      <w:r>
+        <w:rPr>
+          <w:color w:val="FF0000"/>
+        </w:rPr>
+        <w:t xml:space="preserve"> </w:t>
+      </w:r>
+      <w:r>
+        <w:t xml:space="preserve">model of the RL problem. A key difference being </w:t>
+      </w:r>
+      <w:r>
+        <w:t>a</w:t>
+      </w:r>
+      <w:r>
+        <w:t xml:space="preserve"> hidden state has no semantics of the environment associated with it</w:t>
+      </w:r>
+      <w:r>
+        <w:t xml:space="preserve"> because h</w:t>
+      </w:r>
+      <w:r>
+        <w:t>idden states</w:t>
+      </w:r>
+      <w:r>
+        <w:t xml:space="preserve"> exist solely to predict the </w:t>
+      </w:r>
+      <w:r>
+        <w:t xml:space="preserve">quantities </w:t>
+      </w:r>
+      <w:r>
+        <w:t xml:space="preserve">mentioned above. </w:t>
+      </w:r>
     </w:p>
     <w:p>
       <w:pPr>
         <w:pStyle w:val="Heading2"/>
       </w:pPr>
       <w:r>
+        <w:t>Search</w:t>
+      </w:r>
+    </w:p>
+    <w:p>
+      <w:pPr>
+        <w:jc w:val="both"/>
+        <w:rPr>
+          <w:rFonts w:eastAsiaTheme="minorEastAsia"/>
+        </w:rPr>
+      </w:pPr>
+      <w:r>
+        <w:t xml:space="preserve">Given the model above MuZero can use a planning algorithm to search over hypothetical future trajectories. Monte Carlo Tree Search (MCTS) is used by the authors but they do state that any </w:t>
+      </w:r>
+      <w:r>
+        <w:t>MDP planning algorithm may be used.</w:t>
+      </w:r>
+      <w:r>
+        <w:t xml:space="preserve"> The MCTS is used to output a recommended policy</w:t>
+      </w:r>
+      <w:r>
+        <w:t xml:space="preserve"> </w:t>
+      </w:r>
+      <m:oMath>
+        <m:sSub>
+          <m:sSubPr>
+            <m:ctrlPr>
+              <w:rPr>
+                <w:rFonts w:ascii="Cambria Math" w:hAnsi="Cambria Math"/>
+                <w:i/>
+              </w:rPr>
+            </m:ctrlPr>
+          </m:sSubPr>
+          <m:e>
+            <m:r>
+              <w:rPr>
+                <w:rFonts w:ascii="Cambria Math" w:hAnsi="Cambria Math"/>
+              </w:rPr>
+              <m:t>π</m:t>
+            </m:r>
+          </m:e>
+          <m:sub>
+            <m:r>
+              <w:rPr>
+                <w:rFonts w:ascii="Cambria Math" w:hAnsi="Cambria Math"/>
+              </w:rPr>
+              <m:t>t</m:t>
+            </m:r>
+          </m:sub>
+        </m:sSub>
+      </m:oMath>
+      <w:r>
+        <w:t xml:space="preserve"> and a value</w:t>
+      </w:r>
+      <w:r>
+        <w:t xml:space="preserve"> </w:t>
+      </w:r>
+      <m:oMath>
+        <m:sSub>
+          <m:sSubPr>
+            <m:ctrlPr>
+              <w:rPr>
+                <w:rFonts w:ascii="Cambria Math" w:hAnsi="Cambria Math"/>
+                <w:i/>
+              </w:rPr>
+            </m:ctrlPr>
+          </m:sSubPr>
+          <m:e>
+            <m:r>
+              <w:rPr>
+                <w:rFonts w:ascii="Cambria Math" w:hAnsi="Cambria Math"/>
+              </w:rPr>
+              <m:t>v</m:t>
+            </m:r>
+          </m:e>
+          <m:sub>
+            <m:r>
+              <w:rPr>
+                <w:rFonts w:ascii="Cambria Math" w:hAnsi="Cambria Math"/>
+              </w:rPr>
+              <m:t>t</m:t>
+            </m:r>
+          </m:sub>
+        </m:sSub>
+      </m:oMath>
+      <w:r>
+        <w:t xml:space="preserve"> for the current environment observation</w:t>
+      </w:r>
+      <w:r>
+        <w:t xml:space="preserve"> at time step </w:t>
+      </w:r>
+      <m:oMath>
+        <m:r>
+          <w:rPr>
+            <w:rFonts w:ascii="Cambria Math" w:hAnsi="Cambria Math"/>
+          </w:rPr>
+          <m:t>t</m:t>
+        </m:r>
+      </m:oMath>
+      <w:r>
+        <w:t>.</w:t>
+      </w:r>
+      <w:r>
+        <w:t xml:space="preserve"> The agent then acts on the environment according to the policy</w:t>
+      </w:r>
+      <w:r>
+        <w:t xml:space="preserve">’s recommended next action </w:t>
+      </w:r>
+      <m:oMath>
+        <m:sSub>
+          <m:sSubPr>
+            <m:ctrlPr>
+              <w:rPr>
+                <w:rFonts w:ascii="Cambria Math" w:hAnsi="Cambria Math"/>
+                <w:i/>
+              </w:rPr>
+            </m:ctrlPr>
+          </m:sSubPr>
+          <m:e>
+            <m:r>
+              <w:rPr>
+                <w:rFonts w:ascii="Cambria Math" w:hAnsi="Cambria Math"/>
+              </w:rPr>
+              <m:t>a</m:t>
+            </m:r>
+          </m:e>
+          <m:sub>
+            <m:r>
+              <w:rPr>
+                <w:rFonts w:ascii="Cambria Math" w:hAnsi="Cambria Math"/>
+              </w:rPr>
+              <m:t>t+1</m:t>
+            </m:r>
+          </m:sub>
+        </m:sSub>
+        <m:r>
+          <w:rPr>
+            <w:rFonts w:ascii="Cambria Math" w:hAnsi="Cambria Math"/>
+          </w:rPr>
+          <m:t>~</m:t>
+        </m:r>
+        <m:sSub>
+          <m:sSubPr>
+            <m:ctrlPr>
+              <w:rPr>
+                <w:rFonts w:ascii="Cambria Math" w:hAnsi="Cambria Math"/>
+                <w:i/>
+              </w:rPr>
+            </m:ctrlPr>
+          </m:sSubPr>
+          <m:e>
+            <m:r>
+              <w:rPr>
+                <w:rFonts w:ascii="Cambria Math" w:hAnsi="Cambria Math"/>
+              </w:rPr>
+              <m:t>π</m:t>
+            </m:r>
+          </m:e>
+          <m:sub>
+            <m:r>
+              <w:rPr>
+                <w:rFonts w:ascii="Cambria Math" w:hAnsi="Cambria Math"/>
+              </w:rPr>
+              <m:t>t</m:t>
+            </m:r>
+          </m:sub>
+        </m:sSub>
+      </m:oMath>
+      <w:r>
+        <w:t>.</w:t>
+      </w:r>
+      <w:r>
+        <w:t xml:space="preserve"> The values of the actions in the search policy </w:t>
+      </w:r>
+      <m:oMath>
+        <m:sSub>
+          <m:sSubPr>
+            <m:ctrlPr>
+              <w:rPr>
+                <w:rFonts w:ascii="Cambria Math" w:hAnsi="Cambria Math"/>
+                <w:i/>
+              </w:rPr>
+            </m:ctrlPr>
+          </m:sSubPr>
+          <m:e>
+            <m:r>
+              <w:rPr>
+                <w:rFonts w:ascii="Cambria Math" w:hAnsi="Cambria Math"/>
+              </w:rPr>
+              <m:t>π</m:t>
+            </m:r>
+          </m:e>
+          <m:sub>
+            <m:r>
+              <w:rPr>
+                <w:rFonts w:ascii="Cambria Math" w:hAnsi="Cambria Math"/>
+              </w:rPr>
+              <m:t>t</m:t>
+            </m:r>
+          </m:sub>
+        </m:sSub>
+      </m:oMath>
+      <w:r>
+        <w:rPr>
+          <w:rFonts w:eastAsiaTheme="minorEastAsia"/>
+        </w:rPr>
+        <w:t xml:space="preserve"> are proportional to their visit count during the MCTS. MCTS is briefly described below.</w:t>
+      </w:r>
+    </w:p>
+    <w:p>
+      <w:pPr>
+        <w:jc w:val="both"/>
+        <w:rPr>
+          <w:color w:val="FF0000"/>
+        </w:rPr>
+      </w:pPr>
+      <w:r>
+        <w:rPr>
+          <w:color w:val="FF0000"/>
+        </w:rPr>
+        <w:t>MCTS HERE</w:t>
+      </w:r>
+    </w:p>
+    <w:p>
+      <w:pPr>
+        <w:pStyle w:val="Heading2"/>
+      </w:pPr>
+      <w:r>
+        <w:lastRenderedPageBreak/>
         <w:t>Network</w:t>
       </w:r>
       <w:r>
@@ -1780,10 +2434,18 @@
     </w:p>
     <w:p>
       <w:pPr>
-        <w:pStyle w:val="Heading2"/>
-      </w:pPr>
-      <w:r>
-        <w:t>Search</w:t>
+        <w:pStyle w:val="Heading3"/>
+      </w:pPr>
+      <w:r>
+        <w:t>Learning?</w:t>
+      </w:r>
+    </w:p>
+    <w:p>
+      <w:pPr>
+        <w:pStyle w:val="Heading3"/>
+      </w:pPr>
+      <w:r>
+        <w:t>Training?</w:t>
       </w:r>
     </w:p>
     <w:p>
@@ -1791,6 +2453,14 @@
         <w:pStyle w:val="Heading1"/>
       </w:pPr>
       <w:r>
+        <w:t>Proposed Alterations</w:t>
+      </w:r>
+    </w:p>
+    <w:p>
+      <w:pPr>
+        <w:pStyle w:val="Heading1"/>
+      </w:pPr>
+      <w:r>
         <w:t>Results</w:t>
       </w:r>
     </w:p>
@@ -1805,14 +2475,6 @@
           <w:color w:val="FF0000"/>
         </w:rPr>
         <w:t>ASK CHUEN IF THIS SHOULD BE IN HERE</w:t>
-      </w:r>
-    </w:p>
-    <w:p>
-      <w:pPr>
-        <w:pStyle w:val="Heading1"/>
-      </w:pPr>
-      <w:r>
-        <w:t>Proposed Alterations</w:t>
       </w:r>
     </w:p>
     <w:p>
@@ -3778,11 +4440,35 @@
     </b:Author>
     <b:RefOrder>1</b:RefOrder>
   </b:Source>
+  <b:Source>
+    <b:Tag>Rus14</b:Tag>
+    <b:SourceType>Book</b:SourceType>
+    <b:Guid>{C88D0625-827A-4230-8EEF-E69F446F746A}</b:Guid>
+    <b:Author>
+      <b:Author>
+        <b:NameList>
+          <b:Person>
+            <b:Last>Russel</b:Last>
+            <b:First>Stuart</b:First>
+            <b:Middle>J</b:Middle>
+          </b:Person>
+          <b:Person>
+            <b:Last>Norvig</b:Last>
+            <b:First>Peter</b:First>
+          </b:Person>
+        </b:NameList>
+      </b:Author>
+    </b:Author>
+    <b:Title>Artifical Intelligence: a modern approach</b:Title>
+    <b:Year>2014</b:Year>
+    <b:Publisher>Pearson Education</b:Publisher>
+    <b:RefOrder>8</b:RefOrder>
+  </b:Source>
 </b:Sources>
 </file>
 
 <file path=customXml/itemProps1.xml><?xml version="1.0" encoding="utf-8"?>
-<ds:datastoreItem xmlns:ds="http://schemas.openxmlformats.org/officeDocument/2006/customXml" ds:itemID="{54FE167D-3170-47FB-A555-CCFAEFDB8BFD}">
+<ds:datastoreItem xmlns:ds="http://schemas.openxmlformats.org/officeDocument/2006/customXml" ds:itemID="{F2188B02-7C9C-4407-90BA-573C133E31EF}">
   <ds:schemaRefs>
     <ds:schemaRef ds:uri="http://schemas.openxmlformats.org/officeDocument/2006/bibliography"/>
   </ds:schemaRefs>

</xml_diff>

<commit_message>
Added start of network section
</commit_message>
<xml_diff>
--- a/report.docx
+++ b/report.docx
@@ -1826,13 +1826,7 @@
                 <w:rPr>
                   <w:rFonts w:ascii="Cambria Math" w:hAnsi="Cambria Math"/>
                 </w:rPr>
-                <m:t>λ</m:t>
-              </m:r>
-              <m:r>
-                <w:rPr>
-                  <w:rFonts w:ascii="Cambria Math" w:hAnsi="Cambria Math"/>
-                </w:rPr>
-                <m:t>u</m:t>
+                <m:t>λu</m:t>
               </m:r>
             </m:e>
             <m:sub>
@@ -1998,8 +1992,6 @@
         <w:t xml:space="preserve"> is approximating the true observed reward of the environment.</w:t>
       </w:r>
     </w:p>
-    <w:bookmarkStart w:id="0" w:name="_GoBack"/>
-    <w:bookmarkEnd w:id="0"/>
     <w:p>
       <w:pPr>
         <w:jc w:val="both"/>
@@ -2125,6 +2117,7 @@
           <w:id w:val="557902627"/>
           <w:citation/>
         </w:sdtPr>
+        <w:sdtEndPr/>
         <w:sdtContent>
           <w:r>
             <w:fldChar w:fldCharType="begin"/>
@@ -2168,13 +2161,7 @@
         <w:t>idden states</w:t>
       </w:r>
       <w:r>
-        <w:t xml:space="preserve"> exist solely to predict the </w:t>
-      </w:r>
-      <w:r>
-        <w:t xml:space="preserve">quantities </w:t>
-      </w:r>
-      <w:r>
-        <w:t xml:space="preserve">mentioned above. </w:t>
+        <w:t xml:space="preserve"> exist solely to predict the quantities mentioned above. </w:t>
       </w:r>
     </w:p>
     <w:p>
@@ -2394,22 +2381,398 @@
       <w:pPr>
         <w:jc w:val="both"/>
         <w:rPr>
+          <w:rFonts w:eastAsiaTheme="minorEastAsia"/>
+        </w:rPr>
+      </w:pPr>
+      <w:r>
+        <w:rPr>
+          <w:rFonts w:eastAsiaTheme="minorEastAsia"/>
+        </w:rPr>
+        <w:t xml:space="preserve">MCTS runs simulations from </w:t>
+      </w:r>
+      <w:r>
+        <w:rPr>
+          <w:rFonts w:eastAsiaTheme="minorEastAsia"/>
+        </w:rPr>
+        <w:t>the</w:t>
+      </w:r>
+      <w:r>
+        <w:rPr>
+          <w:rFonts w:eastAsiaTheme="minorEastAsia"/>
+        </w:rPr>
+        <w:t xml:space="preserve"> root state</w:t>
+      </w:r>
+      <w:r>
+        <w:rPr>
+          <w:rFonts w:eastAsiaTheme="minorEastAsia"/>
+        </w:rPr>
+        <w:t xml:space="preserve"> to leaf nodes and stores a set of statistics for each edge along the search tree that it visits. In our algorithm the set of statistics stored is </w:t>
+      </w:r>
+      <m:oMath>
+        <m:r>
+          <w:rPr>
+            <w:rFonts w:ascii="Cambria Math" w:eastAsiaTheme="minorEastAsia" w:hAnsi="Cambria Math"/>
+          </w:rPr>
+          <m:t>{N</m:t>
+        </m:r>
+        <m:d>
+          <m:dPr>
+            <m:ctrlPr>
+              <w:rPr>
+                <w:rFonts w:ascii="Cambria Math" w:eastAsiaTheme="minorEastAsia" w:hAnsi="Cambria Math"/>
+                <w:i/>
+              </w:rPr>
+            </m:ctrlPr>
+          </m:dPr>
+          <m:e>
+            <m:r>
+              <w:rPr>
+                <w:rFonts w:ascii="Cambria Math" w:eastAsiaTheme="minorEastAsia" w:hAnsi="Cambria Math"/>
+              </w:rPr>
+              <m:t>s,a</m:t>
+            </m:r>
+          </m:e>
+        </m:d>
+        <m:r>
+          <w:rPr>
+            <w:rFonts w:ascii="Cambria Math" w:eastAsiaTheme="minorEastAsia" w:hAnsi="Cambria Math"/>
+          </w:rPr>
+          <m:t>,Q</m:t>
+        </m:r>
+        <m:d>
+          <m:dPr>
+            <m:ctrlPr>
+              <w:rPr>
+                <w:rFonts w:ascii="Cambria Math" w:eastAsiaTheme="minorEastAsia" w:hAnsi="Cambria Math"/>
+                <w:i/>
+              </w:rPr>
+            </m:ctrlPr>
+          </m:dPr>
+          <m:e>
+            <m:r>
+              <w:rPr>
+                <w:rFonts w:ascii="Cambria Math" w:eastAsiaTheme="minorEastAsia" w:hAnsi="Cambria Math"/>
+              </w:rPr>
+              <m:t>s,a</m:t>
+            </m:r>
+          </m:e>
+        </m:d>
+        <m:r>
+          <w:rPr>
+            <w:rFonts w:ascii="Cambria Math" w:eastAsiaTheme="minorEastAsia" w:hAnsi="Cambria Math"/>
+          </w:rPr>
+          <m:t>,P</m:t>
+        </m:r>
+        <m:d>
+          <m:dPr>
+            <m:ctrlPr>
+              <w:rPr>
+                <w:rFonts w:ascii="Cambria Math" w:eastAsiaTheme="minorEastAsia" w:hAnsi="Cambria Math"/>
+                <w:i/>
+              </w:rPr>
+            </m:ctrlPr>
+          </m:dPr>
+          <m:e>
+            <m:r>
+              <w:rPr>
+                <w:rFonts w:ascii="Cambria Math" w:eastAsiaTheme="minorEastAsia" w:hAnsi="Cambria Math"/>
+              </w:rPr>
+              <m:t>s,a</m:t>
+            </m:r>
+          </m:e>
+        </m:d>
+        <m:r>
+          <w:rPr>
+            <w:rFonts w:ascii="Cambria Math" w:eastAsiaTheme="minorEastAsia" w:hAnsi="Cambria Math"/>
+          </w:rPr>
+          <m:t>,R</m:t>
+        </m:r>
+        <m:d>
+          <m:dPr>
+            <m:ctrlPr>
+              <w:rPr>
+                <w:rFonts w:ascii="Cambria Math" w:eastAsiaTheme="minorEastAsia" w:hAnsi="Cambria Math"/>
+                <w:i/>
+              </w:rPr>
+            </m:ctrlPr>
+          </m:dPr>
+          <m:e>
+            <m:r>
+              <w:rPr>
+                <w:rFonts w:ascii="Cambria Math" w:eastAsiaTheme="minorEastAsia" w:hAnsi="Cambria Math"/>
+              </w:rPr>
+              <m:t>s,a</m:t>
+            </m:r>
+          </m:e>
+        </m:d>
+        <m:r>
+          <w:rPr>
+            <w:rFonts w:ascii="Cambria Math" w:eastAsiaTheme="minorEastAsia" w:hAnsi="Cambria Math"/>
+          </w:rPr>
+          <m:t>,S(s,a)}</m:t>
+        </m:r>
+      </m:oMath>
+    </w:p>
+    <w:p>
+      <w:pPr>
+        <w:pStyle w:val="ListParagraph"/>
+        <w:numPr>
+          <w:ilvl w:val="0"/>
+          <w:numId w:val="2"/>
+        </w:numPr>
+        <w:jc w:val="both"/>
+        <w:rPr>
+          <w:rFonts w:eastAsiaTheme="minorEastAsia"/>
+        </w:rPr>
+      </w:pPr>
+      <m:oMath>
+        <m:r>
+          <w:rPr>
+            <w:rFonts w:ascii="Cambria Math" w:eastAsiaTheme="minorEastAsia" w:hAnsi="Cambria Math"/>
+          </w:rPr>
+          <m:t>N</m:t>
+        </m:r>
+      </m:oMath>
+      <w:r>
+        <w:rPr>
+          <w:rFonts w:eastAsiaTheme="minorEastAsia"/>
+        </w:rPr>
+        <w:t xml:space="preserve"> is the visit count of an edge.</w:t>
+      </w:r>
+    </w:p>
+    <w:p>
+      <w:pPr>
+        <w:pStyle w:val="ListParagraph"/>
+        <w:numPr>
+          <w:ilvl w:val="0"/>
+          <w:numId w:val="2"/>
+        </w:numPr>
+        <w:jc w:val="both"/>
+        <w:rPr>
+          <w:rFonts w:eastAsiaTheme="minorEastAsia"/>
+        </w:rPr>
+      </w:pPr>
+      <m:oMath>
+        <m:r>
+          <w:rPr>
+            <w:rFonts w:ascii="Cambria Math" w:eastAsiaTheme="minorEastAsia" w:hAnsi="Cambria Math"/>
+          </w:rPr>
+          <m:t>Q</m:t>
+        </m:r>
+      </m:oMath>
+      <w:r>
+        <w:rPr>
+          <w:rFonts w:eastAsiaTheme="minorEastAsia"/>
+        </w:rPr>
+        <w:t xml:space="preserve"> is the average Q-value (expected total future return) of the edge, averaged over all simulations.</w:t>
+      </w:r>
+    </w:p>
+    <w:p>
+      <w:pPr>
+        <w:pStyle w:val="ListParagraph"/>
+        <w:numPr>
+          <w:ilvl w:val="0"/>
+          <w:numId w:val="2"/>
+        </w:numPr>
+        <w:jc w:val="both"/>
+        <w:rPr>
+          <w:rFonts w:eastAsiaTheme="minorEastAsia"/>
+        </w:rPr>
+      </w:pPr>
+      <m:oMath>
+        <m:r>
+          <w:rPr>
+            <w:rFonts w:ascii="Cambria Math" w:eastAsiaTheme="minorEastAsia" w:hAnsi="Cambria Math"/>
+          </w:rPr>
+          <m:t>P</m:t>
+        </m:r>
+      </m:oMath>
+      <w:r>
+        <w:rPr>
+          <w:rFonts w:eastAsiaTheme="minorEastAsia"/>
+        </w:rPr>
+        <w:t xml:space="preserve"> is the prior probability of taking that actions from that state according to the current policy.</w:t>
+      </w:r>
+    </w:p>
+    <w:p>
+      <w:pPr>
+        <w:pStyle w:val="ListParagraph"/>
+        <w:numPr>
+          <w:ilvl w:val="0"/>
+          <w:numId w:val="2"/>
+        </w:numPr>
+        <w:jc w:val="both"/>
+        <w:rPr>
+          <w:rFonts w:eastAsiaTheme="minorEastAsia"/>
+        </w:rPr>
+      </w:pPr>
+      <m:oMath>
+        <m:r>
+          <w:rPr>
+            <w:rFonts w:ascii="Cambria Math" w:eastAsiaTheme="minorEastAsia" w:hAnsi="Cambria Math"/>
+          </w:rPr>
+          <m:t>R</m:t>
+        </m:r>
+      </m:oMath>
+      <w:r>
+        <w:rPr>
+          <w:rFonts w:eastAsiaTheme="minorEastAsia"/>
+        </w:rPr>
+        <w:t xml:space="preserve"> is the immediate transition reward of that edge.</w:t>
+      </w:r>
+    </w:p>
+    <w:p>
+      <w:pPr>
+        <w:pStyle w:val="ListParagraph"/>
+        <w:numPr>
+          <w:ilvl w:val="0"/>
+          <w:numId w:val="2"/>
+        </w:numPr>
+        <w:jc w:val="both"/>
+        <w:rPr>
+          <w:rFonts w:eastAsiaTheme="minorEastAsia"/>
+        </w:rPr>
+      </w:pPr>
+      <m:oMath>
+        <m:r>
+          <w:rPr>
+            <w:rFonts w:ascii="Cambria Math" w:eastAsiaTheme="minorEastAsia" w:hAnsi="Cambria Math"/>
+          </w:rPr>
+          <m:t>S</m:t>
+        </m:r>
+      </m:oMath>
+      <w:r>
+        <w:rPr>
+          <w:rFonts w:eastAsiaTheme="minorEastAsia"/>
+        </w:rPr>
+        <w:t xml:space="preserve"> is the resulting state after traversing the edge.</w:t>
+      </w:r>
+    </w:p>
+    <w:p>
+      <w:pPr>
+        <w:jc w:val="both"/>
+        <w:rPr>
+          <w:rFonts w:eastAsiaTheme="minorEastAsia"/>
+        </w:rPr>
+      </w:pPr>
+      <w:r>
+        <w:rPr>
+          <w:rFonts w:eastAsiaTheme="minorEastAsia"/>
+        </w:rPr>
+        <w:lastRenderedPageBreak/>
+        <w:t>There are 3 stages to MCTS:</w:t>
+      </w:r>
+    </w:p>
+    <w:p>
+      <w:pPr>
+        <w:pStyle w:val="ListParagraph"/>
+        <w:numPr>
+          <w:ilvl w:val="0"/>
+          <w:numId w:val="3"/>
+        </w:numPr>
+        <w:jc w:val="both"/>
+        <w:rPr>
+          <w:rFonts w:eastAsiaTheme="minorEastAsia"/>
+          <w:b/>
+        </w:rPr>
+      </w:pPr>
+      <w:r>
+        <w:rPr>
+          <w:rFonts w:eastAsiaTheme="minorEastAsia"/>
+          <w:b/>
+        </w:rPr>
+        <w:t>Selection</w:t>
+      </w:r>
+    </w:p>
+    <w:p>
+      <w:pPr>
+        <w:pStyle w:val="ListParagraph"/>
+        <w:numPr>
+          <w:ilvl w:val="0"/>
+          <w:numId w:val="3"/>
+        </w:numPr>
+        <w:jc w:val="both"/>
+        <w:rPr>
+          <w:rFonts w:eastAsiaTheme="minorEastAsia"/>
+          <w:b/>
+        </w:rPr>
+      </w:pPr>
+      <w:r>
+        <w:rPr>
+          <w:rFonts w:eastAsiaTheme="minorEastAsia"/>
+          <w:b/>
+        </w:rPr>
+        <w:t>Expansion</w:t>
+      </w:r>
+    </w:p>
+    <w:p>
+      <w:pPr>
+        <w:pStyle w:val="ListParagraph"/>
+        <w:numPr>
+          <w:ilvl w:val="0"/>
+          <w:numId w:val="3"/>
+        </w:numPr>
+        <w:jc w:val="both"/>
+        <w:rPr>
+          <w:rFonts w:eastAsiaTheme="minorEastAsia"/>
+          <w:b/>
+        </w:rPr>
+      </w:pPr>
+      <w:r>
+        <w:rPr>
+          <w:rFonts w:eastAsiaTheme="minorEastAsia"/>
+          <w:b/>
+        </w:rPr>
+        <w:t>Backup</w:t>
+      </w:r>
+    </w:p>
+    <w:p>
+      <w:pPr>
+        <w:jc w:val="both"/>
+      </w:pPr>
+      <w:r>
+        <w:t xml:space="preserve">MuZero can be used </w:t>
+      </w:r>
+      <w:r>
+        <w:t>for games or MDPs because MCTS approach to planning converges asymptotically to the optimal policy in single agent domains and to the minimax &lt;</w:t>
+      </w:r>
+      <w:r>
+        <w:rPr>
           <w:color w:val="FF0000"/>
         </w:rPr>
-      </w:pPr>
+        <w:t>REF</w:t>
+      </w:r>
+      <w:r>
+        <w:t>&gt; value function in zero sum games &lt;</w:t>
+      </w:r>
       <w:r>
         <w:rPr>
           <w:color w:val="FF0000"/>
         </w:rPr>
-        <w:t>MCTS HERE</w:t>
-      </w:r>
+        <w:t>REF</w:t>
+      </w:r>
+      <w:r>
+        <w:t>&gt;.</w:t>
+      </w:r>
+      <w:r>
+        <w:t xml:space="preserve"> Note that </w:t>
+      </w:r>
+      <w:r>
+        <w:t>authors used 800 simulations per search for board games and 50 for Atari because of the smaller branching factor in Atari.</w:t>
+      </w:r>
+      <w:bookmarkStart w:id="0" w:name="_GoBack"/>
+      <w:bookmarkEnd w:id="0"/>
+    </w:p>
+    <w:p>
+      <w:pPr>
+        <w:jc w:val="both"/>
+      </w:pPr>
     </w:p>
     <w:p>
       <w:pPr>
         <w:pStyle w:val="Heading2"/>
       </w:pPr>
       <w:r>
-        <w:lastRenderedPageBreak/>
         <w:t>Network</w:t>
       </w:r>
       <w:r>
@@ -2421,15 +2784,784 @@
         <w:pStyle w:val="Heading3"/>
       </w:pPr>
       <w:r>
-        <w:t>Network Input</w:t>
-      </w:r>
+        <w:t>Learning</w:t>
+      </w:r>
+    </w:p>
+    <w:p>
+      <w:pPr>
+        <w:jc w:val="both"/>
+      </w:pPr>
+      <w:r>
+        <w:t>MCTS is a r</w:t>
+      </w:r>
+      <w:r>
+        <w:t xml:space="preserve">elevant to the machine learning components of the solution because </w:t>
+      </w:r>
+      <w:r>
+        <w:t>it</w:t>
+      </w:r>
+      <w:r>
+        <w:t xml:space="preserve"> results in targets that guide the learning of the neural networks. The three objectives of this learning are as follows:</w:t>
+      </w:r>
+    </w:p>
+    <w:p>
+      <w:pPr>
+        <w:pStyle w:val="ListParagraph"/>
+        <w:numPr>
+          <w:ilvl w:val="0"/>
+          <w:numId w:val="4"/>
+        </w:numPr>
+        <w:jc w:val="both"/>
+      </w:pPr>
+      <w:r>
+        <w:t>T</w:t>
+      </w:r>
+      <w:r>
+        <w:t xml:space="preserve">o minimise the error between predicted policy </w:t>
+      </w:r>
+      <m:oMath>
+        <m:sSubSup>
+          <m:sSubSupPr>
+            <m:ctrlPr>
+              <w:rPr>
+                <w:rFonts w:ascii="Cambria Math" w:hAnsi="Cambria Math"/>
+                <w:i/>
+              </w:rPr>
+            </m:ctrlPr>
+          </m:sSubSupPr>
+          <m:e>
+            <m:r>
+              <w:rPr>
+                <w:rFonts w:ascii="Cambria Math" w:hAnsi="Cambria Math"/>
+              </w:rPr>
+              <m:t>P</m:t>
+            </m:r>
+          </m:e>
+          <m:sub>
+            <m:r>
+              <w:rPr>
+                <w:rFonts w:ascii="Cambria Math" w:hAnsi="Cambria Math"/>
+              </w:rPr>
+              <m:t>t</m:t>
+            </m:r>
+          </m:sub>
+          <m:sup>
+            <m:r>
+              <w:rPr>
+                <w:rFonts w:ascii="Cambria Math" w:hAnsi="Cambria Math"/>
+              </w:rPr>
+              <m:t>k</m:t>
+            </m:r>
+          </m:sup>
+        </m:sSubSup>
+      </m:oMath>
+      <w:r>
+        <w:rPr>
+          <w:rFonts w:eastAsiaTheme="minorEastAsia"/>
+        </w:rPr>
+        <w:t xml:space="preserve">and search policy </w:t>
+      </w:r>
+      <m:oMath>
+        <m:sSub>
+          <m:sSubPr>
+            <m:ctrlPr>
+              <w:rPr>
+                <w:rFonts w:ascii="Cambria Math" w:eastAsiaTheme="minorEastAsia" w:hAnsi="Cambria Math"/>
+                <w:i/>
+              </w:rPr>
+            </m:ctrlPr>
+          </m:sSubPr>
+          <m:e>
+            <m:r>
+              <w:rPr>
+                <w:rFonts w:ascii="Cambria Math" w:eastAsiaTheme="minorEastAsia" w:hAnsi="Cambria Math"/>
+              </w:rPr>
+              <m:t>π</m:t>
+            </m:r>
+          </m:e>
+          <m:sub>
+            <m:r>
+              <w:rPr>
+                <w:rFonts w:ascii="Cambria Math" w:eastAsiaTheme="minorEastAsia" w:hAnsi="Cambria Math"/>
+              </w:rPr>
+              <m:t>t+k</m:t>
+            </m:r>
+          </m:sub>
+        </m:sSub>
+      </m:oMath>
+      <w:r>
+        <w:rPr>
+          <w:rFonts w:eastAsiaTheme="minorEastAsia"/>
+        </w:rPr>
+        <w:t>.</w:t>
+      </w:r>
+    </w:p>
+    <w:p>
+      <w:pPr>
+        <w:pStyle w:val="ListParagraph"/>
+        <w:numPr>
+          <w:ilvl w:val="0"/>
+          <w:numId w:val="4"/>
+        </w:numPr>
+        <w:jc w:val="both"/>
+        <w:rPr>
+          <w:rFonts w:eastAsiaTheme="minorEastAsia"/>
+        </w:rPr>
+      </w:pPr>
+      <w:r>
+        <w:t xml:space="preserve">To minimise the error between the predicted value </w:t>
+      </w:r>
+      <m:oMath>
+        <m:sSubSup>
+          <m:sSubSupPr>
+            <m:ctrlPr>
+              <w:rPr>
+                <w:rFonts w:ascii="Cambria Math" w:hAnsi="Cambria Math"/>
+                <w:i/>
+              </w:rPr>
+            </m:ctrlPr>
+          </m:sSubSupPr>
+          <m:e>
+            <m:r>
+              <w:rPr>
+                <w:rFonts w:ascii="Cambria Math" w:hAnsi="Cambria Math"/>
+              </w:rPr>
+              <m:t>v</m:t>
+            </m:r>
+          </m:e>
+          <m:sub>
+            <m:r>
+              <w:rPr>
+                <w:rFonts w:ascii="Cambria Math" w:hAnsi="Cambria Math"/>
+              </w:rPr>
+              <m:t>t</m:t>
+            </m:r>
+          </m:sub>
+          <m:sup>
+            <m:r>
+              <w:rPr>
+                <w:rFonts w:ascii="Cambria Math" w:hAnsi="Cambria Math"/>
+              </w:rPr>
+              <m:t>k</m:t>
+            </m:r>
+          </m:sup>
+        </m:sSubSup>
+      </m:oMath>
+      <w:r>
+        <w:rPr>
+          <w:rFonts w:eastAsiaTheme="minorEastAsia"/>
+        </w:rPr>
+        <w:t xml:space="preserve"> and the value target </w:t>
+      </w:r>
+      <m:oMath>
+        <m:sSub>
+          <m:sSubPr>
+            <m:ctrlPr>
+              <w:rPr>
+                <w:rFonts w:ascii="Cambria Math" w:eastAsiaTheme="minorEastAsia" w:hAnsi="Cambria Math"/>
+                <w:i/>
+              </w:rPr>
+            </m:ctrlPr>
+          </m:sSubPr>
+          <m:e>
+            <m:r>
+              <w:rPr>
+                <w:rFonts w:ascii="Cambria Math" w:eastAsiaTheme="minorEastAsia" w:hAnsi="Cambria Math"/>
+              </w:rPr>
+              <m:t>z</m:t>
+            </m:r>
+          </m:e>
+          <m:sub>
+            <m:r>
+              <w:rPr>
+                <w:rFonts w:ascii="Cambria Math" w:eastAsiaTheme="minorEastAsia" w:hAnsi="Cambria Math"/>
+              </w:rPr>
+              <m:t>t+k</m:t>
+            </m:r>
+          </m:sub>
+        </m:sSub>
+      </m:oMath>
+      <w:r>
+        <w:rPr>
+          <w:rFonts w:eastAsiaTheme="minorEastAsia"/>
+        </w:rPr>
+        <w:t>.</w:t>
+      </w:r>
+    </w:p>
+    <w:p>
+      <w:pPr>
+        <w:pStyle w:val="ListParagraph"/>
+        <w:numPr>
+          <w:ilvl w:val="0"/>
+          <w:numId w:val="4"/>
+        </w:numPr>
+        <w:jc w:val="both"/>
+        <w:rPr>
+          <w:rFonts w:eastAsiaTheme="minorEastAsia"/>
+        </w:rPr>
+      </w:pPr>
+      <w:r>
+        <w:rPr>
+          <w:rFonts w:eastAsiaTheme="minorEastAsia"/>
+        </w:rPr>
+        <w:t xml:space="preserve">To minimise the error between the predicted reward </w:t>
+      </w:r>
+      <m:oMath>
+        <m:sSubSup>
+          <m:sSubSupPr>
+            <m:ctrlPr>
+              <w:rPr>
+                <w:rFonts w:ascii="Cambria Math" w:eastAsiaTheme="minorEastAsia" w:hAnsi="Cambria Math"/>
+                <w:i/>
+              </w:rPr>
+            </m:ctrlPr>
+          </m:sSubSupPr>
+          <m:e>
+            <m:r>
+              <w:rPr>
+                <w:rFonts w:ascii="Cambria Math" w:eastAsiaTheme="minorEastAsia" w:hAnsi="Cambria Math"/>
+              </w:rPr>
+              <m:t>r</m:t>
+            </m:r>
+          </m:e>
+          <m:sub>
+            <m:r>
+              <w:rPr>
+                <w:rFonts w:ascii="Cambria Math" w:eastAsiaTheme="minorEastAsia" w:hAnsi="Cambria Math"/>
+              </w:rPr>
+              <m:t>t</m:t>
+            </m:r>
+          </m:sub>
+          <m:sup>
+            <m:r>
+              <w:rPr>
+                <w:rFonts w:ascii="Cambria Math" w:eastAsiaTheme="minorEastAsia" w:hAnsi="Cambria Math"/>
+              </w:rPr>
+              <m:t>k</m:t>
+            </m:r>
+          </m:sup>
+        </m:sSubSup>
+      </m:oMath>
+      <w:r>
+        <w:rPr>
+          <w:rFonts w:eastAsiaTheme="minorEastAsia"/>
+        </w:rPr>
+        <w:t xml:space="preserve"> and the observed reward </w:t>
+      </w:r>
+      <m:oMath>
+        <m:sSub>
+          <m:sSubPr>
+            <m:ctrlPr>
+              <w:rPr>
+                <w:rFonts w:ascii="Cambria Math" w:eastAsiaTheme="minorEastAsia" w:hAnsi="Cambria Math"/>
+                <w:i/>
+              </w:rPr>
+            </m:ctrlPr>
+          </m:sSubPr>
+          <m:e>
+            <m:r>
+              <w:rPr>
+                <w:rFonts w:ascii="Cambria Math" w:eastAsiaTheme="minorEastAsia" w:hAnsi="Cambria Math"/>
+              </w:rPr>
+              <m:t>u</m:t>
+            </m:r>
+          </m:e>
+          <m:sub>
+            <m:r>
+              <w:rPr>
+                <w:rFonts w:ascii="Cambria Math" w:eastAsiaTheme="minorEastAsia" w:hAnsi="Cambria Math"/>
+              </w:rPr>
+              <m:t>t+k</m:t>
+            </m:r>
+          </m:sub>
+        </m:sSub>
+        <m:r>
+          <w:rPr>
+            <w:rFonts w:ascii="Cambria Math" w:eastAsiaTheme="minorEastAsia" w:hAnsi="Cambria Math"/>
+          </w:rPr>
+          <m:t>.</m:t>
+        </m:r>
+      </m:oMath>
+    </w:p>
+    <w:p>
+      <w:r>
+        <w:t>These objectives along with an L2 regularisation term lead to the overall loss function for the model.</w:t>
+      </w:r>
+    </w:p>
+    <w:p>
+      <m:oMathPara>
+        <m:oMath>
+          <m:sSub>
+            <m:sSubPr>
+              <m:ctrlPr>
+                <w:rPr>
+                  <w:rFonts w:ascii="Cambria Math" w:hAnsi="Cambria Math"/>
+                  <w:i/>
+                </w:rPr>
+              </m:ctrlPr>
+            </m:sSubPr>
+            <m:e>
+              <m:r>
+                <w:rPr>
+                  <w:rFonts w:ascii="Cambria Math" w:hAnsi="Cambria Math"/>
+                </w:rPr>
+                <m:t>l</m:t>
+              </m:r>
+            </m:e>
+            <m:sub>
+              <m:r>
+                <w:rPr>
+                  <w:rFonts w:ascii="Cambria Math" w:hAnsi="Cambria Math"/>
+                </w:rPr>
+                <m:t>t</m:t>
+              </m:r>
+            </m:sub>
+          </m:sSub>
+          <m:d>
+            <m:dPr>
+              <m:ctrlPr>
+                <w:rPr>
+                  <w:rFonts w:ascii="Cambria Math" w:hAnsi="Cambria Math"/>
+                  <w:i/>
+                </w:rPr>
+              </m:ctrlPr>
+            </m:dPr>
+            <m:e>
+              <m:r>
+                <w:rPr>
+                  <w:rFonts w:ascii="Cambria Math" w:hAnsi="Cambria Math"/>
+                </w:rPr>
+                <m:t>θ</m:t>
+              </m:r>
+            </m:e>
+          </m:d>
+          <m:r>
+            <w:rPr>
+              <w:rFonts w:ascii="Cambria Math" w:hAnsi="Cambria Math"/>
+            </w:rPr>
+            <m:t>=</m:t>
+          </m:r>
+          <m:nary>
+            <m:naryPr>
+              <m:chr m:val="∑"/>
+              <m:limLoc m:val="undOvr"/>
+              <m:ctrlPr>
+                <w:rPr>
+                  <w:rFonts w:ascii="Cambria Math" w:hAnsi="Cambria Math"/>
+                  <w:i/>
+                </w:rPr>
+              </m:ctrlPr>
+            </m:naryPr>
+            <m:sub>
+              <m:r>
+                <w:rPr>
+                  <w:rFonts w:ascii="Cambria Math" w:hAnsi="Cambria Math"/>
+                </w:rPr>
+                <m:t>k=0</m:t>
+              </m:r>
+            </m:sub>
+            <m:sup>
+              <m:r>
+                <w:rPr>
+                  <w:rFonts w:ascii="Cambria Math" w:hAnsi="Cambria Math"/>
+                </w:rPr>
+                <m:t>K</m:t>
+              </m:r>
+            </m:sup>
+            <m:e>
+              <m:sSup>
+                <m:sSupPr>
+                  <m:ctrlPr>
+                    <w:rPr>
+                      <w:rFonts w:ascii="Cambria Math" w:hAnsi="Cambria Math"/>
+                      <w:i/>
+                    </w:rPr>
+                  </m:ctrlPr>
+                </m:sSupPr>
+                <m:e>
+                  <m:r>
+                    <w:rPr>
+                      <w:rFonts w:ascii="Cambria Math" w:hAnsi="Cambria Math"/>
+                    </w:rPr>
+                    <m:t>l</m:t>
+                  </m:r>
+                </m:e>
+                <m:sup>
+                  <m:r>
+                    <w:rPr>
+                      <w:rFonts w:ascii="Cambria Math" w:hAnsi="Cambria Math"/>
+                    </w:rPr>
+                    <m:t>r</m:t>
+                  </m:r>
+                </m:sup>
+              </m:sSup>
+              <m:d>
+                <m:dPr>
+                  <m:ctrlPr>
+                    <w:rPr>
+                      <w:rFonts w:ascii="Cambria Math" w:hAnsi="Cambria Math"/>
+                      <w:i/>
+                    </w:rPr>
+                  </m:ctrlPr>
+                </m:dPr>
+                <m:e>
+                  <m:sSub>
+                    <m:sSubPr>
+                      <m:ctrlPr>
+                        <w:rPr>
+                          <w:rFonts w:ascii="Cambria Math" w:hAnsi="Cambria Math"/>
+                          <w:i/>
+                        </w:rPr>
+                      </m:ctrlPr>
+                    </m:sSubPr>
+                    <m:e>
+                      <m:r>
+                        <w:rPr>
+                          <w:rFonts w:ascii="Cambria Math" w:hAnsi="Cambria Math"/>
+                        </w:rPr>
+                        <m:t>u</m:t>
+                      </m:r>
+                    </m:e>
+                    <m:sub>
+                      <m:r>
+                        <w:rPr>
+                          <w:rFonts w:ascii="Cambria Math" w:hAnsi="Cambria Math"/>
+                        </w:rPr>
+                        <m:t>t+k</m:t>
+                      </m:r>
+                    </m:sub>
+                  </m:sSub>
+                  <m:r>
+                    <w:rPr>
+                      <w:rFonts w:ascii="Cambria Math" w:hAnsi="Cambria Math"/>
+                    </w:rPr>
+                    <m:t>,</m:t>
+                  </m:r>
+                  <m:sSubSup>
+                    <m:sSubSupPr>
+                      <m:ctrlPr>
+                        <w:rPr>
+                          <w:rFonts w:ascii="Cambria Math" w:hAnsi="Cambria Math"/>
+                          <w:i/>
+                        </w:rPr>
+                      </m:ctrlPr>
+                    </m:sSubSupPr>
+                    <m:e>
+                      <m:r>
+                        <w:rPr>
+                          <w:rFonts w:ascii="Cambria Math" w:hAnsi="Cambria Math"/>
+                        </w:rPr>
+                        <m:t>r</m:t>
+                      </m:r>
+                    </m:e>
+                    <m:sub>
+                      <m:r>
+                        <w:rPr>
+                          <w:rFonts w:ascii="Cambria Math" w:hAnsi="Cambria Math"/>
+                        </w:rPr>
+                        <m:t>t</m:t>
+                      </m:r>
+                    </m:sub>
+                    <m:sup>
+                      <m:r>
+                        <w:rPr>
+                          <w:rFonts w:ascii="Cambria Math" w:hAnsi="Cambria Math"/>
+                        </w:rPr>
+                        <m:t>k</m:t>
+                      </m:r>
+                    </m:sup>
+                  </m:sSubSup>
+                </m:e>
+              </m:d>
+              <m:r>
+                <w:rPr>
+                  <w:rFonts w:ascii="Cambria Math" w:hAnsi="Cambria Math"/>
+                </w:rPr>
+                <m:t>+</m:t>
+              </m:r>
+              <m:sSup>
+                <m:sSupPr>
+                  <m:ctrlPr>
+                    <w:rPr>
+                      <w:rFonts w:ascii="Cambria Math" w:hAnsi="Cambria Math"/>
+                      <w:i/>
+                    </w:rPr>
+                  </m:ctrlPr>
+                </m:sSupPr>
+                <m:e>
+                  <m:r>
+                    <w:rPr>
+                      <w:rFonts w:ascii="Cambria Math" w:hAnsi="Cambria Math"/>
+                    </w:rPr>
+                    <m:t>l</m:t>
+                  </m:r>
+                </m:e>
+                <m:sup>
+                  <m:r>
+                    <w:rPr>
+                      <w:rFonts w:ascii="Cambria Math" w:hAnsi="Cambria Math"/>
+                    </w:rPr>
+                    <m:t>v</m:t>
+                  </m:r>
+                </m:sup>
+              </m:sSup>
+              <m:d>
+                <m:dPr>
+                  <m:ctrlPr>
+                    <w:rPr>
+                      <w:rFonts w:ascii="Cambria Math" w:hAnsi="Cambria Math"/>
+                      <w:i/>
+                    </w:rPr>
+                  </m:ctrlPr>
+                </m:dPr>
+                <m:e>
+                  <m:sSub>
+                    <m:sSubPr>
+                      <m:ctrlPr>
+                        <w:rPr>
+                          <w:rFonts w:ascii="Cambria Math" w:hAnsi="Cambria Math"/>
+                          <w:i/>
+                        </w:rPr>
+                      </m:ctrlPr>
+                    </m:sSubPr>
+                    <m:e>
+                      <m:r>
+                        <w:rPr>
+                          <w:rFonts w:ascii="Cambria Math" w:hAnsi="Cambria Math"/>
+                        </w:rPr>
+                        <m:t>z</m:t>
+                      </m:r>
+                    </m:e>
+                    <m:sub>
+                      <m:r>
+                        <w:rPr>
+                          <w:rFonts w:ascii="Cambria Math" w:hAnsi="Cambria Math"/>
+                        </w:rPr>
+                        <m:t>t+k</m:t>
+                      </m:r>
+                    </m:sub>
+                  </m:sSub>
+                  <m:r>
+                    <w:rPr>
+                      <w:rFonts w:ascii="Cambria Math" w:hAnsi="Cambria Math"/>
+                    </w:rPr>
+                    <m:t>,</m:t>
+                  </m:r>
+                  <m:sSubSup>
+                    <m:sSubSupPr>
+                      <m:ctrlPr>
+                        <w:rPr>
+                          <w:rFonts w:ascii="Cambria Math" w:hAnsi="Cambria Math"/>
+                          <w:i/>
+                        </w:rPr>
+                      </m:ctrlPr>
+                    </m:sSubSupPr>
+                    <m:e>
+                      <m:r>
+                        <w:rPr>
+                          <w:rFonts w:ascii="Cambria Math" w:hAnsi="Cambria Math"/>
+                        </w:rPr>
+                        <m:t>v</m:t>
+                      </m:r>
+                    </m:e>
+                    <m:sub>
+                      <m:r>
+                        <w:rPr>
+                          <w:rFonts w:ascii="Cambria Math" w:hAnsi="Cambria Math"/>
+                        </w:rPr>
+                        <m:t>t</m:t>
+                      </m:r>
+                    </m:sub>
+                    <m:sup>
+                      <m:r>
+                        <w:rPr>
+                          <w:rFonts w:ascii="Cambria Math" w:hAnsi="Cambria Math"/>
+                        </w:rPr>
+                        <m:t>k</m:t>
+                      </m:r>
+                    </m:sup>
+                  </m:sSubSup>
+                </m:e>
+              </m:d>
+              <m:r>
+                <w:rPr>
+                  <w:rFonts w:ascii="Cambria Math" w:hAnsi="Cambria Math"/>
+                </w:rPr>
+                <m:t>+</m:t>
+              </m:r>
+              <m:sSup>
+                <m:sSupPr>
+                  <m:ctrlPr>
+                    <w:rPr>
+                      <w:rFonts w:ascii="Cambria Math" w:hAnsi="Cambria Math"/>
+                      <w:i/>
+                    </w:rPr>
+                  </m:ctrlPr>
+                </m:sSupPr>
+                <m:e>
+                  <m:r>
+                    <w:rPr>
+                      <w:rFonts w:ascii="Cambria Math" w:hAnsi="Cambria Math"/>
+                    </w:rPr>
+                    <m:t>l</m:t>
+                  </m:r>
+                </m:e>
+                <m:sup>
+                  <m:r>
+                    <w:rPr>
+                      <w:rFonts w:ascii="Cambria Math" w:hAnsi="Cambria Math"/>
+                    </w:rPr>
+                    <m:t>p</m:t>
+                  </m:r>
+                </m:sup>
+              </m:sSup>
+              <m:d>
+                <m:dPr>
+                  <m:ctrlPr>
+                    <w:rPr>
+                      <w:rFonts w:ascii="Cambria Math" w:hAnsi="Cambria Math"/>
+                      <w:i/>
+                    </w:rPr>
+                  </m:ctrlPr>
+                </m:dPr>
+                <m:e>
+                  <m:sSub>
+                    <m:sSubPr>
+                      <m:ctrlPr>
+                        <w:rPr>
+                          <w:rFonts w:ascii="Cambria Math" w:hAnsi="Cambria Math"/>
+                          <w:i/>
+                        </w:rPr>
+                      </m:ctrlPr>
+                    </m:sSubPr>
+                    <m:e>
+                      <m:r>
+                        <w:rPr>
+                          <w:rFonts w:ascii="Cambria Math" w:hAnsi="Cambria Math"/>
+                        </w:rPr>
+                        <m:t>π</m:t>
+                      </m:r>
+                    </m:e>
+                    <m:sub>
+                      <m:r>
+                        <w:rPr>
+                          <w:rFonts w:ascii="Cambria Math" w:hAnsi="Cambria Math"/>
+                        </w:rPr>
+                        <m:t>t+k</m:t>
+                      </m:r>
+                    </m:sub>
+                  </m:sSub>
+                  <m:r>
+                    <w:rPr>
+                      <w:rFonts w:ascii="Cambria Math" w:hAnsi="Cambria Math"/>
+                    </w:rPr>
+                    <m:t>,</m:t>
+                  </m:r>
+                  <m:sSubSup>
+                    <m:sSubSupPr>
+                      <m:ctrlPr>
+                        <w:rPr>
+                          <w:rFonts w:ascii="Cambria Math" w:hAnsi="Cambria Math"/>
+                          <w:i/>
+                        </w:rPr>
+                      </m:ctrlPr>
+                    </m:sSubSupPr>
+                    <m:e>
+                      <m:r>
+                        <w:rPr>
+                          <w:rFonts w:ascii="Cambria Math" w:hAnsi="Cambria Math"/>
+                        </w:rPr>
+                        <m:t>P</m:t>
+                      </m:r>
+                    </m:e>
+                    <m:sub>
+                      <m:r>
+                        <w:rPr>
+                          <w:rFonts w:ascii="Cambria Math" w:hAnsi="Cambria Math"/>
+                        </w:rPr>
+                        <m:t>t</m:t>
+                      </m:r>
+                    </m:sub>
+                    <m:sup>
+                      <m:r>
+                        <w:rPr>
+                          <w:rFonts w:ascii="Cambria Math" w:hAnsi="Cambria Math"/>
+                        </w:rPr>
+                        <m:t>k</m:t>
+                      </m:r>
+                    </m:sup>
+                  </m:sSubSup>
+                </m:e>
+              </m:d>
+              <m:r>
+                <w:rPr>
+                  <w:rFonts w:ascii="Cambria Math" w:hAnsi="Cambria Math"/>
+                </w:rPr>
+                <m:t>+c</m:t>
+              </m:r>
+              <m:sSup>
+                <m:sSupPr>
+                  <m:ctrlPr>
+                    <w:rPr>
+                      <w:rFonts w:ascii="Cambria Math" w:hAnsi="Cambria Math"/>
+                      <w:i/>
+                    </w:rPr>
+                  </m:ctrlPr>
+                </m:sSupPr>
+                <m:e>
+                  <m:r>
+                    <w:rPr>
+                      <w:rFonts w:ascii="Cambria Math" w:hAnsi="Cambria Math"/>
+                    </w:rPr>
+                    <m:t>|</m:t>
+                  </m:r>
+                  <m:d>
+                    <m:dPr>
+                      <m:begChr m:val="|"/>
+                      <m:endChr m:val="|"/>
+                      <m:ctrlPr>
+                        <w:rPr>
+                          <w:rFonts w:ascii="Cambria Math" w:hAnsi="Cambria Math"/>
+                          <w:i/>
+                        </w:rPr>
+                      </m:ctrlPr>
+                    </m:dPr>
+                    <m:e>
+                      <m:r>
+                        <w:rPr>
+                          <w:rFonts w:ascii="Cambria Math" w:hAnsi="Cambria Math"/>
+                        </w:rPr>
+                        <m:t>θ</m:t>
+                      </m:r>
+                    </m:e>
+                  </m:d>
+                  <m:r>
+                    <w:rPr>
+                      <w:rFonts w:ascii="Cambria Math" w:hAnsi="Cambria Math"/>
+                    </w:rPr>
+                    <m:t>|</m:t>
+                  </m:r>
+                </m:e>
+                <m:sup>
+                  <m:r>
+                    <w:rPr>
+                      <w:rFonts w:ascii="Cambria Math" w:hAnsi="Cambria Math"/>
+                    </w:rPr>
+                    <m:t>2</m:t>
+                  </m:r>
+                </m:sup>
+              </m:sSup>
+            </m:e>
+          </m:nary>
+        </m:oMath>
+      </m:oMathPara>
     </w:p>
     <w:p>
       <w:pPr>
         <w:pStyle w:val="Heading3"/>
       </w:pPr>
       <w:r>
-        <w:t>Network Architecture</w:t>
+        <w:t>Input</w:t>
       </w:r>
     </w:p>
     <w:p>
@@ -2437,7 +3569,7 @@
         <w:pStyle w:val="Heading3"/>
       </w:pPr>
       <w:r>
-        <w:t>Learning?</w:t>
+        <w:t>Architecture</w:t>
       </w:r>
     </w:p>
     <w:p>
@@ -2445,7 +3577,7 @@
         <w:pStyle w:val="Heading3"/>
       </w:pPr>
       <w:r>
-        <w:t>Training?</w:t>
+        <w:t>Training</w:t>
       </w:r>
     </w:p>
     <w:p>
@@ -3075,9 +4207,9 @@
 <file path=word/numbering.xml><?xml version="1.0" encoding="utf-8"?>
 <w:numbering xmlns:wpc="http://schemas.microsoft.com/office/word/2010/wordprocessingCanvas" xmlns:cx="http://schemas.microsoft.com/office/drawing/2014/chartex" xmlns:cx1="http://schemas.microsoft.com/office/drawing/2015/9/8/chartex" xmlns:cx2="http://schemas.microsoft.com/office/drawing/2015/10/21/chartex" xmlns:cx3="http://schemas.microsoft.com/office/drawing/2016/5/9/chartex" xmlns:cx4="http://schemas.microsoft.com/office/drawing/2016/5/10/chartex" xmlns:cx5="http://schemas.microsoft.com/office/drawing/2016/5/11/chartex" xmlns:cx6="http://schemas.microsoft.com/office/drawing/2016/5/12/chartex" xmlns:cx7="http://schemas.microsoft.com/office/drawing/2016/5/13/chartex" xmlns:cx8="http://schemas.microsoft.com/office/drawing/2016/5/14/chartex" xmlns:mc="http://schemas.openxmlformats.org/markup-compatibility/2006" xmlns:aink="http://schemas.microsoft.com/office/drawing/2016/ink" xmlns:am3d="http://schemas.microsoft.com/office/drawing/2017/model3d" xmlns:o="urn:schemas-microsoft-com:office:office" xmlns:r="http://schemas.openxmlformats.org/officeDocument/2006/relationships" xmlns:m="http://schemas.openxmlformats.org/officeDocument/2006/math" xmlns:v="urn:schemas-microsoft-com:vml" xmlns:wp14="http://schemas.microsoft.com/office/word/2010/wordprocessingDrawing" xmlns:wp="http://schemas.openxmlformats.org/drawingml/2006/wordprocessingDrawing" xmlns:w10="urn:schemas-microsoft-com:office:word" xmlns:w="http://schemas.openxmlformats.org/wordprocessingml/2006/main" xmlns:w14="http://schemas.microsoft.com/office/word/2010/wordml" xmlns:w15="http://schemas.microsoft.com/office/word/2012/wordml" xmlns:w16cid="http://schemas.microsoft.com/office/word/2016/wordml/cid" xmlns:w16se="http://schemas.microsoft.com/office/word/2015/wordml/symex" xmlns:wpg="http://schemas.microsoft.com/office/word/2010/wordprocessingGroup" xmlns:wpi="http://schemas.microsoft.com/office/word/2010/wordprocessingInk" xmlns:wne="http://schemas.microsoft.com/office/word/2006/wordml" xmlns:wps="http://schemas.microsoft.com/office/word/2010/wordprocessingShape" mc:Ignorable="w14 w15 w16se w16cid wp14">
   <w:abstractNum w:abstractNumId="0" w15:restartNumberingAfterBreak="0">
-    <w:nsid w:val="038E1268"/>
+    <w:nsid w:val="005972C3"/>
     <w:multiLevelType w:val="hybridMultilevel"/>
-    <w:tmpl w:val="945AC45E"/>
+    <w:tmpl w:val="C208568C"/>
     <w:lvl w:ilvl="0" w:tplc="08090001">
       <w:start w:val="1"/>
       <w:numFmt w:val="bullet"/>
@@ -3187,7 +4319,328 @@
       </w:rPr>
     </w:lvl>
   </w:abstractNum>
+  <w:abstractNum w:abstractNumId="1" w15:restartNumberingAfterBreak="0">
+    <w:nsid w:val="038E1268"/>
+    <w:multiLevelType w:val="hybridMultilevel"/>
+    <w:tmpl w:val="945AC45E"/>
+    <w:lvl w:ilvl="0" w:tplc="08090001">
+      <w:start w:val="1"/>
+      <w:numFmt w:val="bullet"/>
+      <w:lvlText w:val=""/>
+      <w:lvlJc w:val="left"/>
+      <w:pPr>
+        <w:ind w:left="720" w:hanging="360"/>
+      </w:pPr>
+      <w:rPr>
+        <w:rFonts w:ascii="Symbol" w:hAnsi="Symbol" w:hint="default"/>
+      </w:rPr>
+    </w:lvl>
+    <w:lvl w:ilvl="1" w:tplc="08090003" w:tentative="1">
+      <w:start w:val="1"/>
+      <w:numFmt w:val="bullet"/>
+      <w:lvlText w:val="o"/>
+      <w:lvlJc w:val="left"/>
+      <w:pPr>
+        <w:ind w:left="1440" w:hanging="360"/>
+      </w:pPr>
+      <w:rPr>
+        <w:rFonts w:ascii="Courier New" w:hAnsi="Courier New" w:cs="Courier New" w:hint="default"/>
+      </w:rPr>
+    </w:lvl>
+    <w:lvl w:ilvl="2" w:tplc="08090005" w:tentative="1">
+      <w:start w:val="1"/>
+      <w:numFmt w:val="bullet"/>
+      <w:lvlText w:val=""/>
+      <w:lvlJc w:val="left"/>
+      <w:pPr>
+        <w:ind w:left="2160" w:hanging="360"/>
+      </w:pPr>
+      <w:rPr>
+        <w:rFonts w:ascii="Wingdings" w:hAnsi="Wingdings" w:hint="default"/>
+      </w:rPr>
+    </w:lvl>
+    <w:lvl w:ilvl="3" w:tplc="08090001" w:tentative="1">
+      <w:start w:val="1"/>
+      <w:numFmt w:val="bullet"/>
+      <w:lvlText w:val=""/>
+      <w:lvlJc w:val="left"/>
+      <w:pPr>
+        <w:ind w:left="2880" w:hanging="360"/>
+      </w:pPr>
+      <w:rPr>
+        <w:rFonts w:ascii="Symbol" w:hAnsi="Symbol" w:hint="default"/>
+      </w:rPr>
+    </w:lvl>
+    <w:lvl w:ilvl="4" w:tplc="08090003" w:tentative="1">
+      <w:start w:val="1"/>
+      <w:numFmt w:val="bullet"/>
+      <w:lvlText w:val="o"/>
+      <w:lvlJc w:val="left"/>
+      <w:pPr>
+        <w:ind w:left="3600" w:hanging="360"/>
+      </w:pPr>
+      <w:rPr>
+        <w:rFonts w:ascii="Courier New" w:hAnsi="Courier New" w:cs="Courier New" w:hint="default"/>
+      </w:rPr>
+    </w:lvl>
+    <w:lvl w:ilvl="5" w:tplc="08090005" w:tentative="1">
+      <w:start w:val="1"/>
+      <w:numFmt w:val="bullet"/>
+      <w:lvlText w:val=""/>
+      <w:lvlJc w:val="left"/>
+      <w:pPr>
+        <w:ind w:left="4320" w:hanging="360"/>
+      </w:pPr>
+      <w:rPr>
+        <w:rFonts w:ascii="Wingdings" w:hAnsi="Wingdings" w:hint="default"/>
+      </w:rPr>
+    </w:lvl>
+    <w:lvl w:ilvl="6" w:tplc="08090001" w:tentative="1">
+      <w:start w:val="1"/>
+      <w:numFmt w:val="bullet"/>
+      <w:lvlText w:val=""/>
+      <w:lvlJc w:val="left"/>
+      <w:pPr>
+        <w:ind w:left="5040" w:hanging="360"/>
+      </w:pPr>
+      <w:rPr>
+        <w:rFonts w:ascii="Symbol" w:hAnsi="Symbol" w:hint="default"/>
+      </w:rPr>
+    </w:lvl>
+    <w:lvl w:ilvl="7" w:tplc="08090003" w:tentative="1">
+      <w:start w:val="1"/>
+      <w:numFmt w:val="bullet"/>
+      <w:lvlText w:val="o"/>
+      <w:lvlJc w:val="left"/>
+      <w:pPr>
+        <w:ind w:left="5760" w:hanging="360"/>
+      </w:pPr>
+      <w:rPr>
+        <w:rFonts w:ascii="Courier New" w:hAnsi="Courier New" w:cs="Courier New" w:hint="default"/>
+      </w:rPr>
+    </w:lvl>
+    <w:lvl w:ilvl="8" w:tplc="08090005" w:tentative="1">
+      <w:start w:val="1"/>
+      <w:numFmt w:val="bullet"/>
+      <w:lvlText w:val=""/>
+      <w:lvlJc w:val="left"/>
+      <w:pPr>
+        <w:ind w:left="6480" w:hanging="360"/>
+      </w:pPr>
+      <w:rPr>
+        <w:rFonts w:ascii="Wingdings" w:hAnsi="Wingdings" w:hint="default"/>
+      </w:rPr>
+    </w:lvl>
+  </w:abstractNum>
+  <w:abstractNum w:abstractNumId="2" w15:restartNumberingAfterBreak="0">
+    <w:nsid w:val="219F0992"/>
+    <w:multiLevelType w:val="hybridMultilevel"/>
+    <w:tmpl w:val="C6DEEA08"/>
+    <w:lvl w:ilvl="0" w:tplc="0809000F">
+      <w:start w:val="1"/>
+      <w:numFmt w:val="decimal"/>
+      <w:lvlText w:val="%1."/>
+      <w:lvlJc w:val="left"/>
+      <w:pPr>
+        <w:ind w:left="720" w:hanging="360"/>
+      </w:pPr>
+    </w:lvl>
+    <w:lvl w:ilvl="1" w:tplc="08090019" w:tentative="1">
+      <w:start w:val="1"/>
+      <w:numFmt w:val="lowerLetter"/>
+      <w:lvlText w:val="%2."/>
+      <w:lvlJc w:val="left"/>
+      <w:pPr>
+        <w:ind w:left="1440" w:hanging="360"/>
+      </w:pPr>
+    </w:lvl>
+    <w:lvl w:ilvl="2" w:tplc="0809001B" w:tentative="1">
+      <w:start w:val="1"/>
+      <w:numFmt w:val="lowerRoman"/>
+      <w:lvlText w:val="%3."/>
+      <w:lvlJc w:val="right"/>
+      <w:pPr>
+        <w:ind w:left="2160" w:hanging="180"/>
+      </w:pPr>
+    </w:lvl>
+    <w:lvl w:ilvl="3" w:tplc="0809000F" w:tentative="1">
+      <w:start w:val="1"/>
+      <w:numFmt w:val="decimal"/>
+      <w:lvlText w:val="%4."/>
+      <w:lvlJc w:val="left"/>
+      <w:pPr>
+        <w:ind w:left="2880" w:hanging="360"/>
+      </w:pPr>
+    </w:lvl>
+    <w:lvl w:ilvl="4" w:tplc="08090019" w:tentative="1">
+      <w:start w:val="1"/>
+      <w:numFmt w:val="lowerLetter"/>
+      <w:lvlText w:val="%5."/>
+      <w:lvlJc w:val="left"/>
+      <w:pPr>
+        <w:ind w:left="3600" w:hanging="360"/>
+      </w:pPr>
+    </w:lvl>
+    <w:lvl w:ilvl="5" w:tplc="0809001B" w:tentative="1">
+      <w:start w:val="1"/>
+      <w:numFmt w:val="lowerRoman"/>
+      <w:lvlText w:val="%6."/>
+      <w:lvlJc w:val="right"/>
+      <w:pPr>
+        <w:ind w:left="4320" w:hanging="180"/>
+      </w:pPr>
+    </w:lvl>
+    <w:lvl w:ilvl="6" w:tplc="0809000F" w:tentative="1">
+      <w:start w:val="1"/>
+      <w:numFmt w:val="decimal"/>
+      <w:lvlText w:val="%7."/>
+      <w:lvlJc w:val="left"/>
+      <w:pPr>
+        <w:ind w:left="5040" w:hanging="360"/>
+      </w:pPr>
+    </w:lvl>
+    <w:lvl w:ilvl="7" w:tplc="08090019" w:tentative="1">
+      <w:start w:val="1"/>
+      <w:numFmt w:val="lowerLetter"/>
+      <w:lvlText w:val="%8."/>
+      <w:lvlJc w:val="left"/>
+      <w:pPr>
+        <w:ind w:left="5760" w:hanging="360"/>
+      </w:pPr>
+    </w:lvl>
+    <w:lvl w:ilvl="8" w:tplc="0809001B" w:tentative="1">
+      <w:start w:val="1"/>
+      <w:numFmt w:val="lowerRoman"/>
+      <w:lvlText w:val="%9."/>
+      <w:lvlJc w:val="right"/>
+      <w:pPr>
+        <w:ind w:left="6480" w:hanging="180"/>
+      </w:pPr>
+    </w:lvl>
+  </w:abstractNum>
+  <w:abstractNum w:abstractNumId="3" w15:restartNumberingAfterBreak="0">
+    <w:nsid w:val="5BA047CB"/>
+    <w:multiLevelType w:val="hybridMultilevel"/>
+    <w:tmpl w:val="177666CA"/>
+    <w:lvl w:ilvl="0" w:tplc="08090001">
+      <w:start w:val="1"/>
+      <w:numFmt w:val="bullet"/>
+      <w:lvlText w:val=""/>
+      <w:lvlJc w:val="left"/>
+      <w:pPr>
+        <w:ind w:left="720" w:hanging="360"/>
+      </w:pPr>
+      <w:rPr>
+        <w:rFonts w:ascii="Symbol" w:hAnsi="Symbol" w:hint="default"/>
+      </w:rPr>
+    </w:lvl>
+    <w:lvl w:ilvl="1" w:tplc="08090003" w:tentative="1">
+      <w:start w:val="1"/>
+      <w:numFmt w:val="bullet"/>
+      <w:lvlText w:val="o"/>
+      <w:lvlJc w:val="left"/>
+      <w:pPr>
+        <w:ind w:left="1440" w:hanging="360"/>
+      </w:pPr>
+      <w:rPr>
+        <w:rFonts w:ascii="Courier New" w:hAnsi="Courier New" w:cs="Courier New" w:hint="default"/>
+      </w:rPr>
+    </w:lvl>
+    <w:lvl w:ilvl="2" w:tplc="08090005" w:tentative="1">
+      <w:start w:val="1"/>
+      <w:numFmt w:val="bullet"/>
+      <w:lvlText w:val=""/>
+      <w:lvlJc w:val="left"/>
+      <w:pPr>
+        <w:ind w:left="2160" w:hanging="360"/>
+      </w:pPr>
+      <w:rPr>
+        <w:rFonts w:ascii="Wingdings" w:hAnsi="Wingdings" w:hint="default"/>
+      </w:rPr>
+    </w:lvl>
+    <w:lvl w:ilvl="3" w:tplc="08090001" w:tentative="1">
+      <w:start w:val="1"/>
+      <w:numFmt w:val="bullet"/>
+      <w:lvlText w:val=""/>
+      <w:lvlJc w:val="left"/>
+      <w:pPr>
+        <w:ind w:left="2880" w:hanging="360"/>
+      </w:pPr>
+      <w:rPr>
+        <w:rFonts w:ascii="Symbol" w:hAnsi="Symbol" w:hint="default"/>
+      </w:rPr>
+    </w:lvl>
+    <w:lvl w:ilvl="4" w:tplc="08090003" w:tentative="1">
+      <w:start w:val="1"/>
+      <w:numFmt w:val="bullet"/>
+      <w:lvlText w:val="o"/>
+      <w:lvlJc w:val="left"/>
+      <w:pPr>
+        <w:ind w:left="3600" w:hanging="360"/>
+      </w:pPr>
+      <w:rPr>
+        <w:rFonts w:ascii="Courier New" w:hAnsi="Courier New" w:cs="Courier New" w:hint="default"/>
+      </w:rPr>
+    </w:lvl>
+    <w:lvl w:ilvl="5" w:tplc="08090005" w:tentative="1">
+      <w:start w:val="1"/>
+      <w:numFmt w:val="bullet"/>
+      <w:lvlText w:val=""/>
+      <w:lvlJc w:val="left"/>
+      <w:pPr>
+        <w:ind w:left="4320" w:hanging="360"/>
+      </w:pPr>
+      <w:rPr>
+        <w:rFonts w:ascii="Wingdings" w:hAnsi="Wingdings" w:hint="default"/>
+      </w:rPr>
+    </w:lvl>
+    <w:lvl w:ilvl="6" w:tplc="08090001" w:tentative="1">
+      <w:start w:val="1"/>
+      <w:numFmt w:val="bullet"/>
+      <w:lvlText w:val=""/>
+      <w:lvlJc w:val="left"/>
+      <w:pPr>
+        <w:ind w:left="5040" w:hanging="360"/>
+      </w:pPr>
+      <w:rPr>
+        <w:rFonts w:ascii="Symbol" w:hAnsi="Symbol" w:hint="default"/>
+      </w:rPr>
+    </w:lvl>
+    <w:lvl w:ilvl="7" w:tplc="08090003" w:tentative="1">
+      <w:start w:val="1"/>
+      <w:numFmt w:val="bullet"/>
+      <w:lvlText w:val="o"/>
+      <w:lvlJc w:val="left"/>
+      <w:pPr>
+        <w:ind w:left="5760" w:hanging="360"/>
+      </w:pPr>
+      <w:rPr>
+        <w:rFonts w:ascii="Courier New" w:hAnsi="Courier New" w:cs="Courier New" w:hint="default"/>
+      </w:rPr>
+    </w:lvl>
+    <w:lvl w:ilvl="8" w:tplc="08090005" w:tentative="1">
+      <w:start w:val="1"/>
+      <w:numFmt w:val="bullet"/>
+      <w:lvlText w:val=""/>
+      <w:lvlJc w:val="left"/>
+      <w:pPr>
+        <w:ind w:left="6480" w:hanging="360"/>
+      </w:pPr>
+      <w:rPr>
+        <w:rFonts w:ascii="Wingdings" w:hAnsi="Wingdings" w:hint="default"/>
+      </w:rPr>
+    </w:lvl>
+  </w:abstractNum>
   <w:num w:numId="1">
+    <w:abstractNumId w:val="1"/>
+  </w:num>
+  <w:num w:numId="2">
+    <w:abstractNumId w:val="3"/>
+  </w:num>
+  <w:num w:numId="3">
+    <w:abstractNumId w:val="2"/>
+  </w:num>
+  <w:num w:numId="4">
     <w:abstractNumId w:val="0"/>
   </w:num>
 </w:numbering>
@@ -4468,7 +5921,7 @@
 </file>
 
 <file path=customXml/itemProps1.xml><?xml version="1.0" encoding="utf-8"?>
-<ds:datastoreItem xmlns:ds="http://schemas.openxmlformats.org/officeDocument/2006/customXml" ds:itemID="{F2188B02-7C9C-4407-90BA-573C133E31EF}">
+<ds:datastoreItem xmlns:ds="http://schemas.openxmlformats.org/officeDocument/2006/customXml" ds:itemID="{F0CBA424-06EB-47D3-96B3-97200E44F423}">
   <ds:schemaRefs>
     <ds:schemaRef ds:uri="http://schemas.openxmlformats.org/officeDocument/2006/bibliography"/>
   </ds:schemaRefs>

</xml_diff>

<commit_message>
Added network input section and original paper
</commit_message>
<xml_diff>
--- a/report.docx
+++ b/report.docx
@@ -546,7 +546,19 @@
         <w:rPr>
           <w:color w:val="5B9BD5" w:themeColor="accent5"/>
         </w:rPr>
-        <w:t>How MuZero does search without model?</w:t>
+        <w:t xml:space="preserve">How MuZero does search without </w:t>
+      </w:r>
+      <w:r>
+        <w:rPr>
+          <w:color w:val="5B9BD5" w:themeColor="accent5"/>
+        </w:rPr>
+        <w:t xml:space="preserve">given </w:t>
+      </w:r>
+      <w:r>
+        <w:rPr>
+          <w:color w:val="5B9BD5" w:themeColor="accent5"/>
+        </w:rPr>
+        <w:t>model?</w:t>
       </w:r>
     </w:p>
     <w:p>
@@ -3681,19 +3693,7 @@
                         <w:rPr>
                           <w:rFonts w:ascii="Cambria Math" w:hAnsi="Cambria Math"/>
                         </w:rPr>
-                        <m:t xml:space="preserve">    ϕ(</m:t>
-                      </m:r>
-                      <m:r>
-                        <w:rPr>
-                          <w:rFonts w:ascii="Cambria Math" w:hAnsi="Cambria Math"/>
-                        </w:rPr>
-                        <m:t>u</m:t>
-                      </m:r>
-                      <m:r>
-                        <w:rPr>
-                          <w:rFonts w:ascii="Cambria Math" w:hAnsi="Cambria Math"/>
-                        </w:rPr>
-                        <m:t>)</m:t>
+                        <m:t xml:space="preserve">    ϕ(u)</m:t>
                       </m:r>
                     </m:e>
                     <m:sup>
@@ -3881,19 +3881,7 @@
                     <w:rPr>
                       <w:rFonts w:ascii="Cambria Math" w:hAnsi="Cambria Math"/>
                     </w:rPr>
-                    <m:t xml:space="preserve">                                        </m:t>
-                  </m:r>
-                  <m:r>
-                    <w:rPr>
-                      <w:rFonts w:ascii="Cambria Math" w:hAnsi="Cambria Math"/>
-                    </w:rPr>
-                    <m:t xml:space="preserve">   </m:t>
-                  </m:r>
-                  <m:r>
-                    <w:rPr>
-                      <w:rFonts w:ascii="Cambria Math" w:hAnsi="Cambria Math"/>
-                    </w:rPr>
-                    <m:t>for games</m:t>
+                    <m:t xml:space="preserve">                                           for games</m:t>
                   </m:r>
                 </m:e>
               </m:mr>
@@ -3982,19 +3970,7 @@
                     <w:rPr>
                       <w:rFonts w:ascii="Cambria Math" w:hAnsi="Cambria Math"/>
                     </w:rPr>
-                    <m:t xml:space="preserve">      </m:t>
-                  </m:r>
-                  <m:r>
-                    <w:rPr>
-                      <w:rFonts w:ascii="Cambria Math" w:hAnsi="Cambria Math"/>
-                    </w:rPr>
-                    <m:t xml:space="preserve">                  </m:t>
-                  </m:r>
-                  <m:r>
-                    <w:rPr>
-                      <w:rFonts w:ascii="Cambria Math" w:hAnsi="Cambria Math"/>
-                    </w:rPr>
-                    <m:t>for general MDPs</m:t>
+                    <m:t xml:space="preserve">                        for general MDPs</m:t>
                   </m:r>
                 </m:e>
               </m:mr>
@@ -4365,16 +4341,275 @@
       <w:r>
         <w:t xml:space="preserve">Figure </w:t>
       </w:r>
+      <w:r>
+        <w:fldChar w:fldCharType="begin"/>
+      </w:r>
+      <w:r>
+        <w:instrText xml:space="preserve"> SEQ Figure \* ARABIC </w:instrText>
+      </w:r>
+      <w:r>
+        <w:fldChar w:fldCharType="separate"/>
+      </w:r>
+      <w:r>
+        <w:rPr>
+          <w:noProof/>
+        </w:rPr>
+        <w:t>1</w:t>
+      </w:r>
+      <w:r>
+        <w:rPr>
+          <w:noProof/>
+        </w:rPr>
+        <w:fldChar w:fldCharType="end"/>
+      </w:r>
+      <w:r>
+        <w:t xml:space="preserve"> - Input features used by AlphaZero in Go, Chess and Shogi. First row repeated for a T = 8-step history.</w:t>
+      </w:r>
+    </w:p>
+    <w:p>
+      <w:pPr>
+        <w:jc w:val="both"/>
+      </w:pPr>
+      <w:r>
+        <w:t>The representation input for Atari is the last 32 RGB frames at resolution 96x96 and the last 32 actions taken at each frame. Historical actions are needed because not all actions have immediate visible effect. RGB planes are encoded as 3 binary planes leaving the final input d</w:t>
+      </w:r>
+      <w:r>
+        <w:t>imensions at 96x96x128.</w:t>
+      </w:r>
+    </w:p>
+    <w:p>
+      <w:pPr>
+        <w:pStyle w:val="Heading4"/>
+      </w:pPr>
+      <w:r>
+        <w:t>Encoding transition action</w:t>
+      </w:r>
+    </w:p>
+    <w:p>
+      <w:pPr>
+        <w:jc w:val="both"/>
+      </w:pPr>
+      <w:r>
+        <w:t xml:space="preserve">The dynamics function takes the output of either the representation function or a previous application of the dynamics </w:t>
+      </w:r>
+      <w:proofErr w:type="gramStart"/>
+      <w:r>
+        <w:t>function</w:t>
+      </w:r>
+      <w:proofErr w:type="gramEnd"/>
+      <w:r>
+        <w:t xml:space="preserve"> as input along with a representation of an action.</w:t>
+      </w:r>
+      <w:r>
+        <w:t xml:space="preserve"> </w:t>
+      </w:r>
+      <w:r>
+        <w:t>Actions are encoded as planes of the same resolution as the hidden state (6x6 for Atari &amp; board size for board games).</w:t>
+      </w:r>
+    </w:p>
+    <w:p>
+      <w:pPr>
+        <w:jc w:val="both"/>
+        <w:rPr>
+          <w:color w:val="ED7D31" w:themeColor="accent2"/>
+        </w:rPr>
+      </w:pPr>
+      <w:r>
+        <w:rPr>
+          <w:color w:val="ED7D31" w:themeColor="accent2"/>
+        </w:rPr>
+        <w:t>A Go action is a single plane representing the position of stone placement or a pass</w:t>
+      </w:r>
+      <w:r>
+        <w:rPr>
+          <w:color w:val="ED7D31" w:themeColor="accent2"/>
+        </w:rPr>
+        <w:t>. An action in chess is 8 planes: the start position, end position, a binary plane describing if the move was legal along with 5 binary planes representing the type of promotion {queen, knight, bishop, rook, none}. Shogi actions are encoded in 11 planes: 8 planes for where the piece was moved from, 2 planes for the target and legality of the move and a single binary plane denoting promotion.</w:t>
+      </w:r>
+    </w:p>
+    <w:p>
+      <w:pPr>
+        <w:jc w:val="both"/>
+        <w:rPr>
+          <w:color w:val="ED7D31" w:themeColor="accent2"/>
+        </w:rPr>
+      </w:pPr>
+      <w:r>
+        <w:rPr>
+          <w:color w:val="ED7D31" w:themeColor="accent2"/>
+        </w:rPr>
+        <w:t xml:space="preserve">Atari actions are one hot </w:t>
+      </w:r>
+      <w:proofErr w:type="gramStart"/>
+      <w:r>
+        <w:rPr>
+          <w:color w:val="ED7D31" w:themeColor="accent2"/>
+        </w:rPr>
+        <w:t>vector</w:t>
+      </w:r>
+      <w:r>
+        <w:rPr>
+          <w:color w:val="ED7D31" w:themeColor="accent2"/>
+        </w:rPr>
+        <w:t>s</w:t>
+      </w:r>
+      <w:proofErr w:type="gramEnd"/>
+      <w:r>
+        <w:rPr>
+          <w:color w:val="ED7D31" w:themeColor="accent2"/>
+        </w:rPr>
+        <w:t xml:space="preserve"> tiled appropriately into planes.</w:t>
+      </w:r>
+      <w:r>
+        <w:rPr>
+          <w:color w:val="ED7D31" w:themeColor="accent2"/>
+        </w:rPr>
+        <w:t xml:space="preserve"> </w:t>
+      </w:r>
+      <w:r>
+        <w:rPr>
+          <w:color w:val="FF0000"/>
+        </w:rPr>
+        <w:t>UNDERSTAND THIS AND EXPAND?</w:t>
+      </w:r>
+    </w:p>
+    <w:p>
+      <w:pPr>
+        <w:pStyle w:val="Heading3"/>
+      </w:pPr>
+      <w:r>
+        <w:t>Architecture</w:t>
+      </w:r>
+    </w:p>
+    <w:p>
+      <w:pPr>
+        <w:pStyle w:val="Heading3"/>
+      </w:pPr>
+      <w:r>
+        <w:t>Training</w:t>
+      </w:r>
+    </w:p>
+    <w:p>
+      <w:pPr>
+        <w:jc w:val="both"/>
+      </w:pPr>
+      <w:r>
+        <w:t xml:space="preserve">At the end of an episode </w:t>
+      </w:r>
+      <w:r>
+        <w:t xml:space="preserve">of </w:t>
+      </w:r>
+      <w:r>
+        <w:t>gameplay trajectories</w:t>
+      </w:r>
+      <w:r>
+        <w:t xml:space="preserve"> </w:t>
+      </w:r>
+      <w:r>
+        <w:t xml:space="preserve">are stored in </w:t>
+      </w:r>
+      <w:r>
+        <w:t xml:space="preserve">a </w:t>
+      </w:r>
+      <w:r>
+        <w:t xml:space="preserve">replay buffer. </w:t>
+      </w:r>
+      <w:r>
+        <w:t xml:space="preserve"> These sequences are sampled by selecting a state from any game stored in the replay buffer. The initial step receives the past observations up to that state and applies the representation function to attain a hidden state. </w:t>
+      </w:r>
+      <w:r>
+        <w:t>Thereafter</w:t>
+      </w:r>
+      <w:r>
+        <w:t xml:space="preserve"> the sequence is unrolled until the end of the game (</w:t>
+      </w:r>
+      <w:r>
+        <w:t>Chess/Go/Shogi</w:t>
+      </w:r>
+      <w:r>
+        <w:t>)</w:t>
+      </w:r>
+      <w:r>
+        <w:t xml:space="preserve"> or </w:t>
+      </w:r>
+      <w:r>
+        <w:t>10 steps into the future (Atari)</w:t>
+      </w:r>
+      <w:r>
+        <w:t xml:space="preserve"> by passing each hidden state and the actual past action taken into the dynamics function.</w:t>
+      </w:r>
+    </w:p>
+    <w:p>
+      <w:pPr>
+        <w:keepNext/>
+        <w:jc w:val="center"/>
+      </w:pPr>
+      <w:r>
+        <w:rPr>
+          <w:noProof/>
+        </w:rPr>
+        <w:lastRenderedPageBreak/>
+        <w:drawing>
+          <wp:inline distT="0" distB="0" distL="0" distR="0">
+            <wp:extent cx="3762375" cy="1500615"/>
+            <wp:effectExtent l="0" t="0" r="0" b="4445"/>
+            <wp:docPr id="2" name="Picture 2"/>
+            <wp:cNvGraphicFramePr>
+              <a:graphicFrameLocks xmlns:a="http://schemas.openxmlformats.org/drawingml/2006/main" noChangeAspect="1"/>
+            </wp:cNvGraphicFramePr>
+            <a:graphic xmlns:a="http://schemas.openxmlformats.org/drawingml/2006/main">
+              <a:graphicData uri="http://schemas.openxmlformats.org/drawingml/2006/picture">
+                <pic:pic xmlns:pic="http://schemas.openxmlformats.org/drawingml/2006/picture">
+                  <pic:nvPicPr>
+                    <pic:cNvPr id="2" name="muzero_replay_sample.PNG"/>
+                    <pic:cNvPicPr/>
+                  </pic:nvPicPr>
+                  <pic:blipFill>
+                    <a:blip r:embed="rId7" cstate="print">
+                      <a:extLst>
+                        <a:ext uri="{28A0092B-C50C-407E-A947-70E740481C1C}">
+                          <a14:useLocalDpi xmlns:a14="http://schemas.microsoft.com/office/drawing/2010/main" val="0"/>
+                        </a:ext>
+                      </a:extLst>
+                    </a:blip>
+                    <a:stretch>
+                      <a:fillRect/>
+                    </a:stretch>
+                  </pic:blipFill>
+                  <pic:spPr>
+                    <a:xfrm>
+                      <a:off x="0" y="0"/>
+                      <a:ext cx="3770988" cy="1504050"/>
+                    </a:xfrm>
+                    <a:prstGeom prst="rect">
+                      <a:avLst/>
+                    </a:prstGeom>
+                  </pic:spPr>
+                </pic:pic>
+              </a:graphicData>
+            </a:graphic>
+          </wp:inline>
+        </w:drawing>
+      </w:r>
+    </w:p>
+    <w:p>
+      <w:pPr>
+        <w:pStyle w:val="Caption"/>
+        <w:jc w:val="center"/>
+      </w:pPr>
+      <w:r>
+        <w:t xml:space="preserve">Figure </w:t>
+      </w:r>
       <w:fldSimple w:instr=" SEQ Figure \* ARABIC ">
         <w:r>
           <w:rPr>
             <w:noProof/>
           </w:rPr>
-          <w:t>1</w:t>
+          <w:t>2</w:t>
         </w:r>
       </w:fldSimple>
       <w:r>
-        <w:t xml:space="preserve"> - Input features used by AlphaZero in Go, Chess and Shogi. First row repeated for a T = 8-step history.</w:t>
+        <w:t xml:space="preserve"> - MuZero training by unrolling from the replay buffer.</w:t>
       </w:r>
     </w:p>
     <w:p>
@@ -4382,62 +4617,426 @@
         <w:jc w:val="both"/>
       </w:pPr>
       <w:r>
-        <w:t>The representation input for Atari is the last 32 RGB frames at resolution 96x96 and the last 32 actions taken at each frame. Historical actions are needed because not all actions have immediate visible effect. RGB planes are encoded as 3 binary planes leaving the final input d</w:t>
-      </w:r>
-      <w:r>
-        <w:t>imensions at 96x96x128.</w:t>
-      </w:r>
-    </w:p>
-    <w:p>
-      <w:pPr>
-        <w:pStyle w:val="Heading4"/>
-      </w:pPr>
-      <w:r>
-        <w:t>Encoding transition action</w:t>
-      </w:r>
-    </w:p>
-    <w:p>
-      <w:pPr>
-        <w:jc w:val="both"/>
-      </w:pPr>
-      <w:r>
-        <w:t xml:space="preserve">The dynamics function takes the output of either the representation function or a previous application of the dynamics </w:t>
-      </w:r>
-      <w:proofErr w:type="gramStart"/>
-      <w:r>
-        <w:t>function</w:t>
-      </w:r>
-      <w:proofErr w:type="gramEnd"/>
-      <w:r>
-        <w:t xml:space="preserve"> as input along with a representation of an action.</w:t>
+        <w:t>Prioritised replay</w:t>
+      </w:r>
+      <w:r>
+        <w:t xml:space="preserve"> &lt;</w:t>
+      </w:r>
+      <w:r>
+        <w:rPr>
+          <w:color w:val="FF0000"/>
+        </w:rPr>
+        <w:t>REF</w:t>
+      </w:r>
+      <w:r>
+        <w:t>&gt;</w:t>
+      </w:r>
+      <w:r>
+        <w:t xml:space="preserve"> is used to draw samples from the replay buffer</w:t>
+      </w:r>
+      <w:r>
+        <w:t xml:space="preserve"> when learning Atari</w:t>
+      </w:r>
+      <w:r>
+        <w:t>.</w:t>
+      </w:r>
+      <w:r>
+        <w:t xml:space="preserve"> With states being sampled uniformly</w:t>
+      </w:r>
+      <w:r>
+        <w:t xml:space="preserve"> for zero sum games</w:t>
+      </w:r>
+      <w:r>
+        <w:t>.</w:t>
       </w:r>
       <w:r>
         <w:t xml:space="preserve"> </w:t>
       </w:r>
       <w:r>
-        <w:t>Actions are encoded as planes of the same resolution as the hidden state (6x6 for Atari &amp; board size for board games</w:t>
+        <w:t xml:space="preserve">Prioritised replay </w:t>
+      </w:r>
+      <w:r>
+        <w:t xml:space="preserve">focuses the algorithm to train on those past observations from which there is the most to learn. </w:t>
+      </w:r>
+      <w:r>
+        <w:rPr>
+          <w:color w:val="FF0000"/>
+        </w:rPr>
+        <w:t xml:space="preserve">This is more useful in Atari than in zero sum games because in zero sum games all that </w:t>
+      </w:r>
+      <w:r>
+        <w:rPr>
+          <w:color w:val="FF0000"/>
+        </w:rPr>
+        <w:t>decides a win or loss is the terminal state of the game.</w:t>
+      </w:r>
+      <w:r>
+        <w:t xml:space="preserve"> </w:t>
+      </w:r>
+      <w:r>
+        <w:t xml:space="preserve"> </w:t>
+      </w:r>
+      <w:r>
+        <w:rPr>
+          <w:color w:val="FF0000"/>
+        </w:rPr>
+        <w:t xml:space="preserve">PR important because Atari has huge depth can’t just play to the end every time so must sample more appropriately. </w:t>
+      </w:r>
+      <w:r>
+        <w:rPr>
+          <w:color w:val="FF0000"/>
+        </w:rPr>
+        <w:t>(ALTERATION perhaps</w:t>
       </w:r>
       <w:bookmarkStart w:id="0" w:name="_GoBack"/>
       <w:bookmarkEnd w:id="0"/>
       <w:r>
-        <w:t>).</w:t>
-      </w:r>
-    </w:p>
-    <w:p>
-      <w:pPr>
-        <w:pStyle w:val="Heading3"/>
-      </w:pPr>
-      <w:r>
-        <w:t>Architecture</w:t>
-      </w:r>
-    </w:p>
-    <w:p>
-      <w:pPr>
-        <w:pStyle w:val="Heading3"/>
-      </w:pPr>
-      <w:r>
-        <w:t>Training</w:t>
-      </w:r>
+        <w:rPr>
+          <w:color w:val="FF0000"/>
+        </w:rPr>
+        <w:t xml:space="preserve">) </w:t>
+      </w:r>
+      <w:r>
+        <w:rPr>
+          <w:color w:val="FF0000"/>
+        </w:rPr>
+        <w:t xml:space="preserve">Also, Atari has intermediate rewards which makes some samples can teach us a lot more than others </w:t>
+      </w:r>
+      <w:proofErr w:type="spellStart"/>
+      <w:r>
+        <w:rPr>
+          <w:color w:val="FF0000"/>
+        </w:rPr>
+        <w:t>i.e</w:t>
+      </w:r>
+      <w:proofErr w:type="spellEnd"/>
+      <w:r>
+        <w:rPr>
+          <w:color w:val="FF0000"/>
+        </w:rPr>
+        <w:t xml:space="preserve"> when something crashes and you lose loads of points from an intermediate reward that would probably </w:t>
+      </w:r>
+    </w:p>
+    <w:p>
+      <w:pPr>
+        <w:jc w:val="both"/>
+      </w:pPr>
+      <w:r>
+        <w:t>When learning Atari samples are selected with the following priority</w:t>
+      </w:r>
+    </w:p>
+    <w:p>
+      <w:pPr>
+        <w:jc w:val="both"/>
+      </w:pPr>
+      <m:oMathPara>
+        <m:oMath>
+          <m:r>
+            <w:rPr>
+              <w:rFonts w:ascii="Cambria Math" w:hAnsi="Cambria Math"/>
+            </w:rPr>
+            <m:t>P</m:t>
+          </m:r>
+          <m:d>
+            <m:dPr>
+              <m:ctrlPr>
+                <w:rPr>
+                  <w:rFonts w:ascii="Cambria Math" w:hAnsi="Cambria Math"/>
+                  <w:i/>
+                </w:rPr>
+              </m:ctrlPr>
+            </m:dPr>
+            <m:e>
+              <m:r>
+                <w:rPr>
+                  <w:rFonts w:ascii="Cambria Math" w:hAnsi="Cambria Math"/>
+                </w:rPr>
+                <m:t>i</m:t>
+              </m:r>
+            </m:e>
+          </m:d>
+          <m:r>
+            <w:rPr>
+              <w:rFonts w:ascii="Cambria Math" w:hAnsi="Cambria Math"/>
+            </w:rPr>
+            <m:t>=</m:t>
+          </m:r>
+          <m:f>
+            <m:fPr>
+              <m:ctrlPr>
+                <w:rPr>
+                  <w:rFonts w:ascii="Cambria Math" w:hAnsi="Cambria Math"/>
+                  <w:i/>
+                </w:rPr>
+              </m:ctrlPr>
+            </m:fPr>
+            <m:num>
+              <m:sSub>
+                <m:sSubPr>
+                  <m:ctrlPr>
+                    <w:rPr>
+                      <w:rFonts w:ascii="Cambria Math" w:hAnsi="Cambria Math"/>
+                      <w:i/>
+                    </w:rPr>
+                  </m:ctrlPr>
+                </m:sSubPr>
+                <m:e>
+                  <m:r>
+                    <w:rPr>
+                      <w:rFonts w:ascii="Cambria Math" w:hAnsi="Cambria Math"/>
+                    </w:rPr>
+                    <m:t>p</m:t>
+                  </m:r>
+                </m:e>
+                <m:sub>
+                  <m:r>
+                    <w:rPr>
+                      <w:rFonts w:ascii="Cambria Math" w:hAnsi="Cambria Math"/>
+                    </w:rPr>
+                    <m:t>i</m:t>
+                  </m:r>
+                </m:sub>
+              </m:sSub>
+            </m:num>
+            <m:den>
+              <m:nary>
+                <m:naryPr>
+                  <m:chr m:val="∑"/>
+                  <m:limLoc m:val="undOvr"/>
+                  <m:supHide m:val="1"/>
+                  <m:ctrlPr>
+                    <w:rPr>
+                      <w:rFonts w:ascii="Cambria Math" w:hAnsi="Cambria Math"/>
+                      <w:i/>
+                    </w:rPr>
+                  </m:ctrlPr>
+                </m:naryPr>
+                <m:sub>
+                  <m:r>
+                    <w:rPr>
+                      <w:rFonts w:ascii="Cambria Math" w:hAnsi="Cambria Math"/>
+                    </w:rPr>
+                    <m:t>k</m:t>
+                  </m:r>
+                </m:sub>
+                <m:sup/>
+                <m:e>
+                  <m:sSub>
+                    <m:sSubPr>
+                      <m:ctrlPr>
+                        <w:rPr>
+                          <w:rFonts w:ascii="Cambria Math" w:hAnsi="Cambria Math"/>
+                          <w:i/>
+                        </w:rPr>
+                      </m:ctrlPr>
+                    </m:sSubPr>
+                    <m:e>
+                      <m:r>
+                        <w:rPr>
+                          <w:rFonts w:ascii="Cambria Math" w:hAnsi="Cambria Math"/>
+                        </w:rPr>
+                        <m:t>p</m:t>
+                      </m:r>
+                    </m:e>
+                    <m:sub>
+                      <m:r>
+                        <w:rPr>
+                          <w:rFonts w:ascii="Cambria Math" w:hAnsi="Cambria Math"/>
+                        </w:rPr>
+                        <m:t>k</m:t>
+                      </m:r>
+                    </m:sub>
+                  </m:sSub>
+                </m:e>
+              </m:nary>
+            </m:den>
+          </m:f>
+          <m:r>
+            <w:rPr>
+              <w:rFonts w:ascii="Cambria Math" w:hAnsi="Cambria Math"/>
+            </w:rPr>
+            <m:t>=</m:t>
+          </m:r>
+          <m:f>
+            <m:fPr>
+              <m:ctrlPr>
+                <w:rPr>
+                  <w:rFonts w:ascii="Cambria Math" w:hAnsi="Cambria Math"/>
+                  <w:i/>
+                </w:rPr>
+              </m:ctrlPr>
+            </m:fPr>
+            <m:num>
+              <m:r>
+                <w:rPr>
+                  <w:rFonts w:ascii="Cambria Math" w:hAnsi="Cambria Math"/>
+                </w:rPr>
+                <m:t>|</m:t>
+              </m:r>
+              <m:sSub>
+                <m:sSubPr>
+                  <m:ctrlPr>
+                    <w:rPr>
+                      <w:rFonts w:ascii="Cambria Math" w:hAnsi="Cambria Math"/>
+                      <w:i/>
+                    </w:rPr>
+                  </m:ctrlPr>
+                </m:sSubPr>
+                <m:e>
+                  <m:r>
+                    <w:rPr>
+                      <w:rFonts w:ascii="Cambria Math" w:hAnsi="Cambria Math"/>
+                    </w:rPr>
+                    <m:t>v</m:t>
+                  </m:r>
+                </m:e>
+                <m:sub>
+                  <m:r>
+                    <w:rPr>
+                      <w:rFonts w:ascii="Cambria Math" w:hAnsi="Cambria Math"/>
+                    </w:rPr>
+                    <m:t>i</m:t>
+                  </m:r>
+                </m:sub>
+              </m:sSub>
+              <m:r>
+                <w:rPr>
+                  <w:rFonts w:ascii="Cambria Math" w:hAnsi="Cambria Math"/>
+                </w:rPr>
+                <m:t>-</m:t>
+              </m:r>
+              <m:sSub>
+                <m:sSubPr>
+                  <m:ctrlPr>
+                    <w:rPr>
+                      <w:rFonts w:ascii="Cambria Math" w:hAnsi="Cambria Math"/>
+                      <w:i/>
+                    </w:rPr>
+                  </m:ctrlPr>
+                </m:sSubPr>
+                <m:e>
+                  <m:r>
+                    <w:rPr>
+                      <w:rFonts w:ascii="Cambria Math" w:hAnsi="Cambria Math"/>
+                    </w:rPr>
+                    <m:t>v</m:t>
+                  </m:r>
+                </m:e>
+                <m:sub>
+                  <m:r>
+                    <w:rPr>
+                      <w:rFonts w:ascii="Cambria Math" w:hAnsi="Cambria Math"/>
+                    </w:rPr>
+                    <m:t>i</m:t>
+                  </m:r>
+                </m:sub>
+              </m:sSub>
+              <m:r>
+                <w:rPr>
+                  <w:rFonts w:ascii="Cambria Math" w:hAnsi="Cambria Math"/>
+                </w:rPr>
+                <m:t>|</m:t>
+              </m:r>
+            </m:num>
+            <m:den>
+              <m:nary>
+                <m:naryPr>
+                  <m:chr m:val="∑"/>
+                  <m:limLoc m:val="undOvr"/>
+                  <m:supHide m:val="1"/>
+                  <m:ctrlPr>
+                    <w:rPr>
+                      <w:rFonts w:ascii="Cambria Math" w:hAnsi="Cambria Math"/>
+                      <w:i/>
+                    </w:rPr>
+                  </m:ctrlPr>
+                </m:naryPr>
+                <m:sub>
+                  <m:r>
+                    <w:rPr>
+                      <w:rFonts w:ascii="Cambria Math" w:hAnsi="Cambria Math"/>
+                    </w:rPr>
+                    <m:t>k</m:t>
+                  </m:r>
+                </m:sub>
+                <m:sup/>
+                <m:e>
+                  <m:r>
+                    <w:rPr>
+                      <w:rFonts w:ascii="Cambria Math" w:hAnsi="Cambria Math"/>
+                    </w:rPr>
+                    <m:t>|</m:t>
+                  </m:r>
+                  <m:sSub>
+                    <m:sSubPr>
+                      <m:ctrlPr>
+                        <w:rPr>
+                          <w:rFonts w:ascii="Cambria Math" w:hAnsi="Cambria Math"/>
+                          <w:i/>
+                        </w:rPr>
+                      </m:ctrlPr>
+                    </m:sSubPr>
+                    <m:e>
+                      <m:r>
+                        <w:rPr>
+                          <w:rFonts w:ascii="Cambria Math" w:hAnsi="Cambria Math"/>
+                        </w:rPr>
+                        <m:t>v</m:t>
+                      </m:r>
+                    </m:e>
+                    <m:sub>
+                      <m:r>
+                        <w:rPr>
+                          <w:rFonts w:ascii="Cambria Math" w:hAnsi="Cambria Math"/>
+                        </w:rPr>
+                        <m:t>k</m:t>
+                      </m:r>
+                    </m:sub>
+                  </m:sSub>
+                  <m:r>
+                    <w:rPr>
+                      <w:rFonts w:ascii="Cambria Math" w:hAnsi="Cambria Math"/>
+                    </w:rPr>
+                    <m:t>-</m:t>
+                  </m:r>
+                  <m:sSub>
+                    <m:sSubPr>
+                      <m:ctrlPr>
+                        <w:rPr>
+                          <w:rFonts w:ascii="Cambria Math" w:hAnsi="Cambria Math"/>
+                          <w:i/>
+                        </w:rPr>
+                      </m:ctrlPr>
+                    </m:sSubPr>
+                    <m:e>
+                      <m:r>
+                        <w:rPr>
+                          <w:rFonts w:ascii="Cambria Math" w:hAnsi="Cambria Math"/>
+                        </w:rPr>
+                        <m:t>z</m:t>
+                      </m:r>
+                    </m:e>
+                    <m:sub>
+                      <m:r>
+                        <w:rPr>
+                          <w:rFonts w:ascii="Cambria Math" w:hAnsi="Cambria Math"/>
+                        </w:rPr>
+                        <m:t>k</m:t>
+                      </m:r>
+                    </m:sub>
+                  </m:sSub>
+                  <m:r>
+                    <w:rPr>
+                      <w:rFonts w:ascii="Cambria Math" w:hAnsi="Cambria Math"/>
+                    </w:rPr>
+                    <m:t>|</m:t>
+                  </m:r>
+                </m:e>
+              </m:nary>
+            </m:den>
+          </m:f>
+        </m:oMath>
+      </m:oMathPara>
     </w:p>
     <w:p>
       <w:pPr>
@@ -6956,7 +7555,7 @@
 </file>
 
 <file path=customXml/itemProps1.xml><?xml version="1.0" encoding="utf-8"?>
-<ds:datastoreItem xmlns:ds="http://schemas.openxmlformats.org/officeDocument/2006/customXml" ds:itemID="{4E7B37F7-8262-4637-8D6A-29FD067259EC}">
+<ds:datastoreItem xmlns:ds="http://schemas.openxmlformats.org/officeDocument/2006/customXml" ds:itemID="{5C0037FB-5181-4B2A-8855-C68DA082C2A0}">
   <ds:schemaRefs>
     <ds:schemaRef ds:uri="http://schemas.openxmlformats.org/officeDocument/2006/bibliography"/>
   </ds:schemaRefs>

</xml_diff>

<commit_message>
Added to training section.
</commit_message>
<xml_diff>
--- a/report.docx
+++ b/report.docx
@@ -266,52 +266,7 @@
         <w:t>enables</w:t>
       </w:r>
       <w:r>
-        <w:t xml:space="preserve"> the planning capabilities of the algorithm to achieve superhuman performance in Go</w:t>
-      </w:r>
-      <w:r>
-        <w:t>&lt;</w:t>
-      </w:r>
-      <w:r>
-        <w:rPr>
-          <w:color w:val="FF0000"/>
-        </w:rPr>
-        <w:t>REF</w:t>
-      </w:r>
-      <w:r>
-        <w:t>&gt;</w:t>
-      </w:r>
-      <w:r>
-        <w:t>, Chess</w:t>
-      </w:r>
-      <w:r>
-        <w:t>&lt;</w:t>
-      </w:r>
-      <w:r>
-        <w:rPr>
-          <w:color w:val="FF0000"/>
-        </w:rPr>
-        <w:t>REF</w:t>
-      </w:r>
-      <w:r>
-        <w:t>&gt;</w:t>
-      </w:r>
-      <w:r>
-        <w:t>, Shogi</w:t>
-      </w:r>
-      <w:r>
-        <w:t>&lt;</w:t>
-      </w:r>
-      <w:r>
-        <w:rPr>
-          <w:color w:val="FF0000"/>
-        </w:rPr>
-        <w:t>REF</w:t>
-      </w:r>
-      <w:r>
-        <w:t>&gt;</w:t>
-      </w:r>
-      <w:r>
-        <w:t xml:space="preserve"> and 57 different Atari games </w:t>
+        <w:t xml:space="preserve"> the planning capabilities of the algorithm to achieve superhuman performance in Go, Chess, Shogi and 57 different Atari games </w:t>
       </w:r>
       <w:r>
         <w:t>implemented</w:t>
@@ -579,29 +534,33 @@
       </w:r>
     </w:p>
     <w:p>
+      <w:r>
+        <w:br w:type="page"/>
+      </w:r>
+    </w:p>
+    <w:p>
+      <w:pPr>
+        <w:pStyle w:val="Heading1"/>
+      </w:pPr>
+      <w:r>
+        <w:lastRenderedPageBreak/>
+        <w:t>Algorithm Components</w:t>
+      </w:r>
+    </w:p>
+    <w:p>
+      <w:pPr>
+        <w:pStyle w:val="Heading2"/>
+      </w:pPr>
+      <w:r>
+        <w:t>Model</w:t>
+      </w:r>
+    </w:p>
+    <w:p>
       <w:pPr>
         <w:jc w:val="both"/>
-      </w:pPr>
-    </w:p>
-    <w:p>
-      <w:pPr>
-        <w:pStyle w:val="Heading1"/>
-      </w:pPr>
-      <w:r>
-        <w:t>Algorithm Components</w:t>
-      </w:r>
-    </w:p>
-    <w:p>
-      <w:pPr>
-        <w:pStyle w:val="Heading2"/>
-      </w:pPr>
-      <w:r>
-        <w:t>Model</w:t>
-      </w:r>
-    </w:p>
-    <w:p>
-      <w:pPr>
-        <w:jc w:val="both"/>
+        <w:rPr>
+          <w:rFonts w:eastAsiaTheme="minorEastAsia"/>
+        </w:rPr>
       </w:pPr>
       <w:r>
         <w:t>MuZero’s RL model is m</w:t>
@@ -664,6 +623,113 @@
           <w:rFonts w:eastAsiaTheme="minorEastAsia"/>
         </w:rPr>
         <w:t xml:space="preserve"> denoting the network parameters (weights).</w:t>
+      </w:r>
+    </w:p>
+    <w:p>
+      <w:pPr>
+        <w:keepNext/>
+        <w:jc w:val="center"/>
+      </w:pPr>
+      <w:r>
+        <w:rPr>
+          <w:noProof/>
+        </w:rPr>
+        <w:drawing>
+          <wp:inline distT="0" distB="0" distL="0" distR="0">
+            <wp:extent cx="2381250" cy="2594436"/>
+            <wp:effectExtent l="0" t="0" r="0" b="0"/>
+            <wp:docPr id="4" name="Picture 4"/>
+            <wp:cNvGraphicFramePr>
+              <a:graphicFrameLocks xmlns:a="http://schemas.openxmlformats.org/drawingml/2006/main" noChangeAspect="1"/>
+            </wp:cNvGraphicFramePr>
+            <a:graphic xmlns:a="http://schemas.openxmlformats.org/drawingml/2006/main">
+              <a:graphicData uri="http://schemas.openxmlformats.org/drawingml/2006/picture">
+                <pic:pic xmlns:pic="http://schemas.openxmlformats.org/drawingml/2006/picture">
+                  <pic:nvPicPr>
+                    <pic:cNvPr id="4" name="mu0_search.PNG"/>
+                    <pic:cNvPicPr/>
+                  </pic:nvPicPr>
+                  <pic:blipFill>
+                    <a:blip r:embed="rId6" cstate="print">
+                      <a:extLst>
+                        <a:ext uri="{28A0092B-C50C-407E-A947-70E740481C1C}">
+                          <a14:useLocalDpi xmlns:a14="http://schemas.microsoft.com/office/drawing/2010/main" val="0"/>
+                        </a:ext>
+                      </a:extLst>
+                    </a:blip>
+                    <a:stretch>
+                      <a:fillRect/>
+                    </a:stretch>
+                  </pic:blipFill>
+                  <pic:spPr>
+                    <a:xfrm>
+                      <a:off x="0" y="0"/>
+                      <a:ext cx="2399353" cy="2614160"/>
+                    </a:xfrm>
+                    <a:prstGeom prst="rect">
+                      <a:avLst/>
+                    </a:prstGeom>
+                  </pic:spPr>
+                </pic:pic>
+              </a:graphicData>
+            </a:graphic>
+          </wp:inline>
+        </w:drawing>
+      </w:r>
+    </w:p>
+    <w:p>
+      <w:pPr>
+        <w:pStyle w:val="Caption"/>
+        <w:jc w:val="center"/>
+      </w:pPr>
+      <w:r>
+        <w:t xml:space="preserve">Figure </w:t>
+      </w:r>
+      <w:fldSimple w:instr=" SEQ Figure \* ARABIC ">
+        <w:r>
+          <w:rPr>
+            <w:noProof/>
+          </w:rPr>
+          <w:t>1</w:t>
+        </w:r>
+      </w:fldSimple>
+      <w:r>
+        <w:t xml:space="preserve"> - MuZero using its 3 component networks {</w:t>
+      </w:r>
+      <w:proofErr w:type="gramStart"/>
+      <w:r>
+        <w:t>h</w:t>
+      </w:r>
+      <w:r>
+        <w:t>(</w:t>
+      </w:r>
+      <w:proofErr w:type="gramEnd"/>
+      <w:r>
+        <w:t>), g</w:t>
+      </w:r>
+      <w:r>
+        <w:t>(),</w:t>
+      </w:r>
+      <w:r>
+        <w:t xml:space="preserve"> </w:t>
+      </w:r>
+      <w:r>
+        <w:t>f()} to perform</w:t>
+      </w:r>
+      <w:r>
+        <w:t xml:space="preserve"> internal </w:t>
+      </w:r>
+      <w:r>
+        <w:t>planning</w:t>
+      </w:r>
+      <w:r>
+        <w:t xml:space="preserve"> for k hypothetical steps</w:t>
+      </w:r>
+      <w:r>
+        <w:rPr>
+          <w:noProof/>
+        </w:rPr>
+        <w:t>.</w:t>
       </w:r>
     </w:p>
     <w:p>
@@ -876,7 +942,6 @@
         <w:jc w:val="both"/>
       </w:pPr>
       <w:r>
-        <w:lastRenderedPageBreak/>
         <w:t xml:space="preserve">The </w:t>
       </w:r>
       <w:r>
@@ -1716,7 +1781,15 @@
           <w:rFonts w:eastAsiaTheme="minorEastAsia"/>
           <w:color w:val="ED7D31" w:themeColor="accent2"/>
         </w:rPr>
-        <w:t>This is similar in MuZero except the discounted future rewards are those generated by the environment not the immediate rewards used for internal planning and the total reward is conditioned is on the hidden state that is past observations and future actions.</w:t>
+        <w:t xml:space="preserve">This is similar in MuZero except the discounted future rewards are those generated by the environment not the immediate rewards used for internal planning and the total reward is </w:t>
+      </w:r>
+      <w:r>
+        <w:rPr>
+          <w:rFonts w:eastAsiaTheme="minorEastAsia"/>
+          <w:color w:val="ED7D31" w:themeColor="accent2"/>
+        </w:rPr>
+        <w:lastRenderedPageBreak/>
+        <w:t>conditioned is on the hidden state that is past observations and future actions.</w:t>
       </w:r>
       <w:r>
         <w:rPr>
@@ -2349,6 +2422,46 @@
         </m:sSub>
       </m:oMath>
       <w:r>
+        <w:rPr>
+          <w:rFonts w:eastAsiaTheme="minorEastAsia"/>
+        </w:rPr>
+        <w:t xml:space="preserve"> </w:t>
+      </w:r>
+      <w:r>
+        <w:rPr>
+          <w:rFonts w:eastAsiaTheme="minorEastAsia"/>
+        </w:rPr>
+        <w:t xml:space="preserve">and receives an environment reward </w:t>
+      </w:r>
+      <m:oMath>
+        <m:sSub>
+          <m:sSubPr>
+            <m:ctrlPr>
+              <w:rPr>
+                <w:rFonts w:ascii="Cambria Math" w:eastAsiaTheme="minorEastAsia" w:hAnsi="Cambria Math"/>
+                <w:i/>
+              </w:rPr>
+            </m:ctrlPr>
+          </m:sSubPr>
+          <m:e>
+            <m:r>
+              <w:rPr>
+                <w:rFonts w:ascii="Cambria Math" w:eastAsiaTheme="minorEastAsia" w:hAnsi="Cambria Math"/>
+              </w:rPr>
+              <m:t>μ</m:t>
+            </m:r>
+          </m:e>
+          <m:sub>
+            <m:r>
+              <w:rPr>
+                <w:rFonts w:ascii="Cambria Math" w:eastAsiaTheme="minorEastAsia" w:hAnsi="Cambria Math"/>
+              </w:rPr>
+              <m:t>t</m:t>
+            </m:r>
+          </m:sub>
+        </m:sSub>
+      </m:oMath>
+      <w:r>
         <w:t>.</w:t>
       </w:r>
       <w:r>
@@ -2671,7 +2784,6 @@
         <w:rPr>
           <w:rFonts w:eastAsiaTheme="minorEastAsia"/>
         </w:rPr>
-        <w:lastRenderedPageBreak/>
         <w:t>There are 3 stages to MCTS:</w:t>
       </w:r>
     </w:p>
@@ -2746,25 +2858,36 @@
         <w:t xml:space="preserve">MuZero can be used </w:t>
       </w:r>
       <w:r>
-        <w:t>for games or MDPs because MCTS approach to planning converges asymptotically to the optimal policy in single agent domains and to the minimax &lt;</w:t>
-      </w:r>
-      <w:r>
-        <w:rPr>
-          <w:color w:val="FF0000"/>
-        </w:rPr>
-        <w:t>REF</w:t>
-      </w:r>
-      <w:r>
-        <w:t>&gt; value function in zero sum games &lt;</w:t>
-      </w:r>
-      <w:r>
-        <w:rPr>
-          <w:color w:val="FF0000"/>
-        </w:rPr>
-        <w:t>REF</w:t>
-      </w:r>
-      <w:r>
-        <w:t>&gt;.</w:t>
+        <w:t xml:space="preserve">for games or MDPs because MCTS approach to planning converges asymptotically to the optimal policy in single agent domains and to the minimax value function in zero sum games </w:t>
+      </w:r>
+      <w:sdt>
+        <w:sdtPr>
+          <w:id w:val="-1854566279"/>
+          <w:citation/>
+        </w:sdtPr>
+        <w:sdtContent>
+          <w:r>
+            <w:fldChar w:fldCharType="begin"/>
+          </w:r>
+          <w:r>
+            <w:instrText xml:space="preserve"> CITATION Rus14 \l 2057 </w:instrText>
+          </w:r>
+          <w:r>
+            <w:fldChar w:fldCharType="separate"/>
+          </w:r>
+          <w:r>
+            <w:rPr>
+              <w:noProof/>
+            </w:rPr>
+            <w:t>[8]</w:t>
+          </w:r>
+          <w:r>
+            <w:fldChar w:fldCharType="end"/>
+          </w:r>
+        </w:sdtContent>
+      </w:sdt>
+      <w:r>
+        <w:t>.</w:t>
       </w:r>
       <w:r>
         <w:t xml:space="preserve"> Note that </w:t>
@@ -2913,6 +3036,7 @@
         </w:rPr>
       </w:pPr>
       <w:r>
+        <w:lastRenderedPageBreak/>
         <w:t xml:space="preserve">To minimise the error between the predicted value </w:t>
       </w:r>
       <m:oMath>
@@ -4306,7 +4430,7 @@
                     <pic:cNvPicPr/>
                   </pic:nvPicPr>
                   <pic:blipFill>
-                    <a:blip r:embed="rId6" cstate="print">
+                    <a:blip r:embed="rId7" cstate="print">
                       <a:extLst>
                         <a:ext uri="{28A0092B-C50C-407E-A947-70E740481C1C}">
                           <a14:useLocalDpi xmlns:a14="http://schemas.microsoft.com/office/drawing/2010/main" val="0"/>
@@ -4341,27 +4465,14 @@
       <w:r>
         <w:t xml:space="preserve">Figure </w:t>
       </w:r>
-      <w:r>
-        <w:fldChar w:fldCharType="begin"/>
-      </w:r>
-      <w:r>
-        <w:instrText xml:space="preserve"> SEQ Figure \* ARABIC </w:instrText>
-      </w:r>
-      <w:r>
-        <w:fldChar w:fldCharType="separate"/>
-      </w:r>
-      <w:r>
-        <w:rPr>
-          <w:noProof/>
-        </w:rPr>
-        <w:t>1</w:t>
-      </w:r>
-      <w:r>
-        <w:rPr>
-          <w:noProof/>
-        </w:rPr>
-        <w:fldChar w:fldCharType="end"/>
-      </w:r>
+      <w:fldSimple w:instr=" SEQ Figure \* ARABIC ">
+        <w:r>
+          <w:rPr>
+            <w:noProof/>
+          </w:rPr>
+          <w:t>2</w:t>
+        </w:r>
+      </w:fldSimple>
       <w:r>
         <w:t xml:space="preserve"> - Input features used by AlphaZero in Go, Chess and Shogi. First row repeated for a T = 8-step history.</w:t>
       </w:r>
@@ -4415,97 +4526,86 @@
         </w:rPr>
       </w:pPr>
       <w:r>
+        <w:t>A Go action is a single plane representing the position of stone placement or a pass</w:t>
+      </w:r>
+      <w:r>
+        <w:t>. An action in chess is 8 planes: the start position, end position, a binary plane describing if the move was legal along with 5 binary planes representing the type of promotion {queen, knight, bishop, rook, none}. Shogi actions are encoded in 11 planes: 8 planes for where the piece was moved from, 2 planes for the target and legality of the move and a single binary plane denoting promotion.</w:t>
+      </w:r>
+      <w:r>
+        <w:t xml:space="preserve"> </w:t>
+      </w:r>
+      <w:r>
         <w:rPr>
           <w:color w:val="ED7D31" w:themeColor="accent2"/>
         </w:rPr>
-        <w:t>A Go action is a single plane representing the position of stone placement or a pass</w:t>
-      </w:r>
+        <w:t xml:space="preserve">Atari actions are one hot </w:t>
+      </w:r>
+      <w:proofErr w:type="gramStart"/>
       <w:r>
         <w:rPr>
           <w:color w:val="ED7D31" w:themeColor="accent2"/>
         </w:rPr>
-        <w:t>. An action in chess is 8 planes: the start position, end position, a binary plane describing if the move was legal along with 5 binary planes representing the type of promotion {queen, knight, bishop, rook, none}. Shogi actions are encoded in 11 planes: 8 planes for where the piece was moved from, 2 planes for the target and legality of the move and a single binary plane denoting promotion.</w:t>
+        <w:t>vector</w:t>
+      </w:r>
+      <w:r>
+        <w:rPr>
+          <w:color w:val="ED7D31" w:themeColor="accent2"/>
+        </w:rPr>
+        <w:t>s</w:t>
+      </w:r>
+      <w:proofErr w:type="gramEnd"/>
+      <w:r>
+        <w:rPr>
+          <w:color w:val="ED7D31" w:themeColor="accent2"/>
+        </w:rPr>
+        <w:t xml:space="preserve"> tiled appropriately into planes.</w:t>
+      </w:r>
+      <w:r>
+        <w:rPr>
+          <w:color w:val="ED7D31" w:themeColor="accent2"/>
+        </w:rPr>
+        <w:t xml:space="preserve"> </w:t>
+      </w:r>
+      <w:r>
+        <w:rPr>
+          <w:color w:val="FF0000"/>
+        </w:rPr>
+        <w:t>UNDERSTAND THIS AND EXPAND?</w:t>
+      </w:r>
+    </w:p>
+    <w:p>
+      <w:pPr>
+        <w:pStyle w:val="Heading3"/>
+      </w:pPr>
+      <w:r>
+        <w:t>Architecture</w:t>
+      </w:r>
+    </w:p>
+    <w:p>
+      <w:pPr>
+        <w:pStyle w:val="Heading3"/>
+      </w:pPr>
+      <w:r>
+        <w:t>Training</w:t>
       </w:r>
     </w:p>
     <w:p>
       <w:pPr>
         <w:jc w:val="both"/>
-        <w:rPr>
-          <w:color w:val="ED7D31" w:themeColor="accent2"/>
-        </w:rPr>
-      </w:pPr>
-      <w:r>
-        <w:rPr>
-          <w:color w:val="ED7D31" w:themeColor="accent2"/>
-        </w:rPr>
-        <w:t xml:space="preserve">Atari actions are one hot </w:t>
-      </w:r>
-      <w:proofErr w:type="gramStart"/>
-      <w:r>
-        <w:rPr>
-          <w:color w:val="ED7D31" w:themeColor="accent2"/>
-        </w:rPr>
-        <w:t>vector</w:t>
-      </w:r>
-      <w:r>
-        <w:rPr>
-          <w:color w:val="ED7D31" w:themeColor="accent2"/>
-        </w:rPr>
-        <w:t>s</w:t>
-      </w:r>
-      <w:proofErr w:type="gramEnd"/>
-      <w:r>
-        <w:rPr>
-          <w:color w:val="ED7D31" w:themeColor="accent2"/>
-        </w:rPr>
-        <w:t xml:space="preserve"> tiled appropriately into planes.</w:t>
-      </w:r>
-      <w:r>
-        <w:rPr>
-          <w:color w:val="ED7D31" w:themeColor="accent2"/>
-        </w:rPr>
+      </w:pPr>
+      <w:r>
+        <w:t xml:space="preserve">At the end of an episode </w:t>
+      </w:r>
+      <w:r>
+        <w:t xml:space="preserve">of </w:t>
+      </w:r>
+      <w:r>
+        <w:t>gameplay trajectories</w:t>
+      </w:r>
+      <w:r>
         <w:t xml:space="preserve"> </w:t>
       </w:r>
       <w:r>
-        <w:rPr>
-          <w:color w:val="FF0000"/>
-        </w:rPr>
-        <w:t>UNDERSTAND THIS AND EXPAND?</w:t>
-      </w:r>
-    </w:p>
-    <w:p>
-      <w:pPr>
-        <w:pStyle w:val="Heading3"/>
-      </w:pPr>
-      <w:r>
-        <w:t>Architecture</w:t>
-      </w:r>
-    </w:p>
-    <w:p>
-      <w:pPr>
-        <w:pStyle w:val="Heading3"/>
-      </w:pPr>
-      <w:r>
-        <w:t>Training</w:t>
-      </w:r>
-    </w:p>
-    <w:p>
-      <w:pPr>
-        <w:jc w:val="both"/>
-      </w:pPr>
-      <w:r>
-        <w:t xml:space="preserve">At the end of an episode </w:t>
-      </w:r>
-      <w:r>
-        <w:t xml:space="preserve">of </w:t>
-      </w:r>
-      <w:r>
-        <w:t>gameplay trajectories</w:t>
-      </w:r>
-      <w:r>
-        <w:t xml:space="preserve"> </w:t>
-      </w:r>
-      <w:r>
         <w:t xml:space="preserve">are stored in </w:t>
       </w:r>
       <w:r>
@@ -4521,22 +4621,13 @@
         <w:t>Thereafter</w:t>
       </w:r>
       <w:r>
-        <w:t xml:space="preserve"> the sequence is unrolled until the end of the game (</w:t>
-      </w:r>
-      <w:r>
-        <w:t>Chess/Go/Shogi</w:t>
-      </w:r>
-      <w:r>
-        <w:t>)</w:t>
-      </w:r>
-      <w:r>
-        <w:t xml:space="preserve"> or </w:t>
-      </w:r>
-      <w:r>
-        <w:t>10 steps into the future (Atari)</w:t>
-      </w:r>
-      <w:r>
-        <w:t xml:space="preserve"> by passing each hidden state and the actual past action taken into the dynamics function.</w:t>
+        <w:t xml:space="preserve"> the sequence is unrolled </w:t>
+      </w:r>
+      <w:r>
+        <w:t xml:space="preserve">for K=5 steps </w:t>
+      </w:r>
+      <w:r>
+        <w:t>by passing each hidden state and the actual past action taken into the dynamics function.</w:t>
       </w:r>
     </w:p>
     <w:p>
@@ -4565,7 +4656,7 @@
                     <pic:cNvPicPr/>
                   </pic:nvPicPr>
                   <pic:blipFill>
-                    <a:blip r:embed="rId7" cstate="print">
+                    <a:blip r:embed="rId8" cstate="print">
                       <a:extLst>
                         <a:ext uri="{28A0092B-C50C-407E-A947-70E740481C1C}">
                           <a14:useLocalDpi xmlns:a14="http://schemas.microsoft.com/office/drawing/2010/main" val="0"/>
@@ -4600,134 +4691,148 @@
       <w:r>
         <w:t xml:space="preserve">Figure </w:t>
       </w:r>
-      <w:fldSimple w:instr=" SEQ Figure \* ARABIC ">
-        <w:r>
+      <w:r>
+        <w:fldChar w:fldCharType="begin"/>
+      </w:r>
+      <w:r>
+        <w:instrText xml:space="preserve"> SEQ Figure \* ARABIC </w:instrText>
+      </w:r>
+      <w:r>
+        <w:fldChar w:fldCharType="separate"/>
+      </w:r>
+      <w:r>
+        <w:rPr>
+          <w:noProof/>
+        </w:rPr>
+        <w:t>3</w:t>
+      </w:r>
+      <w:r>
+        <w:rPr>
+          <w:noProof/>
+        </w:rPr>
+        <w:fldChar w:fldCharType="end"/>
+      </w:r>
+      <w:r>
+        <w:t xml:space="preserve"> - MuZero training by unrolling from the replay buffer.</w:t>
+      </w:r>
+    </w:p>
+    <w:p>
+      <w:pPr>
+        <w:jc w:val="both"/>
+      </w:pPr>
+      <w:r>
+        <w:t>Prioritised replay</w:t>
+      </w:r>
+      <w:r>
+        <w:t xml:space="preserve"> </w:t>
+      </w:r>
+      <w:sdt>
+        <w:sdtPr>
+          <w:id w:val="-939059149"/>
+          <w:citation/>
+        </w:sdtPr>
+        <w:sdtContent>
+          <w:r>
+            <w:fldChar w:fldCharType="begin"/>
+          </w:r>
+          <w:r>
+            <w:instrText xml:space="preserve"> CITATION Sch16 \l 2057 </w:instrText>
+          </w:r>
+          <w:r>
+            <w:fldChar w:fldCharType="separate"/>
+          </w:r>
+          <w:r>
+            <w:rPr>
+              <w:noProof/>
+            </w:rPr>
+            <w:t>[9]</w:t>
+          </w:r>
+          <w:r>
+            <w:fldChar w:fldCharType="end"/>
+          </w:r>
+        </w:sdtContent>
+      </w:sdt>
+      <w:r>
+        <w:t xml:space="preserve"> is used to draw samples from the replay buffer</w:t>
+      </w:r>
+      <w:r>
+        <w:t xml:space="preserve"> when learning Atari</w:t>
+      </w:r>
+      <w:r>
+        <w:t>.</w:t>
+      </w:r>
+      <w:r>
+        <w:t xml:space="preserve"> With states being sampled uniformly</w:t>
+      </w:r>
+      <w:r>
+        <w:t xml:space="preserve"> for zero sum games</w:t>
+      </w:r>
+      <w:r>
+        <w:t>.</w:t>
+      </w:r>
+      <w:r>
+        <w:t xml:space="preserve"> </w:t>
+      </w:r>
+      <w:r>
+        <w:t xml:space="preserve">Prioritised replay focuses the algorithm to train on those past observations from which there is the most to learn. </w:t>
+      </w:r>
+    </w:p>
+    <w:p>
+      <w:pPr>
+        <w:jc w:val="both"/>
+      </w:pPr>
+      <w:r>
+        <w:t>When learning Atari samples are selected with the following priority</w:t>
+      </w:r>
+      <w:r>
+        <w:t xml:space="preserve"> </w:t>
+      </w:r>
+      <m:oMath>
+        <m:r>
           <w:rPr>
-            <w:noProof/>
+            <w:rFonts w:ascii="Cambria Math" w:hAnsi="Cambria Math"/>
           </w:rPr>
-          <w:t>2</w:t>
-        </w:r>
-      </w:fldSimple>
-      <w:r>
-        <w:t xml:space="preserve"> - MuZero training by unrolling from the replay buffer.</w:t>
+          <m:t>P(i)</m:t>
+        </m:r>
+      </m:oMath>
+      <w:r>
+        <w:t xml:space="preserve">, where </w:t>
+      </w:r>
+      <m:oMath>
+        <m:r>
+          <w:rPr>
+            <w:rFonts w:ascii="Cambria Math" w:hAnsi="Cambria Math"/>
+          </w:rPr>
+          <m:t>v</m:t>
+        </m:r>
+      </m:oMath>
+      <w:r>
+        <w:rPr>
+          <w:rFonts w:eastAsiaTheme="minorEastAsia"/>
+        </w:rPr>
+        <w:t xml:space="preserve"> is the search value (expected return) predicted and </w:t>
+      </w:r>
+      <m:oMath>
+        <m:r>
+          <w:rPr>
+            <w:rFonts w:ascii="Cambria Math" w:eastAsiaTheme="minorEastAsia" w:hAnsi="Cambria Math"/>
+          </w:rPr>
+          <m:t>z</m:t>
+        </m:r>
+      </m:oMath>
+      <w:r>
+        <w:rPr>
+          <w:rFonts w:eastAsiaTheme="minorEastAsia"/>
+        </w:rPr>
+        <w:t xml:space="preserve"> is the observed total return.  The priority says that those states with a larger relative difference in correct &amp; predicted value will have a higher chance of being sampled from the replay buffer.</w:t>
       </w:r>
     </w:p>
     <w:p>
       <w:pPr>
         <w:jc w:val="both"/>
-      </w:pPr>
-      <w:r>
-        <w:t>Prioritised replay</w:t>
-      </w:r>
-      <w:r>
-        <w:t xml:space="preserve"> &lt;</w:t>
-      </w:r>
-      <w:r>
-        <w:rPr>
-          <w:color w:val="FF0000"/>
-        </w:rPr>
-        <w:t>REF</w:t>
-      </w:r>
-      <w:r>
-        <w:t>&gt;</w:t>
-      </w:r>
-      <w:r>
-        <w:t xml:space="preserve"> is used to draw samples from the replay buffer</w:t>
-      </w:r>
-      <w:r>
-        <w:t xml:space="preserve"> when learning Atari</w:t>
-      </w:r>
-      <w:r>
-        <w:t>.</w:t>
-      </w:r>
-      <w:r>
-        <w:t xml:space="preserve"> With states being sampled uniformly</w:t>
-      </w:r>
-      <w:r>
-        <w:t xml:space="preserve"> for zero sum games</w:t>
-      </w:r>
-      <w:r>
-        <w:t>.</w:t>
-      </w:r>
-      <w:r>
-        <w:t xml:space="preserve"> </w:t>
-      </w:r>
-      <w:r>
-        <w:t xml:space="preserve">Prioritised replay </w:t>
-      </w:r>
-      <w:r>
-        <w:t xml:space="preserve">focuses the algorithm to train on those past observations from which there is the most to learn. </w:t>
-      </w:r>
-      <w:r>
-        <w:rPr>
-          <w:color w:val="FF0000"/>
-        </w:rPr>
-        <w:t xml:space="preserve">This is more useful in Atari than in zero sum games because in zero sum games all that </w:t>
-      </w:r>
-      <w:r>
-        <w:rPr>
-          <w:color w:val="FF0000"/>
-        </w:rPr>
-        <w:t>decides a win or loss is the terminal state of the game.</w:t>
-      </w:r>
-      <w:r>
-        <w:t xml:space="preserve"> </w:t>
-      </w:r>
-      <w:r>
-        <w:t xml:space="preserve"> </w:t>
-      </w:r>
-      <w:r>
-        <w:rPr>
-          <w:color w:val="FF0000"/>
-        </w:rPr>
-        <w:t xml:space="preserve">PR important because Atari has huge depth can’t just play to the end every time so must sample more appropriately. </w:t>
-      </w:r>
-      <w:r>
-        <w:rPr>
-          <w:color w:val="FF0000"/>
-        </w:rPr>
-        <w:t>(ALTERATION perhaps</w:t>
-      </w:r>
-      <w:bookmarkStart w:id="0" w:name="_GoBack"/>
-      <w:bookmarkEnd w:id="0"/>
-      <w:r>
-        <w:rPr>
-          <w:color w:val="FF0000"/>
-        </w:rPr>
-        <w:t xml:space="preserve">) </w:t>
-      </w:r>
-      <w:r>
-        <w:rPr>
-          <w:color w:val="FF0000"/>
-        </w:rPr>
-        <w:t xml:space="preserve">Also, Atari has intermediate rewards which makes some samples can teach us a lot more than others </w:t>
-      </w:r>
-      <w:proofErr w:type="spellStart"/>
-      <w:r>
-        <w:rPr>
-          <w:color w:val="FF0000"/>
-        </w:rPr>
-        <w:t>i.e</w:t>
-      </w:r>
-      <w:proofErr w:type="spellEnd"/>
-      <w:r>
-        <w:rPr>
-          <w:color w:val="FF0000"/>
-        </w:rPr>
-        <w:t xml:space="preserve"> when something crashes and you lose loads of points from an intermediate reward that would probably </w:t>
-      </w:r>
-    </w:p>
-    <w:p>
-      <w:pPr>
-        <w:jc w:val="both"/>
-      </w:pPr>
-      <w:r>
-        <w:t>When learning Atari samples are selected with the following priority</w:t>
-      </w:r>
-    </w:p>
-    <w:p>
-      <w:pPr>
-        <w:jc w:val="both"/>
+        <w:rPr>
+          <w:rFonts w:eastAsiaTheme="minorEastAsia"/>
+        </w:rPr>
       </w:pPr>
       <m:oMathPara>
         <m:oMath>
@@ -4919,7 +5024,7 @@
                     <w:rPr>
                       <w:rFonts w:ascii="Cambria Math" w:hAnsi="Cambria Math"/>
                     </w:rPr>
-                    <m:t>v</m:t>
+                    <m:t>z</m:t>
                   </m:r>
                 </m:e>
                 <m:sub>
@@ -5040,6 +5145,136 @@
     </w:p>
     <w:p>
       <w:pPr>
+        <w:jc w:val="both"/>
+      </w:pPr>
+      <w:r>
+        <w:t>At each unrolled step the network has losses to th</w:t>
+      </w:r>
+      <w:r>
+        <w:t>e</w:t>
+      </w:r>
+      <w:r>
+        <w:t xml:space="preserve"> target values (policy, value &amp; environment reward) the summation of which produce the total loss for the network </w:t>
+      </w:r>
+      <m:oMath>
+        <m:sSub>
+          <m:sSubPr>
+            <m:ctrlPr>
+              <w:rPr>
+                <w:rFonts w:ascii="Cambria Math" w:hAnsi="Cambria Math"/>
+                <w:i/>
+              </w:rPr>
+            </m:ctrlPr>
+          </m:sSubPr>
+          <m:e>
+            <m:r>
+              <w:rPr>
+                <w:rFonts w:ascii="Cambria Math" w:hAnsi="Cambria Math"/>
+              </w:rPr>
+              <m:t>l</m:t>
+            </m:r>
+          </m:e>
+          <m:sub>
+            <m:r>
+              <w:rPr>
+                <w:rFonts w:ascii="Cambria Math" w:hAnsi="Cambria Math"/>
+              </w:rPr>
+              <m:t>t</m:t>
+            </m:r>
+          </m:sub>
+        </m:sSub>
+        <m:d>
+          <m:dPr>
+            <m:ctrlPr>
+              <w:rPr>
+                <w:rFonts w:ascii="Cambria Math" w:hAnsi="Cambria Math"/>
+                <w:i/>
+              </w:rPr>
+            </m:ctrlPr>
+          </m:dPr>
+          <m:e>
+            <m:r>
+              <w:rPr>
+                <w:rFonts w:ascii="Cambria Math" w:hAnsi="Cambria Math"/>
+              </w:rPr>
+              <m:t>θ</m:t>
+            </m:r>
+          </m:e>
+        </m:d>
+      </m:oMath>
+      <w:r>
+        <w:rPr>
+          <w:rFonts w:eastAsiaTheme="minorEastAsia"/>
+        </w:rPr>
+        <w:t>.</w:t>
+      </w:r>
+      <w:r>
+        <w:rPr>
+          <w:rFonts w:eastAsiaTheme="minorEastAsia"/>
+        </w:rPr>
+        <w:t xml:space="preserve"> The target value </w:t>
+      </w:r>
+      <m:oMath>
+        <m:sSub>
+          <m:sSubPr>
+            <m:ctrlPr>
+              <w:rPr>
+                <w:rFonts w:ascii="Cambria Math" w:eastAsiaTheme="minorEastAsia" w:hAnsi="Cambria Math"/>
+                <w:i/>
+              </w:rPr>
+            </m:ctrlPr>
+          </m:sSubPr>
+          <m:e>
+            <m:r>
+              <w:rPr>
+                <w:rFonts w:ascii="Cambria Math" w:eastAsiaTheme="minorEastAsia" w:hAnsi="Cambria Math"/>
+              </w:rPr>
+              <m:t>z</m:t>
+            </m:r>
+          </m:e>
+          <m:sub>
+            <m:r>
+              <w:rPr>
+                <w:rFonts w:ascii="Cambria Math" w:eastAsiaTheme="minorEastAsia" w:hAnsi="Cambria Math"/>
+              </w:rPr>
+              <m:t>t+k</m:t>
+            </m:r>
+          </m:sub>
+        </m:sSub>
+      </m:oMath>
+      <w:r>
+        <w:rPr>
+          <w:rFonts w:eastAsiaTheme="minorEastAsia"/>
+        </w:rPr>
+        <w:t xml:space="preserve"> is the actual return of the sample which is bootstrapped </w:t>
+      </w:r>
+      <w:r>
+        <w:t>until the end of the game</w:t>
+      </w:r>
+      <w:r>
+        <w:t xml:space="preserve"> for </w:t>
+      </w:r>
+      <w:r>
+        <w:t>Chess</w:t>
+      </w:r>
+      <w:r>
+        <w:t>/</w:t>
+      </w:r>
+      <w:r>
+        <w:t xml:space="preserve">Go/Shogi or 10 steps into the future </w:t>
+      </w:r>
+      <w:r>
+        <w:t xml:space="preserve">for </w:t>
+      </w:r>
+      <w:r>
+        <w:t>Atari</w:t>
+      </w:r>
+      <w:r>
+        <w:t>.</w:t>
+      </w:r>
+    </w:p>
+    <w:p>
+      <w:pPr>
         <w:pStyle w:val="Heading1"/>
       </w:pPr>
       <w:r>
@@ -5066,6 +5301,46 @@
       </w:pPr>
       <w:r>
         <w:t>Proposed Alterations</w:t>
+      </w:r>
+    </w:p>
+    <w:p>
+      <w:r>
+        <w:rPr>
+          <w:color w:val="FF0000"/>
+        </w:rPr>
+        <w:t xml:space="preserve">(ALTERATION perhaps) </w:t>
+      </w:r>
+      <w:r>
+        <w:rPr>
+          <w:color w:val="FF0000"/>
+        </w:rPr>
+        <w:t xml:space="preserve">Also, Atari has intermediate rewards which makes some samples can teach us a lot more than others </w:t>
+      </w:r>
+      <w:proofErr w:type="spellStart"/>
+      <w:r>
+        <w:rPr>
+          <w:color w:val="FF0000"/>
+        </w:rPr>
+        <w:t>i.e</w:t>
+      </w:r>
+      <w:proofErr w:type="spellEnd"/>
+      <w:r>
+        <w:rPr>
+          <w:color w:val="FF0000"/>
+        </w:rPr>
+        <w:t xml:space="preserve"> when something crashes and you lose loads of points from an intermediate reward that would probably</w:t>
+      </w:r>
+      <w:r>
+        <w:rPr>
+          <w:color w:val="FF0000"/>
+        </w:rPr>
+        <w:t xml:space="preserve"> INCLUDIGN IMMEDIATE REWARD INTO PRIORITISED REPLAY FOR ATARI????</w:t>
+      </w:r>
+      <w:r>
+        <w:rPr>
+          <w:color w:val="FF0000"/>
+        </w:rPr>
+        <w:t xml:space="preserve"> PROBABLY NOT A GOOD IDEA</w:t>
       </w:r>
     </w:p>
     <w:p>
@@ -5229,7 +5504,7 @@
       </w:tblGrid>
       <w:tr>
         <w:trPr>
-          <w:divId w:val="1479223052"/>
+          <w:divId w:val="1397313302"/>
           <w:tblCellSpacing w:w="15" w:type="dxa"/>
         </w:trPr>
         <w:tc>
@@ -5291,7 +5566,7 @@
       </w:tr>
       <w:tr>
         <w:trPr>
-          <w:divId w:val="1479223052"/>
+          <w:divId w:val="1397313302"/>
           <w:tblCellSpacing w:w="15" w:type="dxa"/>
         </w:trPr>
         <w:tc>
@@ -5351,7 +5626,7 @@
       </w:tr>
       <w:tr>
         <w:trPr>
-          <w:divId w:val="1479223052"/>
+          <w:divId w:val="1397313302"/>
           <w:tblCellSpacing w:w="15" w:type="dxa"/>
         </w:trPr>
         <w:tc>
@@ -5397,7 +5672,7 @@
       </w:tr>
       <w:tr>
         <w:trPr>
-          <w:divId w:val="1479223052"/>
+          <w:divId w:val="1397313302"/>
           <w:tblCellSpacing w:w="15" w:type="dxa"/>
         </w:trPr>
         <w:tc>
@@ -5457,7 +5732,7 @@
       </w:tr>
       <w:tr>
         <w:trPr>
-          <w:divId w:val="1479223052"/>
+          <w:divId w:val="1397313302"/>
           <w:tblCellSpacing w:w="15" w:type="dxa"/>
         </w:trPr>
         <w:tc>
@@ -5517,7 +5792,7 @@
       </w:tr>
       <w:tr>
         <w:trPr>
-          <w:divId w:val="1479223052"/>
+          <w:divId w:val="1397313302"/>
           <w:tblCellSpacing w:w="15" w:type="dxa"/>
         </w:trPr>
         <w:tc>
@@ -5577,7 +5852,7 @@
       </w:tr>
       <w:tr>
         <w:trPr>
-          <w:divId w:val="1479223052"/>
+          <w:divId w:val="1397313302"/>
           <w:tblCellSpacing w:w="15" w:type="dxa"/>
         </w:trPr>
         <w:tc>
@@ -5635,10 +5910,116 @@
           </w:p>
         </w:tc>
       </w:tr>
+      <w:tr>
+        <w:trPr>
+          <w:divId w:val="1397313302"/>
+          <w:tblCellSpacing w:w="15" w:type="dxa"/>
+        </w:trPr>
+        <w:tc>
+          <w:tcPr>
+            <w:tcW w:w="50" w:type="pct"/>
+            <w:hideMark/>
+          </w:tcPr>
+          <w:p>
+            <w:pPr>
+              <w:pStyle w:val="Bibliography"/>
+              <w:rPr>
+                <w:noProof/>
+              </w:rPr>
+            </w:pPr>
+            <w:r>
+              <w:rPr>
+                <w:noProof/>
+              </w:rPr>
+              <w:t xml:space="preserve">[8] </w:t>
+            </w:r>
+          </w:p>
+        </w:tc>
+        <w:tc>
+          <w:tcPr>
+            <w:tcW w:w="0" w:type="auto"/>
+            <w:hideMark/>
+          </w:tcPr>
+          <w:p>
+            <w:pPr>
+              <w:pStyle w:val="Bibliography"/>
+              <w:rPr>
+                <w:noProof/>
+              </w:rPr>
+            </w:pPr>
+            <w:r>
+              <w:rPr>
+                <w:noProof/>
+              </w:rPr>
+              <w:t xml:space="preserve">S. J. Russel and P. Norvig, Artifical Intelligence: a modern approach, Pearson Education, 2014. </w:t>
+            </w:r>
+          </w:p>
+        </w:tc>
+      </w:tr>
+      <w:tr>
+        <w:trPr>
+          <w:divId w:val="1397313302"/>
+          <w:tblCellSpacing w:w="15" w:type="dxa"/>
+        </w:trPr>
+        <w:tc>
+          <w:tcPr>
+            <w:tcW w:w="50" w:type="pct"/>
+            <w:hideMark/>
+          </w:tcPr>
+          <w:p>
+            <w:pPr>
+              <w:pStyle w:val="Bibliography"/>
+              <w:rPr>
+                <w:noProof/>
+              </w:rPr>
+            </w:pPr>
+            <w:r>
+              <w:rPr>
+                <w:noProof/>
+              </w:rPr>
+              <w:t xml:space="preserve">[9] </w:t>
+            </w:r>
+          </w:p>
+        </w:tc>
+        <w:tc>
+          <w:tcPr>
+            <w:tcW w:w="0" w:type="auto"/>
+            <w:hideMark/>
+          </w:tcPr>
+          <w:p>
+            <w:pPr>
+              <w:pStyle w:val="Bibliography"/>
+              <w:rPr>
+                <w:noProof/>
+              </w:rPr>
+            </w:pPr>
+            <w:r>
+              <w:rPr>
+                <w:noProof/>
+              </w:rPr>
+              <w:t xml:space="preserve">T. Schaul, J. Quan, I. Antonoglou and D. Silver, “Prioritized experience replay,” in </w:t>
+            </w:r>
+            <w:r>
+              <w:rPr>
+                <w:i/>
+                <w:iCs/>
+                <w:noProof/>
+              </w:rPr>
+              <w:t>International Conference on Learning Representations</w:t>
+            </w:r>
+            <w:r>
+              <w:rPr>
+                <w:noProof/>
+              </w:rPr>
+              <w:t xml:space="preserve">, 2016. </w:t>
+            </w:r>
+          </w:p>
+        </w:tc>
+      </w:tr>
     </w:tbl>
     <w:p>
       <w:pPr>
-        <w:divId w:val="1479223052"/>
+        <w:divId w:val="1397313302"/>
         <w:rPr>
           <w:rFonts w:eastAsia="Times New Roman"/>
           <w:noProof/>
@@ -5652,6 +6033,8 @@
       <w:r>
         <w:fldChar w:fldCharType="end"/>
       </w:r>
+      <w:bookmarkStart w:id="0" w:name="_GoBack"/>
+      <w:bookmarkEnd w:id="0"/>
     </w:p>
     <w:sectPr>
       <w:pgSz w:w="11906" w:h="16838"/>
@@ -7551,11 +7934,42 @@
     <b:Publisher>Pearson Education</b:Publisher>
     <b:RefOrder>8</b:RefOrder>
   </b:Source>
+  <b:Source>
+    <b:Tag>Sch16</b:Tag>
+    <b:SourceType>ConferenceProceedings</b:SourceType>
+    <b:Guid>{966DCF34-0266-4271-A8A4-C77A7A14A736}</b:Guid>
+    <b:Title>Prioritized experience replay</b:Title>
+    <b:Year>2016</b:Year>
+    <b:Author>
+      <b:Author>
+        <b:NameList>
+          <b:Person>
+            <b:Last>Schaul</b:Last>
+            <b:First>Tom</b:First>
+          </b:Person>
+          <b:Person>
+            <b:Last>Quan</b:Last>
+            <b:First>John</b:First>
+          </b:Person>
+          <b:Person>
+            <b:Last>Antonoglou</b:Last>
+            <b:First>Ioannis</b:First>
+          </b:Person>
+          <b:Person>
+            <b:Last>Silver</b:Last>
+            <b:First>David</b:First>
+          </b:Person>
+        </b:NameList>
+      </b:Author>
+    </b:Author>
+    <b:ConferenceName>International Conference on Learning Representations</b:ConferenceName>
+    <b:RefOrder>9</b:RefOrder>
+  </b:Source>
 </b:Sources>
 </file>
 
 <file path=customXml/itemProps1.xml><?xml version="1.0" encoding="utf-8"?>
-<ds:datastoreItem xmlns:ds="http://schemas.openxmlformats.org/officeDocument/2006/customXml" ds:itemID="{5C0037FB-5181-4B2A-8855-C68DA082C2A0}">
+<ds:datastoreItem xmlns:ds="http://schemas.openxmlformats.org/officeDocument/2006/customXml" ds:itemID="{95DEF269-9BCB-4FAE-8227-BD683DF6A762}">
   <ds:schemaRefs>
     <ds:schemaRef ds:uri="http://schemas.openxmlformats.org/officeDocument/2006/bibliography"/>
   </ds:schemaRefs>

</xml_diff>

<commit_message>
Added last bits except finalised alternate approaches
</commit_message>
<xml_diff>
--- a/report.docx
+++ b/report.docx
@@ -125,10 +125,18 @@
         <w:t xml:space="preserve"> a past </w:t>
       </w:r>
       <w:r>
-        <w:t xml:space="preserve">state-of-the-art </w:t>
-      </w:r>
-      <w:r>
-        <w:t xml:space="preserve">work </w:t>
+        <w:t>state-of-the-</w:t>
+      </w:r>
+      <w:proofErr w:type="gramStart"/>
+      <w:r>
+        <w:t xml:space="preserve">art </w:t>
+      </w:r>
+      <w:r>
+        <w:t>work</w:t>
+      </w:r>
+      <w:proofErr w:type="gramEnd"/>
+      <w:r>
+        <w:t xml:space="preserve"> </w:t>
       </w:r>
       <w:r>
         <w:t>by</w:t>
@@ -317,7 +325,15 @@
         <w:t>MuZero is</w:t>
       </w:r>
       <w:r>
-        <w:t xml:space="preserve"> a model-based </w:t>
+        <w:t xml:space="preserve"> a </w:t>
+      </w:r>
+      <w:proofErr w:type="gramStart"/>
+      <w:r>
+        <w:t>model-based</w:t>
+      </w:r>
+      <w:proofErr w:type="gramEnd"/>
+      <w:r>
+        <w:t xml:space="preserve"> </w:t>
       </w:r>
       <w:r>
         <w:t xml:space="preserve">RL </w:t>
@@ -487,33 +503,6 @@
       <w:r>
         <w:t xml:space="preserve"> in the search tree.</w:t>
       </w:r>
-      <w:r>
-        <w:t xml:space="preserve"> </w:t>
-      </w:r>
-      <w:r>
-        <w:rPr>
-          <w:color w:val="5B9BD5" w:themeColor="accent5"/>
-        </w:rPr>
-        <w:t xml:space="preserve">How MuZero does search without </w:t>
-      </w:r>
-      <w:r>
-        <w:rPr>
-          <w:color w:val="5B9BD5" w:themeColor="accent5"/>
-        </w:rPr>
-        <w:t xml:space="preserve">given </w:t>
-      </w:r>
-      <w:r>
-        <w:rPr>
-          <w:color w:val="5B9BD5" w:themeColor="accent5"/>
-        </w:rPr>
-        <w:t>model?</w:t>
-      </w:r>
-      <w:r>
-        <w:rPr>
-          <w:color w:val="5B9BD5" w:themeColor="accent5"/>
-        </w:rPr>
-        <w:t xml:space="preserve"> </w:t>
-      </w:r>
     </w:p>
     <w:p>
       <w:pPr>
@@ -529,7 +518,15 @@
         <w:t xml:space="preserve">extends AlphaZero to work in </w:t>
       </w:r>
       <w:r>
-        <w:t>more environments including single agent domains and environments where actions yield non-zero immediate rewards. The AlphaZero algorithm was built for Chess, Go and Shogi where all state transitions were set to zero immediate reward except for terminal states where a Win, Loss or Draw was 1, -1 and 0 respectively.</w:t>
+        <w:t xml:space="preserve">more environments including single agent domains and environments where actions yield non-zero immediate rewards. The AlphaZero algorithm was built for Chess, Go and Shogi where all state transitions were set to zero immediate reward except for terminal states where a Win, </w:t>
+      </w:r>
+      <w:proofErr w:type="spellStart"/>
+      <w:r>
+        <w:t>Loss</w:t>
+      </w:r>
+      <w:proofErr w:type="spellEnd"/>
+      <w:r>
+        <w:t xml:space="preserve"> or Draw was 1, -1 and 0 respectively.</w:t>
       </w:r>
     </w:p>
     <w:p>
@@ -655,7 +652,7 @@
                     <pic:cNvPicPr/>
                   </pic:nvPicPr>
                   <pic:blipFill>
-                    <a:blip r:embed="rId6" cstate="print">
+                    <a:blip r:embed="rId8" cstate="print">
                       <a:extLst>
                         <a:ext uri="{28A0092B-C50C-407E-A947-70E740481C1C}">
                           <a14:useLocalDpi xmlns:a14="http://schemas.microsoft.com/office/drawing/2010/main" val="0"/>
@@ -1827,12 +1824,6 @@
         <w:rPr>
           <w:rFonts w:eastAsiaTheme="minorEastAsia"/>
         </w:rPr>
-        <w:t>er</w:t>
-      </w:r>
-      <w:r>
-        <w:rPr>
-          <w:rFonts w:eastAsiaTheme="minorEastAsia"/>
-        </w:rPr>
         <w:t>, t</w:t>
       </w:r>
       <w:r>
@@ -1853,6 +1844,7 @@
         </w:rPr>
         <w:t xml:space="preserve">of this hyperparameter reflects the trade-off between </w:t>
       </w:r>
+      <w:proofErr w:type="gramStart"/>
       <w:r>
         <w:rPr>
           <w:rFonts w:eastAsiaTheme="minorEastAsia"/>
@@ -1871,6 +1863,7 @@
         </w:rPr>
         <w:t>term</w:t>
       </w:r>
+      <w:proofErr w:type="gramEnd"/>
       <w:r>
         <w:rPr>
           <w:rFonts w:eastAsiaTheme="minorEastAsia"/>
@@ -2843,8 +2836,16 @@
         <w:rPr>
           <w:rFonts w:eastAsiaTheme="minorEastAsia"/>
         </w:rPr>
-        <w:t xml:space="preserve"> is the average Q-value (expected total future return) of the edge, averaged over all simulations.</w:t>
-      </w:r>
+        <w:t xml:space="preserve"> is the average Q-value (expected total future return) of the edge, averaged over all </w:t>
+      </w:r>
+      <w:proofErr w:type="gramStart"/>
+      <w:r>
+        <w:rPr>
+          <w:rFonts w:eastAsiaTheme="minorEastAsia"/>
+        </w:rPr>
+        <w:t>simulations.</w:t>
+      </w:r>
+      <w:proofErr w:type="gramEnd"/>
     </w:p>
     <w:p>
       <w:pPr>
@@ -3256,10 +3257,16 @@
         <w:t xml:space="preserve"> Meaning total </w:t>
       </w:r>
       <w:r>
-        <w:t xml:space="preserve">input depth </w:t>
-      </w:r>
-      <w:r>
-        <w:t xml:space="preserve">for chess below would now be </w:t>
+        <w:t xml:space="preserve">input </w:t>
+      </w:r>
+      <w:r>
+        <w:t>dimensions</w:t>
+      </w:r>
+      <w:r>
+        <w:t xml:space="preserve"> </w:t>
+      </w:r>
+      <w:r>
+        <w:t xml:space="preserve">for chess would now be </w:t>
       </w:r>
       <w:r>
         <w:t>8x8x</w:t>
@@ -3299,7 +3306,7 @@
                     <pic:cNvPicPr/>
                   </pic:nvPicPr>
                   <pic:blipFill>
-                    <a:blip r:embed="rId7" cstate="print">
+                    <a:blip r:embed="rId9" cstate="print">
                       <a:extLst>
                         <a:ext uri="{28A0092B-C50C-407E-A947-70E740481C1C}">
                           <a14:useLocalDpi xmlns:a14="http://schemas.microsoft.com/office/drawing/2010/main" val="0"/>
@@ -3382,9 +3389,6 @@
     <w:p>
       <w:pPr>
         <w:jc w:val="both"/>
-        <w:rPr>
-          <w:color w:val="ED7D31" w:themeColor="accent2"/>
-        </w:rPr>
       </w:pPr>
       <w:r>
         <w:t>A Go action is a single plane representing the position of stone placement or a pass</w:t>
@@ -3396,7 +3400,15 @@
         <w:t xml:space="preserve"> </w:t>
       </w:r>
       <w:r>
-        <w:t>Atari actions are one hot vectors tiled appropriately into planes</w:t>
+        <w:t xml:space="preserve">Atari actions are one hot </w:t>
+      </w:r>
+      <w:proofErr w:type="gramStart"/>
+      <w:r>
+        <w:t>vectors</w:t>
+      </w:r>
+      <w:proofErr w:type="gramEnd"/>
+      <w:r>
+        <w:t xml:space="preserve"> tiled appropriately into planes</w:t>
       </w:r>
       <w:r>
         <w:t xml:space="preserve"> to match the number of simultaneous button presses</w:t>
@@ -3406,10 +3418,16 @@
       </w:r>
     </w:p>
     <w:p>
+      <w:r>
+        <w:br w:type="page"/>
+      </w:r>
+    </w:p>
+    <w:p>
       <w:pPr>
         <w:pStyle w:val="Heading3"/>
       </w:pPr>
       <w:r>
+        <w:lastRenderedPageBreak/>
         <w:t>Architecture</w:t>
       </w:r>
     </w:p>
@@ -3427,10 +3445,6 @@
         <w:t xml:space="preserve">functions in </w:t>
       </w:r>
       <w:r>
-        <w:rPr>
-          <w:i/>
-          <w:iCs/>
-        </w:rPr>
         <w:t>MuZero</w:t>
       </w:r>
       <w:r>
@@ -3440,34 +3454,50 @@
         <w:t xml:space="preserve">approximated by </w:t>
       </w:r>
       <w:r>
-        <w:t>deep residual &lt;</w:t>
-      </w:r>
-      <w:r>
-        <w:rPr>
-          <w:color w:val="FF0000"/>
-        </w:rPr>
-        <w:t>REF</w:t>
-      </w:r>
-      <w:r>
-        <w:t>&gt; convolutional &lt;</w:t>
-      </w:r>
-      <w:r>
-        <w:rPr>
-          <w:color w:val="FF0000"/>
-        </w:rPr>
-        <w:t>REF</w:t>
-      </w:r>
-      <w:r>
-        <w:t>&gt; neural networks.</w:t>
+        <w:t>deep residual</w:t>
+      </w:r>
+      <w:r>
+        <w:t xml:space="preserve"> </w:t>
+      </w:r>
+      <w:r>
+        <w:t xml:space="preserve"> convolutional neural networks</w:t>
+      </w:r>
+      <w:r>
+        <w:t xml:space="preserve"> </w:t>
+      </w:r>
+      <w:sdt>
+        <w:sdtPr>
+          <w:id w:val="-2076424492"/>
+          <w:citation/>
+        </w:sdtPr>
+        <w:sdtContent>
+          <w:r>
+            <w:fldChar w:fldCharType="begin"/>
+          </w:r>
+          <w:r>
+            <w:instrText xml:space="preserve"> CITATION Sch15 \l 2057 </w:instrText>
+          </w:r>
+          <w:r>
+            <w:fldChar w:fldCharType="separate"/>
+          </w:r>
+          <w:r>
+            <w:rPr>
+              <w:noProof/>
+            </w:rPr>
+            <w:t>[4]</w:t>
+          </w:r>
+          <w:r>
+            <w:fldChar w:fldCharType="end"/>
+          </w:r>
+        </w:sdtContent>
+      </w:sdt>
+      <w:r>
+        <w:t>.</w:t>
       </w:r>
       <w:r>
         <w:t xml:space="preserve"> The architecture is originally described in detail in the methods section of the </w:t>
       </w:r>
       <w:r>
-        <w:rPr>
-          <w:i/>
-          <w:iCs/>
-        </w:rPr>
         <w:t>AlphaGo Zero</w:t>
       </w:r>
       <w:r>
@@ -3588,7 +3618,6 @@
         <w:jc w:val="both"/>
       </w:pPr>
       <w:r>
-        <w:lastRenderedPageBreak/>
         <w:t xml:space="preserve">The authors allude to the 20-block </w:t>
       </w:r>
       <w:r>
@@ -3596,67 +3625,54 @@
       </w:r>
       <w:r>
         <w:t xml:space="preserve">ual-res as the reference architecture for </w:t>
+      </w:r>
+      <w:r>
+        <w:t>AlphaZero</w:t>
+      </w:r>
+      <w:r>
+        <w:t xml:space="preserve">. </w:t>
+      </w:r>
+      <w:r>
+        <w:t xml:space="preserve">The single network in </w:t>
+      </w:r>
+      <w:r>
+        <w:t>AlphaGo Zero</w:t>
       </w:r>
       <w:r>
         <w:rPr>
           <w:i/>
           <w:iCs/>
         </w:rPr>
+        <w:t xml:space="preserve"> </w:t>
+      </w:r>
+      <w:r>
+        <w:t xml:space="preserve">is the equivalent of the prediction function in </w:t>
+      </w:r>
+      <w:r>
+        <w:t>MuZero</w:t>
+      </w:r>
+      <w:r>
+        <w:t xml:space="preserve"> (outputting policy and value). The authors state that the prediction function has the same architecture as </w:t>
+      </w:r>
+      <w:r>
         <w:t>AlphaZero</w:t>
       </w:r>
       <w:r>
-        <w:t xml:space="preserve">. </w:t>
-      </w:r>
-      <w:r>
-        <w:t>The</w:t>
-      </w:r>
-      <w:r>
-        <w:t xml:space="preserve"> single network in </w:t>
-      </w:r>
-      <w:r>
-        <w:rPr>
-          <w:i/>
-          <w:iCs/>
-        </w:rPr>
-        <w:t>AlphaGo Zero</w:t>
-      </w:r>
-      <w:r>
-        <w:rPr>
-          <w:i/>
-          <w:iCs/>
-        </w:rPr>
-        <w:t xml:space="preserve"> </w:t>
-      </w:r>
-      <w:r>
-        <w:t xml:space="preserve">is the equivalent of the prediction function in </w:t>
-      </w:r>
-      <w:r>
-        <w:rPr>
-          <w:i/>
-          <w:iCs/>
-        </w:rPr>
-        <w:t>MuZero</w:t>
-      </w:r>
-      <w:r>
-        <w:t xml:space="preserve"> (outputting policy and value). </w:t>
-      </w:r>
-      <w:r>
-        <w:t xml:space="preserve">The authors </w:t>
-      </w:r>
-      <w:r>
-        <w:t>state that the prediction function has the same architecture as AlphaZero, with the dynamics and representation function being similar although having 16 instead of 20 residual blocks.</w:t>
-      </w:r>
-      <w:r>
-        <w:t xml:space="preserve"> </w:t>
-      </w:r>
-      <w:r>
-        <w:t xml:space="preserve">The representation and dynamics function are new to </w:t>
-      </w:r>
-      <w:r>
-        <w:rPr>
-          <w:i/>
-          <w:iCs/>
-        </w:rPr>
+        <w:t>, with the dynamics and representation function</w:t>
+      </w:r>
+      <w:r>
+        <w:t>s</w:t>
+      </w:r>
+      <w:r>
+        <w:t xml:space="preserve"> being similar although having 16 instead of 20 residual blocks. The representation and dynamics function</w:t>
+      </w:r>
+      <w:r>
+        <w:t>s</w:t>
+      </w:r>
+      <w:r>
+        <w:t xml:space="preserve"> are new to </w:t>
+      </w:r>
+      <w:r>
         <w:t>MuZero</w:t>
       </w:r>
       <w:r>
@@ -3719,10 +3735,7 @@
         </w:numPr>
       </w:pPr>
       <w:r>
-        <w:t>A rectifier nonlinearity</w:t>
-      </w:r>
-      <w:r>
-        <w:t xml:space="preserve"> (ReLU)</w:t>
+        <w:t>A rectifier nonlinearity (ReLU)</w:t>
       </w:r>
     </w:p>
     <w:p>
@@ -3838,9 +3851,9 @@
           <w:noProof/>
         </w:rPr>
         <w:drawing>
-          <wp:inline distT="0" distB="0" distL="0" distR="0" wp14:anchorId="6F5EA636" wp14:editId="17C46CE3">
-            <wp:extent cx="1939900" cy="1119697"/>
-            <wp:effectExtent l="0" t="0" r="3810" b="4445"/>
+          <wp:inline distT="0" distB="0" distL="0" distR="0" wp14:anchorId="6F5EA636" wp14:editId="70A929B4">
+            <wp:extent cx="1777593" cy="1026015"/>
+            <wp:effectExtent l="0" t="0" r="0" b="3175"/>
             <wp:docPr id="7" name="Picture 7" descr="A screenshot of a cell phone&#10;&#10;Description automatically generated"/>
             <wp:cNvGraphicFramePr>
               <a:graphicFrameLocks xmlns:a="http://schemas.openxmlformats.org/drawingml/2006/main" noChangeAspect="1"/>
@@ -3853,7 +3866,7 @@
                     <pic:cNvPicPr/>
                   </pic:nvPicPr>
                   <pic:blipFill>
-                    <a:blip r:embed="rId8" cstate="print">
+                    <a:blip r:embed="rId10" cstate="print">
                       <a:extLst>
                         <a:ext uri="{28A0092B-C50C-407E-A947-70E740481C1C}">
                           <a14:useLocalDpi xmlns:a14="http://schemas.microsoft.com/office/drawing/2010/main" val="0"/>
@@ -3867,7 +3880,7 @@
                   <pic:spPr>
                     <a:xfrm>
                       <a:off x="0" y="0"/>
-                      <a:ext cx="1965375" cy="1134401"/>
+                      <a:ext cx="1818218" cy="1049463"/>
                     </a:xfrm>
                     <a:prstGeom prst="rect">
                       <a:avLst/>
@@ -3901,25 +3914,54 @@
       </w:r>
     </w:p>
     <w:p>
-      <w:pPr>
-        <w:rPr>
-          <w:color w:val="FF0000"/>
-        </w:rPr>
-      </w:pPr>
-      <w:bookmarkStart w:id="0" w:name="_GoBack"/>
-      <w:bookmarkEnd w:id="0"/>
-      <w:r>
-        <w:rPr>
-          <w:color w:val="FF0000"/>
-        </w:rPr>
+      <w:r>
         <w:t>The representation function’s architecture is unique for Atari because the input observations need to be significantly down sampled from the original 96x96 input frames.</w:t>
       </w:r>
+      <w:r>
+        <w:t xml:space="preserve"> The architecture for the Atari representation function is </w:t>
+      </w:r>
+      <w:r>
+        <w:t xml:space="preserve">stated explicitly in Appendix F of the MuZero paper </w:t>
+      </w:r>
+      <w:sdt>
+        <w:sdtPr>
+          <w:id w:val="-1303763662"/>
+          <w:citation/>
+        </w:sdtPr>
+        <w:sdtContent>
+          <w:r>
+            <w:fldChar w:fldCharType="begin"/>
+          </w:r>
+          <w:r>
+            <w:instrText xml:space="preserve"> CITATION Sch19 \l 2057 </w:instrText>
+          </w:r>
+          <w:r>
+            <w:fldChar w:fldCharType="separate"/>
+          </w:r>
+          <w:r>
+            <w:rPr>
+              <w:noProof/>
+            </w:rPr>
+            <w:t>[1]</w:t>
+          </w:r>
+          <w:r>
+            <w:fldChar w:fldCharType="end"/>
+          </w:r>
+        </w:sdtContent>
+      </w:sdt>
+      <w:r>
+        <w:t>.</w:t>
+      </w:r>
+      <w:r>
+        <w:br w:type="page"/>
+      </w:r>
     </w:p>
     <w:p>
       <w:pPr>
         <w:pStyle w:val="Heading3"/>
       </w:pPr>
       <w:r>
+        <w:lastRenderedPageBreak/>
         <w:t>Training</w:t>
       </w:r>
     </w:p>
@@ -3928,19 +3970,55 @@
         <w:jc w:val="both"/>
       </w:pPr>
       <w:r>
-        <w:rPr>
-          <w:i/>
-          <w:iCs/>
-        </w:rPr>
         <w:t>MuZero</w:t>
       </w:r>
       <w:r>
-        <w:t xml:space="preserve"> runs in two ways: it performs self-play to generate experiences and it performs training to learn from past experiences.</w:t>
+        <w:t xml:space="preserve"> runs in two ways: it performs self-play to generate experiences and it performs training to learn from past experiences</w:t>
+      </w:r>
+      <w:r>
+        <w:t>.</w:t>
       </w:r>
       <w:r>
         <w:t xml:space="preserve"> </w:t>
       </w:r>
       <w:r>
+        <w:t xml:space="preserve">Experience generation follows the same exploration/exploitation scheme as AlphaZero </w:t>
+      </w:r>
+      <w:r>
+        <w:t>by</w:t>
+      </w:r>
+      <w:r>
+        <w:t xml:space="preserve"> </w:t>
+      </w:r>
+      <w:r>
+        <w:t>decreasing</w:t>
+      </w:r>
+      <w:r>
+        <w:t xml:space="preserve"> a temperature parameter </w:t>
+      </w:r>
+      <m:oMath>
+        <m:r>
+          <w:rPr>
+            <w:rFonts w:ascii="Cambria Math" w:hAnsi="Cambria Math"/>
+          </w:rPr>
+          <m:t>T</m:t>
+        </m:r>
+      </m:oMath>
+      <w:r>
+        <w:t xml:space="preserve"> to select actions </w:t>
+      </w:r>
+      <w:r>
+        <w:t xml:space="preserve">from the MCTS visit-count distribution </w:t>
+      </w:r>
+      <w:r>
+        <w:t xml:space="preserve">more greedily as training progresses. </w:t>
+      </w:r>
+    </w:p>
+    <w:p>
+      <w:pPr>
+        <w:jc w:val="both"/>
+      </w:pPr>
+      <w:r>
         <w:t xml:space="preserve">At the end of an episode </w:t>
       </w:r>
       <w:r>
@@ -3966,9 +4044,6 @@
       </w:r>
       <w:r>
         <w:t xml:space="preserve">replay buffer. </w:t>
-      </w:r>
-      <w:r>
-        <w:t xml:space="preserve"> </w:t>
       </w:r>
       <w:r>
         <w:t>The replay buffer stores the most recent 1 million games and the most recent 125,00 200 length sequences for Atari. S</w:t>
@@ -4004,7 +4079,6 @@
         <w:rPr>
           <w:noProof/>
         </w:rPr>
-        <w:lastRenderedPageBreak/>
         <w:drawing>
           <wp:inline distT="0" distB="0" distL="0" distR="0" wp14:anchorId="0C962A4B" wp14:editId="77E1387D">
             <wp:extent cx="3762375" cy="1500615"/>
@@ -4021,7 +4095,7 @@
                     <pic:cNvPicPr/>
                   </pic:nvPicPr>
                   <pic:blipFill>
-                    <a:blip r:embed="rId9" cstate="print">
+                    <a:blip r:embed="rId11" cstate="print">
                       <a:extLst>
                         <a:ext uri="{28A0092B-C50C-407E-A947-70E740481C1C}">
                           <a14:useLocalDpi xmlns:a14="http://schemas.microsoft.com/office/drawing/2010/main" val="0"/>
@@ -4497,9 +4571,23 @@
     </w:p>
     <w:p>
       <w:pPr>
+        <w:rPr>
+          <w:rFonts w:eastAsiaTheme="minorEastAsia"/>
+        </w:rPr>
+      </w:pPr>
+      <w:r>
+        <w:rPr>
+          <w:rFonts w:eastAsiaTheme="minorEastAsia"/>
+        </w:rPr>
+        <w:br w:type="page"/>
+      </w:r>
+    </w:p>
+    <w:p>
+      <w:pPr>
         <w:pStyle w:val="Heading3"/>
       </w:pPr>
       <w:r>
+        <w:lastRenderedPageBreak/>
         <w:t>Learning</w:t>
       </w:r>
     </w:p>
@@ -4508,19 +4596,7 @@
         <w:jc w:val="both"/>
       </w:pPr>
       <w:r>
-        <w:t>At each unrolled step the network</w:t>
-      </w:r>
-      <w:r>
-        <w:t>’s predictions</w:t>
-      </w:r>
-      <w:r>
-        <w:t xml:space="preserve"> ha</w:t>
-      </w:r>
-      <w:r>
-        <w:t>ve</w:t>
-      </w:r>
-      <w:r>
-        <w:t xml:space="preserve"> losses to the target values (policy, value &amp; environment reward) the summation of which produce the total loss for the network </w:t>
+        <w:t xml:space="preserve">At each unrolled step the network’s predictions have losses to the target values (policy, value &amp; environment reward) the summation of which produce the total loss for the network </w:t>
       </w:r>
       <m:oMath>
         <m:sSub>
@@ -5555,6 +5631,14 @@
             </m:m>
           </m:e>
         </m:d>
+        <m:r>
+          <w:rPr>
+            <w:rStyle w:val="FootnoteReference"/>
+            <w:rFonts w:ascii="Cambria Math" w:hAnsi="Cambria Math"/>
+            <w:i/>
+          </w:rPr>
+          <w:footnoteReference w:id="1"/>
+        </m:r>
       </m:oMath>
     </w:p>
     <w:p>
@@ -5918,105 +6002,152 @@
           </m:e>
         </m:func>
       </m:oMath>
-      <w:r>
-        <w:rPr>
-          <w:rFonts w:ascii="inherit" w:hAnsi="inherit"/>
-          <w:color w:val="242729"/>
-          <w:sz w:val="25"/>
-          <w:szCs w:val="25"/>
-          <w:bdr w:val="none" w:sz="0" w:space="0" w:color="auto" w:frame="1"/>
-          <w:shd w:val="clear" w:color="auto" w:fill="FFFFFF"/>
-        </w:rPr>
-        <w:br/>
+    </w:p>
+    <w:p>
+      <w:pPr>
+        <w:rPr>
+          <w:rFonts w:eastAsiaTheme="minorEastAsia"/>
+        </w:rPr>
+      </w:pPr>
+      <w:r>
+        <w:rPr>
+          <w:rFonts w:eastAsiaTheme="minorEastAsia"/>
+          <w:color w:val="ED7D31" w:themeColor="accent2"/>
+        </w:rPr>
+        <w:br w:type="page"/>
+      </w:r>
+    </w:p>
+    <w:p>
+      <w:pPr>
+        <w:pStyle w:val="Heading1"/>
+      </w:pPr>
+      <w:r>
+        <w:lastRenderedPageBreak/>
+        <w:t>Results</w:t>
+      </w:r>
+    </w:p>
+    <w:p>
+      <w:pPr>
+        <w:keepNext/>
+        <w:jc w:val="center"/>
+      </w:pPr>
+      <w:r>
+        <w:rPr>
+          <w:noProof/>
+        </w:rPr>
+        <w:drawing>
+          <wp:inline distT="0" distB="0" distL="0" distR="0" wp14:anchorId="16410AEC" wp14:editId="584CCEC8">
+            <wp:extent cx="4476750" cy="2272102"/>
+            <wp:effectExtent l="0" t="0" r="0" b="0"/>
+            <wp:docPr id="3" name="Picture 3"/>
+            <wp:cNvGraphicFramePr>
+              <a:graphicFrameLocks xmlns:a="http://schemas.openxmlformats.org/drawingml/2006/main" noChangeAspect="1"/>
+            </wp:cNvGraphicFramePr>
+            <a:graphic xmlns:a="http://schemas.openxmlformats.org/drawingml/2006/main">
+              <a:graphicData uri="http://schemas.openxmlformats.org/drawingml/2006/picture">
+                <pic:pic xmlns:pic="http://schemas.openxmlformats.org/drawingml/2006/picture">
+                  <pic:nvPicPr>
+                    <pic:cNvPr id="3" name="training.PNG"/>
+                    <pic:cNvPicPr/>
+                  </pic:nvPicPr>
+                  <pic:blipFill>
+                    <a:blip r:embed="rId12" cstate="print">
+                      <a:extLst>
+                        <a:ext uri="{28A0092B-C50C-407E-A947-70E740481C1C}">
+                          <a14:useLocalDpi xmlns:a14="http://schemas.microsoft.com/office/drawing/2010/main" val="0"/>
+                        </a:ext>
+                      </a:extLst>
+                    </a:blip>
+                    <a:stretch>
+                      <a:fillRect/>
+                    </a:stretch>
+                  </pic:blipFill>
+                  <pic:spPr>
+                    <a:xfrm>
+                      <a:off x="0" y="0"/>
+                      <a:ext cx="4492767" cy="2280231"/>
+                    </a:xfrm>
+                    <a:prstGeom prst="rect">
+                      <a:avLst/>
+                    </a:prstGeom>
+                  </pic:spPr>
+                </pic:pic>
+              </a:graphicData>
+            </a:graphic>
+          </wp:inline>
+        </w:drawing>
+      </w:r>
+    </w:p>
+    <w:p>
+      <w:pPr>
+        <w:pStyle w:val="Caption"/>
+        <w:jc w:val="center"/>
+      </w:pPr>
+      <w:r>
+        <w:t xml:space="preserve">Figure </w:t>
+      </w:r>
+      <w:fldSimple w:instr=" SEQ Figure \* ARABIC ">
+        <w:r>
+          <w:rPr>
+            <w:noProof/>
+          </w:rPr>
+          <w:t>5</w:t>
+        </w:r>
+      </w:fldSimple>
+      <w:r>
+        <w:t xml:space="preserve"> - MuZero evaluation throughout training.</w:t>
       </w:r>
     </w:p>
     <w:p>
       <w:pPr>
         <w:jc w:val="both"/>
-        <w:rPr>
-          <w:rFonts w:eastAsiaTheme="minorEastAsia"/>
-          <w:color w:val="ED7D31" w:themeColor="accent2"/>
-        </w:rPr>
-      </w:pPr>
-      <w:r>
-        <w:rPr>
-          <w:rFonts w:eastAsiaTheme="minorEastAsia"/>
-          <w:color w:val="ED7D31" w:themeColor="accent2"/>
-        </w:rPr>
-        <w:t xml:space="preserve">The </w:t>
-      </w:r>
-      <m:oMath>
-        <m:r>
-          <w:rPr>
-            <w:rFonts w:ascii="Cambria Math" w:eastAsiaTheme="minorEastAsia" w:hAnsi="Cambria Math"/>
-            <w:color w:val="ED7D31" w:themeColor="accent2"/>
-          </w:rPr>
-          <m:t>ϕ(x)</m:t>
-        </m:r>
-      </m:oMath>
-      <w:r>
-        <w:rPr>
-          <w:rFonts w:eastAsiaTheme="minorEastAsia"/>
-          <w:color w:val="ED7D31" w:themeColor="accent2"/>
-        </w:rPr>
-        <w:t xml:space="preserve"> function refers to the linear combination of a real number through a combination of its adjacent integers. This is because the authors normalise values and rewards using an invertible transform, thereafter using a transformation to obtain equivalent categorical representations of the target values from a discrete set of 601 integers between 300 and -300. With each real value being a linear combination of its two adjacent integers in the set. The value and reward are predicted as a </w:t>
-      </w:r>
-      <w:r>
-        <w:rPr>
-          <w:rFonts w:eastAsiaTheme="minorEastAsia"/>
-          <w:color w:val="ED7D31" w:themeColor="accent2"/>
-        </w:rPr>
-        <w:lastRenderedPageBreak/>
-        <w:t>Softmax distribution over the set with a real value being obtained by computing the expected value from over the distribution and then inverting the transformation.</w:t>
-      </w:r>
-    </w:p>
-    <w:p>
-      <w:pPr>
-        <w:rPr>
-          <w:rFonts w:eastAsiaTheme="minorEastAsia"/>
-          <w:color w:val="ED7D31" w:themeColor="accent2"/>
-        </w:rPr>
-      </w:pPr>
-      <w:r>
-        <w:rPr>
-          <w:rFonts w:eastAsiaTheme="minorEastAsia"/>
-          <w:color w:val="ED7D31" w:themeColor="accent2"/>
-        </w:rPr>
-        <w:br w:type="page"/>
-      </w:r>
-    </w:p>
-    <w:p>
-      <w:pPr>
-        <w:jc w:val="both"/>
-        <w:rPr>
-          <w:rFonts w:eastAsiaTheme="minorEastAsia"/>
-          <w:color w:val="ED7D31" w:themeColor="accent2"/>
-        </w:rPr>
-      </w:pPr>
-    </w:p>
-    <w:p>
-      <w:pPr>
-        <w:pStyle w:val="Heading1"/>
-      </w:pPr>
-      <w:r>
-        <w:t>Results</w:t>
-      </w:r>
-    </w:p>
-    <w:p>
-      <w:pPr>
-        <w:jc w:val="both"/>
-      </w:pPr>
-      <w:r>
-        <w:t xml:space="preserve">MuZero was trained for 1 million mini-batches with batch size being 2048 </w:t>
-      </w:r>
-      <w:r>
-        <w:t xml:space="preserve">for </w:t>
-      </w:r>
-      <w:r>
-        <w:t>board games and 1024 for Atari.</w:t>
-      </w:r>
-      <w:r>
-        <w:t xml:space="preserve"> The plots below show the progress of MuZero as it trains. It matches AlphaZero’s Elo rating in Chess and Shogi while exceeding it in Go. MuZero also exceeds R2D2 </w:t>
+      </w:pPr>
+      <w:r>
+        <w:t>MuZero</w:t>
+      </w:r>
+      <w:r>
+        <w:t xml:space="preserve"> was trained for 1 million mini-batches with batch size being 2048 for board games and 1024 for Atari. The plots </w:t>
+      </w:r>
+      <w:r>
+        <w:t>above</w:t>
+      </w:r>
+      <w:r>
+        <w:t xml:space="preserve"> show the progress of </w:t>
+      </w:r>
+      <w:r>
+        <w:t>MuZero</w:t>
+      </w:r>
+      <w:r>
+        <w:t xml:space="preserve"> as it trains. It matches </w:t>
+      </w:r>
+      <w:proofErr w:type="spellStart"/>
+      <w:r>
+        <w:t>AlphaZero’s</w:t>
+      </w:r>
+      <w:proofErr w:type="spellEnd"/>
+      <w:r>
+        <w:t xml:space="preserve"> Elo rating</w:t>
+      </w:r>
+      <w:r>
+        <w:rPr>
+          <w:rStyle w:val="FootnoteReference"/>
+        </w:rPr>
+        <w:footnoteReference w:id="2"/>
+      </w:r>
+      <w:r>
+        <w:t xml:space="preserve"> in Chess and Shogi while exceeding it in Go. </w:t>
+      </w:r>
+      <w:r>
+        <w:t>MuZero</w:t>
+      </w:r>
+      <w:r>
+        <w:t xml:space="preserve"> also exceeds </w:t>
+      </w:r>
+      <w:r>
+        <w:t>R2D2</w:t>
+      </w:r>
+      <w:r>
+        <w:t xml:space="preserve"> </w:t>
       </w:r>
       <w:sdt>
         <w:sdtPr>
@@ -6045,88 +6176,13 @@
         </w:sdtContent>
       </w:sdt>
       <w:r>
-        <w:t>; the previous</w:t>
-      </w:r>
-      <w:r>
-        <w:t xml:space="preserve"> (model-free)</w:t>
-      </w:r>
-      <w:r>
-        <w:t xml:space="preserve"> state-of-the-art for Atari.</w:t>
-      </w:r>
-      <w:r>
-        <w:t xml:space="preserve"> MuZero achieved a new state-of-the-art for Atari as shown below in the table comparing previous Atari agents. </w:t>
-      </w:r>
-    </w:p>
-    <w:p>
-      <w:pPr>
-        <w:keepNext/>
-        <w:jc w:val="center"/>
-      </w:pPr>
-      <w:r>
-        <w:rPr>
-          <w:noProof/>
-        </w:rPr>
-        <w:drawing>
-          <wp:inline distT="0" distB="0" distL="0" distR="0" wp14:anchorId="16410AEC" wp14:editId="584CCEC8">
-            <wp:extent cx="4476750" cy="2272102"/>
-            <wp:effectExtent l="0" t="0" r="0" b="0"/>
-            <wp:docPr id="3" name="Picture 3"/>
-            <wp:cNvGraphicFramePr>
-              <a:graphicFrameLocks xmlns:a="http://schemas.openxmlformats.org/drawingml/2006/main" noChangeAspect="1"/>
-            </wp:cNvGraphicFramePr>
-            <a:graphic xmlns:a="http://schemas.openxmlformats.org/drawingml/2006/main">
-              <a:graphicData uri="http://schemas.openxmlformats.org/drawingml/2006/picture">
-                <pic:pic xmlns:pic="http://schemas.openxmlformats.org/drawingml/2006/picture">
-                  <pic:nvPicPr>
-                    <pic:cNvPr id="3" name="training.PNG"/>
-                    <pic:cNvPicPr/>
-                  </pic:nvPicPr>
-                  <pic:blipFill>
-                    <a:blip r:embed="rId10" cstate="print">
-                      <a:extLst>
-                        <a:ext uri="{28A0092B-C50C-407E-A947-70E740481C1C}">
-                          <a14:useLocalDpi xmlns:a14="http://schemas.microsoft.com/office/drawing/2010/main" val="0"/>
-                        </a:ext>
-                      </a:extLst>
-                    </a:blip>
-                    <a:stretch>
-                      <a:fillRect/>
-                    </a:stretch>
-                  </pic:blipFill>
-                  <pic:spPr>
-                    <a:xfrm>
-                      <a:off x="0" y="0"/>
-                      <a:ext cx="4492767" cy="2280231"/>
-                    </a:xfrm>
-                    <a:prstGeom prst="rect">
-                      <a:avLst/>
-                    </a:prstGeom>
-                  </pic:spPr>
-                </pic:pic>
-              </a:graphicData>
-            </a:graphic>
-          </wp:inline>
-        </w:drawing>
-      </w:r>
-    </w:p>
-    <w:p>
-      <w:pPr>
-        <w:pStyle w:val="Caption"/>
-        <w:jc w:val="center"/>
-      </w:pPr>
-      <w:r>
-        <w:t xml:space="preserve">Figure </w:t>
-      </w:r>
-      <w:fldSimple w:instr=" SEQ Figure \* ARABIC ">
-        <w:r>
-          <w:rPr>
-            <w:noProof/>
-          </w:rPr>
-          <w:t>5</w:t>
-        </w:r>
-      </w:fldSimple>
-      <w:r>
-        <w:t xml:space="preserve"> - MuZero evaluation throughout training.</w:t>
+        <w:t>; the previous (model-free) state-of-the-art for Atari.</w:t>
+      </w:r>
+      <w:r>
+        <w:t xml:space="preserve"> </w:t>
+      </w:r>
+      <w:r>
+        <w:t>The authors compare the mean and median normalised score of past Atari agents in the table below.</w:t>
       </w:r>
     </w:p>
     <w:p>
@@ -6154,7 +6210,7 @@
                     <pic:cNvPicPr/>
                   </pic:nvPicPr>
                   <pic:blipFill>
-                    <a:blip r:embed="rId11">
+                    <a:blip r:embed="rId13">
                       <a:extLst>
                         <a:ext uri="{28A0092B-C50C-407E-A947-70E740481C1C}">
                           <a14:useLocalDpi xmlns:a14="http://schemas.microsoft.com/office/drawing/2010/main" val="0"/>
@@ -6202,6 +6258,9 @@
       </w:r>
     </w:p>
     <w:p>
+      <w:pPr>
+        <w:jc w:val="both"/>
+      </w:pPr>
       <w:r>
         <w:t>In this table ‘</w:t>
       </w:r>
@@ -6236,10 +6295,24 @@
         <w:t xml:space="preserve"> are the best Atari agents. </w:t>
       </w:r>
       <w:r>
-        <w:rPr>
-          <w:color w:val="4472C4" w:themeColor="accent1"/>
-        </w:rPr>
-        <w:t>MuZero Reanalyze is …</w:t>
+        <w:t>MuZero Reanalyze is</w:t>
+      </w:r>
+      <w:r>
+        <w:t xml:space="preserve"> a variant of MuZero that re-executes search on past experience to potentially get a better stored search policy for that experience than the one produced by the original search. The fresh policy is used as the policy target</w:t>
+      </w:r>
+      <w:r>
+        <w:t xml:space="preserve"> over the original policy for 80% of updates during training. </w:t>
+      </w:r>
+      <w:r>
+        <w:t>MuZero Reanalyze also uses more recent parameters in a target network to provide a fresher target for the value function</w:t>
+      </w:r>
+      <w:r>
+        <w:t>.</w:t>
+      </w:r>
+    </w:p>
+    <w:p>
+      <w:r>
+        <w:br w:type="page"/>
       </w:r>
     </w:p>
     <w:p>
@@ -6247,14 +6320,35 @@
         <w:jc w:val="both"/>
       </w:pPr>
       <w:r>
-        <w:t xml:space="preserve">MuZero was compared against a strong model-free algorithm to better understand the benefit of a model-based approach. </w:t>
-      </w:r>
-      <w:r>
-        <w:t>MuZero was adapted into a Q-Learning algorithm</w:t>
-      </w:r>
-      <w:r>
-        <w:t xml:space="preserve"> &lt;REF&gt;</w:t>
-      </w:r>
+        <w:lastRenderedPageBreak/>
+        <w:t xml:space="preserve">MuZero was compared against a strong model-free algorithm to better understand the benefit of a model-based approach. MuZero was adapted into a Q-Learning algorithm </w:t>
+      </w:r>
+      <w:sdt>
+        <w:sdtPr>
+          <w:id w:val="2082320920"/>
+          <w:citation/>
+        </w:sdtPr>
+        <w:sdtContent>
+          <w:r>
+            <w:fldChar w:fldCharType="begin"/>
+          </w:r>
+          <w:r>
+            <w:instrText xml:space="preserve"> CITATION Wat92 \l 2057 </w:instrText>
+          </w:r>
+          <w:r>
+            <w:fldChar w:fldCharType="separate"/>
+          </w:r>
+          <w:r>
+            <w:rPr>
+              <w:noProof/>
+            </w:rPr>
+            <w:t>[12]</w:t>
+          </w:r>
+          <w:r>
+            <w:fldChar w:fldCharType="end"/>
+          </w:r>
+        </w:sdtContent>
+      </w:sdt>
       <w:r>
         <w:t xml:space="preserve"> by replacing its training objective, changing its output to a single Q-value and omitting search during training and evaluation.</w:t>
       </w:r>
@@ -6264,31 +6358,7 @@
         <w:jc w:val="both"/>
       </w:pPr>
       <w:r>
-        <w:t xml:space="preserve">Original MuZero and the Q-Learning alternative were trained to play Ms. Pacman. </w:t>
-      </w:r>
-      <w:r>
-        <w:t xml:space="preserve">The performance of the Q-Learning version was similar to R2D2 but learned slower and performed worse than MuZero. </w:t>
-      </w:r>
-      <w:r>
-        <w:t>The authors conjecture</w:t>
-      </w:r>
-      <w:r>
-        <w:t xml:space="preserve"> </w:t>
-      </w:r>
-      <w:r>
-        <w:t>that this is due to</w:t>
-      </w:r>
-      <w:r>
-        <w:t xml:space="preserve"> </w:t>
-      </w:r>
-      <w:r>
-        <w:t>the search-based policy improvement provid</w:t>
-      </w:r>
-      <w:r>
-        <w:t>ing</w:t>
-      </w:r>
-      <w:r>
-        <w:t xml:space="preserve"> better learning targets with less bias and variance than those used by Q-Learning.</w:t>
+        <w:t>Original MuZero and the Q-Learning alternative were trained to play Ms. Pacman. The performance of the Q-Learning version was similar to R2D2 but learned slower and performed worse than MuZero. The authors conjecture that this is due to the search-based policy improvement providing better learning targets with less bias and variance than those used by Q-Learning.</w:t>
       </w:r>
     </w:p>
     <w:p>
@@ -6300,7 +6370,6 @@
         <w:rPr>
           <w:noProof/>
         </w:rPr>
-        <w:lastRenderedPageBreak/>
         <w:drawing>
           <wp:inline distT="0" distB="0" distL="0" distR="0" wp14:anchorId="76E43645" wp14:editId="2C02EF93">
             <wp:extent cx="2876550" cy="2274167"/>
@@ -6317,7 +6386,7 @@
                     <pic:cNvPicPr/>
                   </pic:nvPicPr>
                   <pic:blipFill>
-                    <a:blip r:embed="rId12">
+                    <a:blip r:embed="rId14">
                       <a:extLst>
                         <a:ext uri="{28A0092B-C50C-407E-A947-70E740481C1C}">
                           <a14:useLocalDpi xmlns:a14="http://schemas.microsoft.com/office/drawing/2010/main" val="0"/>
@@ -6378,6 +6447,15 @@
     </w:p>
     <w:p>
       <w:pPr>
+        <w:pStyle w:val="Heading1"/>
+      </w:pPr>
+      <w:r>
+        <w:t>Proposed Alterations</w:t>
+      </w:r>
+    </w:p>
+    <w:p>
+      <w:pPr>
+        <w:jc w:val="both"/>
         <w:rPr>
           <w:color w:val="FF0000"/>
         </w:rPr>
@@ -6386,67 +6464,577 @@
         <w:rPr>
           <w:color w:val="FF0000"/>
         </w:rPr>
-        <w:t xml:space="preserve">ASK CHUEN IF </w:t>
+        <w:t xml:space="preserve">I was thinking about intermediate rewards </w:t>
       </w:r>
       <w:r>
         <w:rPr>
           <w:color w:val="FF0000"/>
         </w:rPr>
-        <w:t>RESULTS SECTION</w:t>
+        <w:t>having</w:t>
       </w:r>
       <w:r>
         <w:rPr>
           <w:color w:val="FF0000"/>
         </w:rPr>
-        <w:t xml:space="preserve"> SHOULD BE IN</w:t>
-      </w:r>
+        <w:t xml:space="preserve"> some influence over the sampling during prioritised replay because in Atari there are some actions that have large rewards that would be intuitive to want to learn more from (i.e. blowing up the big boss spaceship in Space Invaders). </w:t>
+      </w:r>
+      <w:proofErr w:type="gramStart"/>
       <w:r>
         <w:rPr>
           <w:color w:val="FF0000"/>
         </w:rPr>
-        <w:t>CLUDED</w:t>
-      </w:r>
+        <w:t>However</w:t>
+      </w:r>
+      <w:proofErr w:type="gramEnd"/>
+      <w:r>
+        <w:rPr>
+          <w:color w:val="FF0000"/>
+        </w:rPr>
+        <w:t xml:space="preserve"> I understand what the authors were thinking</w:t>
+      </w:r>
+      <w:r>
+        <w:rPr>
+          <w:color w:val="FF0000"/>
+        </w:rPr>
+        <w:t xml:space="preserve"> by basing sampling solely on state value</w:t>
+      </w:r>
+      <w:r>
+        <w:rPr>
+          <w:color w:val="FF0000"/>
+        </w:rPr>
+        <w:t xml:space="preserve"> because the final output of the game is all that really matters plus that final value is essentially just </w:t>
+      </w:r>
+      <w:r>
+        <w:rPr>
+          <w:color w:val="FF0000"/>
+        </w:rPr>
+        <w:t>a discounted summation</w:t>
+      </w:r>
+      <w:r>
+        <w:rPr>
+          <w:color w:val="FF0000"/>
+        </w:rPr>
+        <w:t xml:space="preserve"> of immediate rewards anyway.</w:t>
+      </w:r>
+      <w:r>
+        <w:rPr>
+          <w:color w:val="FF0000"/>
+        </w:rPr>
+        <w:t xml:space="preserve"> </w:t>
+      </w:r>
+      <w:r>
+        <w:rPr>
+          <w:color w:val="FF0000"/>
+        </w:rPr>
+        <w:t xml:space="preserve">The authors </w:t>
+      </w:r>
+      <w:r>
+        <w:rPr>
+          <w:color w:val="FF0000"/>
+        </w:rPr>
+        <w:t>mention unrolling past gameplay for K=5 step</w:t>
+      </w:r>
+      <w:r>
+        <w:rPr>
+          <w:color w:val="FF0000"/>
+        </w:rPr>
+        <w:t>s perhaps the number of unroll steps could be increased based on the size of the observed immediate reward because we would want to do more learning from an experience with larger reward. Although I am aware that this is what the value is doing anyway because it is bootstrapped 10 steps into the future therefore taking account of the future 10 summed rewards for Atari. Maybe all that is needed is to increase the number of bootstrapped steps based of the difference in value (probability of being selected by prioritised replay) but then</w:t>
+      </w:r>
+    </w:p>
+    <w:p>
+      <w:pPr>
+        <w:rPr>
+          <w:color w:val="FF0000"/>
+        </w:rPr>
+      </w:pPr>
+      <w:r>
+        <w:rPr>
+          <w:color w:val="FF0000"/>
+        </w:rPr>
+        <w:br w:type="page"/>
+      </w:r>
+      <w:bookmarkStart w:id="0" w:name="_GoBack"/>
+      <w:bookmarkEnd w:id="0"/>
     </w:p>
     <w:p>
       <w:pPr>
         <w:pStyle w:val="Heading1"/>
       </w:pPr>
       <w:r>
-        <w:t>Proposed Alterations</w:t>
-      </w:r>
-    </w:p>
-    <w:p>
-      <w:r>
-        <w:rPr>
-          <w:color w:val="FF0000"/>
-        </w:rPr>
-        <w:t xml:space="preserve">(ALTERATION perhaps) </w:t>
-      </w:r>
-      <w:r>
-        <w:rPr>
-          <w:color w:val="FF0000"/>
-        </w:rPr>
-        <w:t>Also, Atari has intermediate rewards which makes some samples can teach us a lot more than others i.e when something crashes and you lose loads of points from an intermediate reward that would probably</w:t>
-      </w:r>
-      <w:r>
-        <w:rPr>
-          <w:color w:val="FF0000"/>
-        </w:rPr>
-        <w:t xml:space="preserve"> INCLUDIGN IMMEDIATE REWARD INTO PRIORITISED REPLAY FOR ATARI????</w:t>
-      </w:r>
-      <w:r>
-        <w:rPr>
-          <w:color w:val="FF0000"/>
-        </w:rPr>
-        <w:t xml:space="preserve"> PROBABLY NOT A GOOD IDEA</w:t>
-      </w:r>
-    </w:p>
-    <w:p>
-      <w:pPr>
-        <w:pStyle w:val="Heading1"/>
-      </w:pPr>
-      <w:r>
+        <w:lastRenderedPageBreak/>
         <w:t>Limitations &amp; Future Directions</w:t>
+      </w:r>
+    </w:p>
+    <w:p>
+      <w:pPr>
+        <w:jc w:val="both"/>
+        <w:rPr>
+          <w:color w:val="4472C4" w:themeColor="accent1"/>
+        </w:rPr>
+      </w:pPr>
+      <w:r>
+        <w:t xml:space="preserve">The dynamics function is deterministic which means all state </w:t>
+      </w:r>
+      <w:r>
+        <w:t>transitions</w:t>
+      </w:r>
+      <w:r>
+        <w:t xml:space="preserve"> </w:t>
+      </w:r>
+      <w:r>
+        <w:t>succeed</w:t>
+      </w:r>
+      <w:r>
+        <w:t xml:space="preserve"> with </w:t>
+      </w:r>
+      <w:r>
+        <w:t>certain</w:t>
+      </w:r>
+      <w:r>
+        <w:t xml:space="preserve"> probability.  The authors mention that</w:t>
+      </w:r>
+      <w:r>
+        <w:t xml:space="preserve"> </w:t>
+      </w:r>
+      <w:r>
+        <w:t>“extension to stochastic transitions is left for future work”</w:t>
+      </w:r>
+      <w:r>
+        <w:t xml:space="preserve"> this could easily </w:t>
+      </w:r>
+      <w:r>
+        <w:t xml:space="preserve">be </w:t>
+      </w:r>
+      <w:r>
+        <w:t xml:space="preserve">incorporated because the original RL problem modelled as </w:t>
+      </w:r>
+      <w:r>
+        <w:t>an</w:t>
+      </w:r>
+      <w:r>
+        <w:t xml:space="preserve"> MDP is defined as containing a matrix of transition probabilities</w:t>
+      </w:r>
+      <w:r>
+        <w:t xml:space="preserve">. </w:t>
+      </w:r>
+      <w:r>
+        <w:t>The original equation for the value/utility of a state as defined by the Bellman Equations</w:t>
+      </w:r>
+      <w:r>
+        <w:t xml:space="preserve"> </w:t>
+      </w:r>
+      <w:sdt>
+        <w:sdtPr>
+          <w:id w:val="-980997959"/>
+          <w:citation/>
+        </w:sdtPr>
+        <w:sdtContent>
+          <w:r>
+            <w:fldChar w:fldCharType="begin"/>
+          </w:r>
+          <w:r>
+            <w:instrText xml:space="preserve"> CITATION Rus14 \l 2057 </w:instrText>
+          </w:r>
+          <w:r>
+            <w:fldChar w:fldCharType="separate"/>
+          </w:r>
+          <w:r>
+            <w:rPr>
+              <w:noProof/>
+            </w:rPr>
+            <w:t>[8]</w:t>
+          </w:r>
+          <w:r>
+            <w:fldChar w:fldCharType="end"/>
+          </w:r>
+        </w:sdtContent>
+      </w:sdt>
+      <w:r>
+        <w:t xml:space="preserve"> is </w:t>
+      </w:r>
+      <w:r>
+        <w:t xml:space="preserve">shown </w:t>
+      </w:r>
+      <w:r>
+        <w:t>below</w:t>
+      </w:r>
+      <w:r>
+        <w:t>.</w:t>
+      </w:r>
+      <w:r>
+        <w:t xml:space="preserve"> </w:t>
+      </w:r>
+      <w:r>
+        <w:t>T</w:t>
+      </w:r>
+      <w:r>
+        <w:t xml:space="preserve">he outcome probabilities for each action </w:t>
+      </w:r>
+      <w:r>
+        <w:t xml:space="preserve">are </w:t>
+      </w:r>
+      <m:oMath>
+        <m:r>
+          <w:rPr>
+            <w:rFonts w:ascii="Cambria Math" w:hAnsi="Cambria Math"/>
+          </w:rPr>
+          <m:t>P(</m:t>
+        </m:r>
+        <m:sSup>
+          <m:sSupPr>
+            <m:ctrlPr>
+              <w:rPr>
+                <w:rFonts w:ascii="Cambria Math" w:hAnsi="Cambria Math"/>
+                <w:i/>
+              </w:rPr>
+            </m:ctrlPr>
+          </m:sSupPr>
+          <m:e>
+            <m:r>
+              <w:rPr>
+                <w:rFonts w:ascii="Cambria Math" w:hAnsi="Cambria Math"/>
+              </w:rPr>
+              <m:t>s</m:t>
+            </m:r>
+          </m:e>
+          <m:sup>
+            <m:r>
+              <w:rPr>
+                <w:rFonts w:ascii="Cambria Math" w:hAnsi="Cambria Math"/>
+              </w:rPr>
+              <m:t>'</m:t>
+            </m:r>
+          </m:sup>
+        </m:sSup>
+        <m:r>
+          <w:rPr>
+            <w:rFonts w:ascii="Cambria Math" w:hAnsi="Cambria Math"/>
+          </w:rPr>
+          <m:t>|a,s)</m:t>
+        </m:r>
+      </m:oMath>
+      <w:r>
+        <w:rPr>
+          <w:rFonts w:eastAsiaTheme="minorEastAsia"/>
+        </w:rPr>
+        <w:t xml:space="preserve">. </w:t>
+      </w:r>
+      <w:r>
+        <w:rPr>
+          <w:rFonts w:eastAsiaTheme="minorEastAsia"/>
+        </w:rPr>
+        <w:t xml:space="preserve"> </w:t>
+      </w:r>
+      <w:r>
+        <w:rPr>
+          <w:rFonts w:eastAsiaTheme="minorEastAsia"/>
+        </w:rPr>
+        <w:t xml:space="preserve">In </w:t>
+      </w:r>
+      <w:r>
+        <w:rPr>
+          <w:rFonts w:eastAsiaTheme="minorEastAsia"/>
+        </w:rPr>
+        <w:t xml:space="preserve">the </w:t>
+      </w:r>
+      <w:r>
+        <w:rPr>
+          <w:rFonts w:eastAsiaTheme="minorEastAsia"/>
+        </w:rPr>
+        <w:t>deterministic world of MuZero these probabilities are all 1.</w:t>
+      </w:r>
+    </w:p>
+    <w:p>
+      <w:pPr>
+        <w:jc w:val="both"/>
+      </w:pPr>
+      <m:oMathPara>
+        <m:oMath>
+          <m:r>
+            <w:rPr>
+              <w:rFonts w:ascii="Cambria Math" w:hAnsi="Cambria Math"/>
+            </w:rPr>
+            <m:t>U</m:t>
+          </m:r>
+          <m:d>
+            <m:dPr>
+              <m:ctrlPr>
+                <w:rPr>
+                  <w:rFonts w:ascii="Cambria Math" w:hAnsi="Cambria Math"/>
+                  <w:i/>
+                </w:rPr>
+              </m:ctrlPr>
+            </m:dPr>
+            <m:e>
+              <m:r>
+                <w:rPr>
+                  <w:rFonts w:ascii="Cambria Math" w:hAnsi="Cambria Math"/>
+                </w:rPr>
+                <m:t>s</m:t>
+              </m:r>
+            </m:e>
+          </m:d>
+          <m:r>
+            <w:rPr>
+              <w:rFonts w:ascii="Cambria Math" w:hAnsi="Cambria Math"/>
+            </w:rPr>
+            <m:t>=R</m:t>
+          </m:r>
+          <m:d>
+            <m:dPr>
+              <m:ctrlPr>
+                <w:rPr>
+                  <w:rFonts w:ascii="Cambria Math" w:hAnsi="Cambria Math"/>
+                  <w:i/>
+                </w:rPr>
+              </m:ctrlPr>
+            </m:dPr>
+            <m:e>
+              <m:r>
+                <w:rPr>
+                  <w:rFonts w:ascii="Cambria Math" w:hAnsi="Cambria Math"/>
+                </w:rPr>
+                <m:t>s</m:t>
+              </m:r>
+            </m:e>
+          </m:d>
+          <m:r>
+            <w:rPr>
+              <w:rFonts w:ascii="Cambria Math" w:hAnsi="Cambria Math"/>
+            </w:rPr>
+            <m:t>+ γ</m:t>
+          </m:r>
+          <m:func>
+            <m:funcPr>
+              <m:ctrlPr>
+                <w:rPr>
+                  <w:rFonts w:ascii="Cambria Math" w:hAnsi="Cambria Math"/>
+                  <w:i/>
+                </w:rPr>
+              </m:ctrlPr>
+            </m:funcPr>
+            <m:fName>
+              <m:limLow>
+                <m:limLowPr>
+                  <m:ctrlPr>
+                    <w:rPr>
+                      <w:rFonts w:ascii="Cambria Math" w:hAnsi="Cambria Math"/>
+                      <w:i/>
+                    </w:rPr>
+                  </m:ctrlPr>
+                </m:limLowPr>
+                <m:e>
+                  <m:r>
+                    <m:rPr>
+                      <m:sty m:val="p"/>
+                    </m:rPr>
+                    <w:rPr>
+                      <w:rFonts w:ascii="Cambria Math" w:hAnsi="Cambria Math"/>
+                    </w:rPr>
+                    <m:t>max</m:t>
+                  </m:r>
+                </m:e>
+                <m:lim>
+                  <m:r>
+                    <w:rPr>
+                      <w:rFonts w:ascii="Cambria Math" w:hAnsi="Cambria Math"/>
+                    </w:rPr>
+                    <m:t>a</m:t>
+                  </m:r>
+                </m:lim>
+              </m:limLow>
+            </m:fName>
+            <m:e>
+              <m:nary>
+                <m:naryPr>
+                  <m:chr m:val="∑"/>
+                  <m:limLoc m:val="undOvr"/>
+                  <m:supHide m:val="1"/>
+                  <m:ctrlPr>
+                    <w:rPr>
+                      <w:rFonts w:ascii="Cambria Math" w:hAnsi="Cambria Math"/>
+                      <w:i/>
+                    </w:rPr>
+                  </m:ctrlPr>
+                </m:naryPr>
+                <m:sub>
+                  <m:r>
+                    <w:rPr>
+                      <w:rFonts w:ascii="Cambria Math" w:hAnsi="Cambria Math"/>
+                    </w:rPr>
+                    <m:t>s'</m:t>
+                  </m:r>
+                </m:sub>
+                <m:sup/>
+                <m:e>
+                  <m:r>
+                    <w:rPr>
+                      <w:rFonts w:ascii="Cambria Math" w:hAnsi="Cambria Math"/>
+                    </w:rPr>
+                    <m:t>P(</m:t>
+                  </m:r>
+                  <m:sSup>
+                    <m:sSupPr>
+                      <m:ctrlPr>
+                        <w:rPr>
+                          <w:rFonts w:ascii="Cambria Math" w:hAnsi="Cambria Math"/>
+                          <w:i/>
+                        </w:rPr>
+                      </m:ctrlPr>
+                    </m:sSupPr>
+                    <m:e>
+                      <m:r>
+                        <w:rPr>
+                          <w:rFonts w:ascii="Cambria Math" w:hAnsi="Cambria Math"/>
+                        </w:rPr>
+                        <m:t>s</m:t>
+                      </m:r>
+                    </m:e>
+                    <m:sup>
+                      <m:r>
+                        <w:rPr>
+                          <w:rFonts w:ascii="Cambria Math" w:hAnsi="Cambria Math"/>
+                        </w:rPr>
+                        <m:t>'</m:t>
+                      </m:r>
+                    </m:sup>
+                  </m:sSup>
+                  <m:r>
+                    <w:rPr>
+                      <w:rFonts w:ascii="Cambria Math" w:hAnsi="Cambria Math"/>
+                    </w:rPr>
+                    <m:t>|s,a)U(</m:t>
+                  </m:r>
+                  <m:sSup>
+                    <m:sSupPr>
+                      <m:ctrlPr>
+                        <w:rPr>
+                          <w:rFonts w:ascii="Cambria Math" w:hAnsi="Cambria Math"/>
+                          <w:i/>
+                        </w:rPr>
+                      </m:ctrlPr>
+                    </m:sSupPr>
+                    <m:e>
+                      <m:r>
+                        <w:rPr>
+                          <w:rFonts w:ascii="Cambria Math" w:hAnsi="Cambria Math"/>
+                        </w:rPr>
+                        <m:t>s</m:t>
+                      </m:r>
+                    </m:e>
+                    <m:sup>
+                      <m:r>
+                        <w:rPr>
+                          <w:rFonts w:ascii="Cambria Math" w:hAnsi="Cambria Math"/>
+                        </w:rPr>
+                        <m:t>'</m:t>
+                      </m:r>
+                    </m:sup>
+                  </m:sSup>
+                  <m:r>
+                    <w:rPr>
+                      <w:rFonts w:ascii="Cambria Math" w:hAnsi="Cambria Math"/>
+                    </w:rPr>
+                    <m:t>)</m:t>
+                  </m:r>
+                </m:e>
+              </m:nary>
+            </m:e>
+          </m:func>
+        </m:oMath>
+      </m:oMathPara>
+    </w:p>
+    <w:p>
+      <w:pPr>
+        <w:jc w:val="both"/>
+      </w:pPr>
+      <w:r>
+        <w:t>Deep</w:t>
+      </w:r>
+      <w:r>
+        <w:t>M</w:t>
+      </w:r>
+      <w:r>
+        <w:t xml:space="preserve">ind’s goal from the start has been to </w:t>
+      </w:r>
+      <w:r>
+        <w:t>“</w:t>
+      </w:r>
+      <w:r>
+        <w:t>Solve intelligence</w:t>
+      </w:r>
+      <w:r>
+        <w:t>”</w:t>
+      </w:r>
+      <w:r>
+        <w:t xml:space="preserve"> and then “Use it solve everything else”. </w:t>
+      </w:r>
+      <w:r>
+        <w:t>MuZero</w:t>
+      </w:r>
+      <w:r>
+        <w:t xml:space="preserve"> does</w:t>
+      </w:r>
+      <w:r>
+        <w:t>n’t</w:t>
+      </w:r>
+      <w:r>
+        <w:t xml:space="preserve"> know the rules of the game but still does brilliantly. The ability to learn a model and still achieve so well could be used in many real-world domains with unknown environment dynamics.</w:t>
+      </w:r>
+      <w:r>
+        <w:t xml:space="preserve"> </w:t>
+      </w:r>
+      <w:r>
+        <w:t xml:space="preserve"> </w:t>
+      </w:r>
+      <w:r>
+        <w:t xml:space="preserve">Some of the aims briefly mentioned by </w:t>
+      </w:r>
+      <w:proofErr w:type="spellStart"/>
+      <w:r>
+        <w:t>Demis</w:t>
+      </w:r>
+      <w:proofErr w:type="spellEnd"/>
+      <w:r>
+        <w:t xml:space="preserve"> Hassabis</w:t>
+      </w:r>
+      <w:r>
+        <w:t xml:space="preserve"> </w:t>
+      </w:r>
+      <w:r>
+        <w:t>the founder of DeepMind</w:t>
+      </w:r>
+      <w:r>
+        <w:t xml:space="preserve"> </w:t>
+      </w:r>
+      <w:sdt>
+        <w:sdtPr>
+          <w:id w:val="706229844"/>
+          <w:citation/>
+        </w:sdtPr>
+        <w:sdtContent>
+          <w:r>
+            <w:fldChar w:fldCharType="begin"/>
+          </w:r>
+          <w:r>
+            <w:instrText xml:space="preserve"> CITATION Ame18 \l 2057 </w:instrText>
+          </w:r>
+          <w:r>
+            <w:fldChar w:fldCharType="separate"/>
+          </w:r>
+          <w:r>
+            <w:rPr>
+              <w:noProof/>
+            </w:rPr>
+            <w:t>[13]</w:t>
+          </w:r>
+          <w:r>
+            <w:fldChar w:fldCharType="end"/>
+          </w:r>
+        </w:sdtContent>
+      </w:sdt>
+      <w:r>
+        <w:t xml:space="preserve"> were:</w:t>
       </w:r>
     </w:p>
     <w:p>
@@ -6454,23 +7042,18 @@
         <w:pStyle w:val="ListParagraph"/>
         <w:numPr>
           <w:ilvl w:val="0"/>
-          <w:numId w:val="1"/>
+          <w:numId w:val="10"/>
         </w:numPr>
-        <w:rPr>
-          <w:color w:val="FF0000"/>
-        </w:rPr>
-      </w:pPr>
-      <w:r>
-        <w:rPr>
-          <w:color w:val="FF0000"/>
-        </w:rPr>
-        <w:t xml:space="preserve">The dynamics function is deterministic which means all state transistions succedd with a probability of 1.  The authors mention that “extension to stochastic transitions is left for future work”. </w:t>
-      </w:r>
-      <w:r>
-        <w:rPr>
-          <w:color w:val="4472C4" w:themeColor="accent1"/>
-        </w:rPr>
-        <w:t>Expand this to show RL equation and how it could be done with their algorithm.</w:t>
+        <w:jc w:val="both"/>
+      </w:pPr>
+      <w:r>
+        <w:t xml:space="preserve">Classification in </w:t>
+      </w:r>
+      <w:r>
+        <w:t>R</w:t>
+      </w:r>
+      <w:r>
+        <w:t>adiography</w:t>
       </w:r>
     </w:p>
     <w:p>
@@ -6478,17 +7061,12 @@
         <w:pStyle w:val="ListParagraph"/>
         <w:numPr>
           <w:ilvl w:val="0"/>
-          <w:numId w:val="1"/>
+          <w:numId w:val="10"/>
         </w:numPr>
-        <w:rPr>
-          <w:color w:val="FF0000"/>
-        </w:rPr>
-      </w:pPr>
-      <w:r>
-        <w:rPr>
-          <w:color w:val="FF0000"/>
-        </w:rPr>
-        <w:t xml:space="preserve">Future real world domains with unknown environment dynamics. </w:t>
+        <w:jc w:val="both"/>
+      </w:pPr>
+      <w:r>
+        <w:t>Protein Folding</w:t>
       </w:r>
     </w:p>
     <w:p>
@@ -6496,25 +7074,60 @@
         <w:pStyle w:val="ListParagraph"/>
         <w:numPr>
           <w:ilvl w:val="0"/>
-          <w:numId w:val="1"/>
+          <w:numId w:val="10"/>
         </w:numPr>
-        <w:rPr>
-          <w:color w:val="FF0000"/>
-        </w:rPr>
-      </w:pPr>
-      <w:r>
-        <w:rPr>
-          <w:color w:val="FF0000"/>
-        </w:rPr>
-        <w:t>Imperfect info games like poker?? I know AlphaStar is imperfect info maybe its related?</w:t>
-      </w:r>
-    </w:p>
-    <w:p>
-      <w:pPr>
         <w:jc w:val="both"/>
       </w:pPr>
       <w:r>
+        <w:t>Drug Discovery</w:t>
+      </w:r>
+    </w:p>
+    <w:p>
+      <w:pPr>
+        <w:pStyle w:val="ListParagraph"/>
+        <w:numPr>
+          <w:ilvl w:val="0"/>
+          <w:numId w:val="10"/>
+        </w:numPr>
+        <w:jc w:val="both"/>
+      </w:pPr>
+      <w:r>
+        <w:t>Simulation of Mars exploration</w:t>
+      </w:r>
+    </w:p>
+    <w:p>
+      <w:pPr>
+        <w:jc w:val="both"/>
+      </w:pPr>
+      <w:r>
+        <w:t xml:space="preserve">Since MuZero is </w:t>
+      </w:r>
+      <w:r>
+        <w:t xml:space="preserve">an </w:t>
+      </w:r>
+      <w:r>
+        <w:t xml:space="preserve">extension and generalisation of their previous AI framework I think it is pushing closer to the goal of general intelligence and therefore closer to </w:t>
+      </w:r>
+      <w:r>
+        <w:t xml:space="preserve">solving </w:t>
+      </w:r>
+      <w:r>
+        <w:t>problem</w:t>
+      </w:r>
+      <w:r>
+        <w:t>s in these dom</w:t>
+      </w:r>
+      <w:r>
+        <w:t>ains</w:t>
+      </w:r>
+      <w:r>
         <w:t xml:space="preserve"> </w:t>
+      </w:r>
+      <w:r>
+        <w:t xml:space="preserve"> and many more</w:t>
+      </w:r>
+      <w:r>
+        <w:t>.</w:t>
       </w:r>
     </w:p>
     <w:p>
@@ -6578,7 +7191,7 @@
       </w:tblGrid>
       <w:tr>
         <w:trPr>
-          <w:divId w:val="1733458034"/>
+          <w:divId w:val="1878080047"/>
           <w:tblCellSpacing w:w="15" w:type="dxa"/>
         </w:trPr>
         <w:tc>
@@ -6640,7 +7253,7 @@
       </w:tr>
       <w:tr>
         <w:trPr>
-          <w:divId w:val="1733458034"/>
+          <w:divId w:val="1878080047"/>
           <w:tblCellSpacing w:w="15" w:type="dxa"/>
         </w:trPr>
         <w:tc>
@@ -6700,7 +7313,7 @@
       </w:tr>
       <w:tr>
         <w:trPr>
-          <w:divId w:val="1733458034"/>
+          <w:divId w:val="1878080047"/>
           <w:tblCellSpacing w:w="15" w:type="dxa"/>
         </w:trPr>
         <w:tc>
@@ -6746,7 +7359,7 @@
       </w:tr>
       <w:tr>
         <w:trPr>
-          <w:divId w:val="1733458034"/>
+          <w:divId w:val="1878080047"/>
           <w:tblCellSpacing w:w="15" w:type="dxa"/>
         </w:trPr>
         <w:tc>
@@ -6806,7 +7419,7 @@
       </w:tr>
       <w:tr>
         <w:trPr>
-          <w:divId w:val="1733458034"/>
+          <w:divId w:val="1878080047"/>
           <w:tblCellSpacing w:w="15" w:type="dxa"/>
         </w:trPr>
         <w:tc>
@@ -6866,7 +7479,7 @@
       </w:tr>
       <w:tr>
         <w:trPr>
-          <w:divId w:val="1733458034"/>
+          <w:divId w:val="1878080047"/>
           <w:tblCellSpacing w:w="15" w:type="dxa"/>
         </w:trPr>
         <w:tc>
@@ -6926,7 +7539,7 @@
       </w:tr>
       <w:tr>
         <w:trPr>
-          <w:divId w:val="1733458034"/>
+          <w:divId w:val="1878080047"/>
           <w:tblCellSpacing w:w="15" w:type="dxa"/>
         </w:trPr>
         <w:tc>
@@ -6986,7 +7599,7 @@
       </w:tr>
       <w:tr>
         <w:trPr>
-          <w:divId w:val="1733458034"/>
+          <w:divId w:val="1878080047"/>
           <w:tblCellSpacing w:w="15" w:type="dxa"/>
         </w:trPr>
         <w:tc>
@@ -7032,7 +7645,7 @@
       </w:tr>
       <w:tr>
         <w:trPr>
-          <w:divId w:val="1733458034"/>
+          <w:divId w:val="1878080047"/>
           <w:tblCellSpacing w:w="15" w:type="dxa"/>
         </w:trPr>
         <w:tc>
@@ -7092,7 +7705,7 @@
       </w:tr>
       <w:tr>
         <w:trPr>
-          <w:divId w:val="1733458034"/>
+          <w:divId w:val="1878080047"/>
           <w:tblCellSpacing w:w="15" w:type="dxa"/>
         </w:trPr>
         <w:tc>
@@ -7152,7 +7765,7 @@
       </w:tr>
       <w:tr>
         <w:trPr>
-          <w:divId w:val="1733458034"/>
+          <w:divId w:val="1878080047"/>
           <w:tblCellSpacing w:w="15" w:type="dxa"/>
         </w:trPr>
         <w:tc>
@@ -7210,10 +7823,116 @@
           </w:p>
         </w:tc>
       </w:tr>
+      <w:tr>
+        <w:trPr>
+          <w:divId w:val="1878080047"/>
+          <w:tblCellSpacing w:w="15" w:type="dxa"/>
+        </w:trPr>
+        <w:tc>
+          <w:tcPr>
+            <w:tcW w:w="50" w:type="pct"/>
+            <w:hideMark/>
+          </w:tcPr>
+          <w:p>
+            <w:pPr>
+              <w:pStyle w:val="Bibliography"/>
+              <w:rPr>
+                <w:noProof/>
+              </w:rPr>
+            </w:pPr>
+            <w:r>
+              <w:rPr>
+                <w:noProof/>
+              </w:rPr>
+              <w:t xml:space="preserve">[12] </w:t>
+            </w:r>
+          </w:p>
+        </w:tc>
+        <w:tc>
+          <w:tcPr>
+            <w:tcW w:w="0" w:type="auto"/>
+            <w:hideMark/>
+          </w:tcPr>
+          <w:p>
+            <w:pPr>
+              <w:pStyle w:val="Bibliography"/>
+              <w:rPr>
+                <w:noProof/>
+              </w:rPr>
+            </w:pPr>
+            <w:r>
+              <w:rPr>
+                <w:noProof/>
+              </w:rPr>
+              <w:t xml:space="preserve">C. J. Watkins and P. Dayan, “Q-Learning,” </w:t>
+            </w:r>
+            <w:r>
+              <w:rPr>
+                <w:i/>
+                <w:iCs/>
+                <w:noProof/>
+              </w:rPr>
+              <w:t xml:space="preserve">Machine Learning, </w:t>
+            </w:r>
+            <w:r>
+              <w:rPr>
+                <w:noProof/>
+              </w:rPr>
+              <w:t xml:space="preserve">no. 8, pp. 279-292, 1992. </w:t>
+            </w:r>
+          </w:p>
+        </w:tc>
+      </w:tr>
+      <w:tr>
+        <w:trPr>
+          <w:divId w:val="1878080047"/>
+          <w:tblCellSpacing w:w="15" w:type="dxa"/>
+        </w:trPr>
+        <w:tc>
+          <w:tcPr>
+            <w:tcW w:w="50" w:type="pct"/>
+            <w:hideMark/>
+          </w:tcPr>
+          <w:p>
+            <w:pPr>
+              <w:pStyle w:val="Bibliography"/>
+              <w:rPr>
+                <w:noProof/>
+              </w:rPr>
+            </w:pPr>
+            <w:r>
+              <w:rPr>
+                <w:noProof/>
+              </w:rPr>
+              <w:t xml:space="preserve">[13] </w:t>
+            </w:r>
+          </w:p>
+        </w:tc>
+        <w:tc>
+          <w:tcPr>
+            <w:tcW w:w="0" w:type="auto"/>
+            <w:hideMark/>
+          </w:tcPr>
+          <w:p>
+            <w:pPr>
+              <w:pStyle w:val="Bibliography"/>
+              <w:rPr>
+                <w:noProof/>
+              </w:rPr>
+            </w:pPr>
+            <w:r>
+              <w:rPr>
+                <w:noProof/>
+              </w:rPr>
+              <w:t>A. A. o. Achievement, “Demis Hassabis interview on YT,” May 2018. [Online]. Available: https://www.youtube.com/watch?v=1X7Koxx4qJE. [Accessed 07 04 2020].</w:t>
+            </w:r>
+          </w:p>
+        </w:tc>
+      </w:tr>
     </w:tbl>
     <w:p>
       <w:pPr>
-        <w:divId w:val="1733458034"/>
+        <w:divId w:val="1878080047"/>
         <w:rPr>
           <w:rFonts w:eastAsia="Times New Roman"/>
           <w:noProof/>
@@ -7226,6 +7945,9 @@
       </w:pPr>
       <w:r>
         <w:fldChar w:fldCharType="end"/>
+      </w:r>
+      <w:r>
+        <w:t xml:space="preserve"> </w:t>
       </w:r>
     </w:p>
     <w:sectPr>
@@ -7236,6 +7958,190 @@
     </w:sectPr>
   </w:body>
 </w:document>
+</file>
+
+<file path=word/endnotes.xml><?xml version="1.0" encoding="utf-8"?>
+<w:endnotes xmlns:wpc="http://schemas.microsoft.com/office/word/2010/wordprocessingCanvas" xmlns:cx="http://schemas.microsoft.com/office/drawing/2014/chartex" xmlns:cx1="http://schemas.microsoft.com/office/drawing/2015/9/8/chartex" xmlns:cx2="http://schemas.microsoft.com/office/drawing/2015/10/21/chartex" xmlns:cx3="http://schemas.microsoft.com/office/drawing/2016/5/9/chartex" xmlns:cx4="http://schemas.microsoft.com/office/drawing/2016/5/10/chartex" xmlns:cx5="http://schemas.microsoft.com/office/drawing/2016/5/11/chartex" xmlns:cx6="http://schemas.microsoft.com/office/drawing/2016/5/12/chartex" xmlns:cx7="http://schemas.microsoft.com/office/drawing/2016/5/13/chartex" xmlns:cx8="http://schemas.microsoft.com/office/drawing/2016/5/14/chartex" xmlns:mc="http://schemas.openxmlformats.org/markup-compatibility/2006" xmlns:aink="http://schemas.microsoft.com/office/drawing/2016/ink" xmlns:am3d="http://schemas.microsoft.com/office/drawing/2017/model3d" xmlns:o="urn:schemas-microsoft-com:office:office" xmlns:r="http://schemas.openxmlformats.org/officeDocument/2006/relationships" xmlns:m="http://schemas.openxmlformats.org/officeDocument/2006/math" xmlns:v="urn:schemas-microsoft-com:vml" xmlns:wp14="http://schemas.microsoft.com/office/word/2010/wordprocessingDrawing" xmlns:wp="http://schemas.openxmlformats.org/drawingml/2006/wordprocessingDrawing" xmlns:w10="urn:schemas-microsoft-com:office:word" xmlns:w="http://schemas.openxmlformats.org/wordprocessingml/2006/main" xmlns:w14="http://schemas.microsoft.com/office/word/2010/wordml" xmlns:w15="http://schemas.microsoft.com/office/word/2012/wordml" xmlns:w16cid="http://schemas.microsoft.com/office/word/2016/wordml/cid" xmlns:w16se="http://schemas.microsoft.com/office/word/2015/wordml/symex" xmlns:wpg="http://schemas.microsoft.com/office/word/2010/wordprocessingGroup" xmlns:wpi="http://schemas.microsoft.com/office/word/2010/wordprocessingInk" xmlns:wne="http://schemas.microsoft.com/office/word/2006/wordml" xmlns:wps="http://schemas.microsoft.com/office/word/2010/wordprocessingShape" mc:Ignorable="w14 w15 w16se w16cid wp14">
+  <w:endnote w:type="separator" w:id="-1">
+    <w:p>
+      <w:pPr>
+        <w:spacing w:after="0" w:line="240" w:lineRule="auto"/>
+      </w:pPr>
+      <w:r>
+        <w:separator/>
+      </w:r>
+    </w:p>
+  </w:endnote>
+  <w:endnote w:type="continuationSeparator" w:id="0">
+    <w:p>
+      <w:pPr>
+        <w:spacing w:after="0" w:line="240" w:lineRule="auto"/>
+      </w:pPr>
+      <w:r>
+        <w:continuationSeparator/>
+      </w:r>
+    </w:p>
+  </w:endnote>
+</w:endnotes>
+</file>
+
+<file path=word/footnotes.xml><?xml version="1.0" encoding="utf-8"?>
+<w:footnotes xmlns:wpc="http://schemas.microsoft.com/office/word/2010/wordprocessingCanvas" xmlns:cx="http://schemas.microsoft.com/office/drawing/2014/chartex" xmlns:cx1="http://schemas.microsoft.com/office/drawing/2015/9/8/chartex" xmlns:cx2="http://schemas.microsoft.com/office/drawing/2015/10/21/chartex" xmlns:cx3="http://schemas.microsoft.com/office/drawing/2016/5/9/chartex" xmlns:cx4="http://schemas.microsoft.com/office/drawing/2016/5/10/chartex" xmlns:cx5="http://schemas.microsoft.com/office/drawing/2016/5/11/chartex" xmlns:cx6="http://schemas.microsoft.com/office/drawing/2016/5/12/chartex" xmlns:cx7="http://schemas.microsoft.com/office/drawing/2016/5/13/chartex" xmlns:cx8="http://schemas.microsoft.com/office/drawing/2016/5/14/chartex" xmlns:mc="http://schemas.openxmlformats.org/markup-compatibility/2006" xmlns:aink="http://schemas.microsoft.com/office/drawing/2016/ink" xmlns:am3d="http://schemas.microsoft.com/office/drawing/2017/model3d" xmlns:o="urn:schemas-microsoft-com:office:office" xmlns:r="http://schemas.openxmlformats.org/officeDocument/2006/relationships" xmlns:m="http://schemas.openxmlformats.org/officeDocument/2006/math" xmlns:v="urn:schemas-microsoft-com:vml" xmlns:wp14="http://schemas.microsoft.com/office/word/2010/wordprocessingDrawing" xmlns:wp="http://schemas.openxmlformats.org/drawingml/2006/wordprocessingDrawing" xmlns:w10="urn:schemas-microsoft-com:office:word" xmlns:w="http://schemas.openxmlformats.org/wordprocessingml/2006/main" xmlns:w14="http://schemas.microsoft.com/office/word/2010/wordml" xmlns:w15="http://schemas.microsoft.com/office/word/2012/wordml" xmlns:w16cid="http://schemas.microsoft.com/office/word/2016/wordml/cid" xmlns:w16se="http://schemas.microsoft.com/office/word/2015/wordml/symex" xmlns:wpg="http://schemas.microsoft.com/office/word/2010/wordprocessingGroup" xmlns:wpi="http://schemas.microsoft.com/office/word/2010/wordprocessingInk" xmlns:wne="http://schemas.microsoft.com/office/word/2006/wordml" xmlns:wps="http://schemas.microsoft.com/office/word/2010/wordprocessingShape" mc:Ignorable="w14 w15 w16se w16cid wp14">
+  <w:footnote w:type="separator" w:id="-1">
+    <w:p>
+      <w:pPr>
+        <w:spacing w:after="0" w:line="240" w:lineRule="auto"/>
+      </w:pPr>
+      <w:r>
+        <w:separator/>
+      </w:r>
+    </w:p>
+  </w:footnote>
+  <w:footnote w:type="continuationSeparator" w:id="0">
+    <w:p>
+      <w:pPr>
+        <w:spacing w:after="0" w:line="240" w:lineRule="auto"/>
+      </w:pPr>
+      <w:r>
+        <w:continuationSeparator/>
+      </w:r>
+    </w:p>
+  </w:footnote>
+  <w:footnote w:id="1">
+    <w:p>
+      <w:pPr>
+        <w:jc w:val="both"/>
+        <w:rPr>
+          <w:rFonts w:eastAsiaTheme="minorEastAsia"/>
+          <w:sz w:val="20"/>
+          <w:szCs w:val="20"/>
+        </w:rPr>
+      </w:pPr>
+      <w:r>
+        <w:rPr>
+          <w:rStyle w:val="FootnoteReference"/>
+          <w:sz w:val="20"/>
+          <w:szCs w:val="20"/>
+        </w:rPr>
+        <w:footnoteRef/>
+      </w:r>
+      <w:r>
+        <w:rPr>
+          <w:sz w:val="20"/>
+          <w:szCs w:val="20"/>
+        </w:rPr>
+        <w:t xml:space="preserve"> </w:t>
+      </w:r>
+      <w:r>
+        <w:rPr>
+          <w:rFonts w:eastAsiaTheme="minorEastAsia"/>
+          <w:sz w:val="18"/>
+          <w:szCs w:val="18"/>
+        </w:rPr>
+        <w:t xml:space="preserve">The </w:t>
+      </w:r>
+      <m:oMath>
+        <m:r>
+          <w:rPr>
+            <w:rFonts w:ascii="Cambria Math" w:eastAsiaTheme="minorEastAsia" w:hAnsi="Cambria Math"/>
+            <w:sz w:val="18"/>
+            <w:szCs w:val="18"/>
+          </w:rPr>
+          <m:t>ϕ(x)</m:t>
+        </m:r>
+      </m:oMath>
+      <w:r>
+        <w:rPr>
+          <w:rFonts w:eastAsiaTheme="minorEastAsia"/>
+          <w:sz w:val="18"/>
+          <w:szCs w:val="18"/>
+        </w:rPr>
+        <w:t xml:space="preserve"> function refers to the linear combination of a real number through a combination of its adjacent integers. This is because the authors </w:t>
+      </w:r>
+      <w:r>
+        <w:rPr>
+          <w:rFonts w:eastAsiaTheme="minorEastAsia"/>
+          <w:sz w:val="18"/>
+          <w:szCs w:val="18"/>
+        </w:rPr>
+        <w:t>scale</w:t>
+      </w:r>
+      <w:r>
+        <w:rPr>
+          <w:rFonts w:eastAsiaTheme="minorEastAsia"/>
+          <w:sz w:val="18"/>
+          <w:szCs w:val="18"/>
+        </w:rPr>
+        <w:t xml:space="preserve"> values and rewards using an invertible transform</w:t>
+      </w:r>
+      <w:r>
+        <w:rPr>
+          <w:rFonts w:eastAsiaTheme="minorEastAsia"/>
+          <w:sz w:val="18"/>
+          <w:szCs w:val="18"/>
+        </w:rPr>
+        <w:t xml:space="preserve"> outputting the predictions as a </w:t>
+      </w:r>
+      <w:proofErr w:type="spellStart"/>
+      <w:r>
+        <w:rPr>
+          <w:rFonts w:eastAsiaTheme="minorEastAsia"/>
+          <w:sz w:val="18"/>
+          <w:szCs w:val="18"/>
+        </w:rPr>
+        <w:t>softmax</w:t>
+      </w:r>
+      <w:proofErr w:type="spellEnd"/>
+      <w:r>
+        <w:rPr>
+          <w:rFonts w:eastAsiaTheme="minorEastAsia"/>
+          <w:sz w:val="18"/>
+          <w:szCs w:val="18"/>
+        </w:rPr>
+        <w:t xml:space="preserve"> distribution over a discrete </w:t>
+      </w:r>
+      <w:r>
+        <w:rPr>
+          <w:rFonts w:eastAsiaTheme="minorEastAsia"/>
+          <w:sz w:val="18"/>
+          <w:szCs w:val="18"/>
+        </w:rPr>
+        <w:t xml:space="preserve">integer </w:t>
+      </w:r>
+      <w:r>
+        <w:rPr>
+          <w:rFonts w:eastAsiaTheme="minorEastAsia"/>
+          <w:sz w:val="18"/>
+          <w:szCs w:val="18"/>
+        </w:rPr>
+        <w:t>set (-300 &lt;= x &lt;= 300).</w:t>
+      </w:r>
+    </w:p>
+  </w:footnote>
+  <w:footnote w:id="2">
+    <w:p>
+      <w:pPr>
+        <w:pStyle w:val="FootnoteText"/>
+      </w:pPr>
+      <w:r>
+        <w:rPr>
+          <w:rStyle w:val="FootnoteReference"/>
+        </w:rPr>
+        <w:footnoteRef/>
+      </w:r>
+      <w:r>
+        <w:t xml:space="preserve"> </w:t>
+      </w:r>
+      <w:r>
+        <w:rPr>
+          <w:sz w:val="18"/>
+          <w:szCs w:val="18"/>
+        </w:rPr>
+        <w:t>Elo rating is the relative skill level of players in zero-sum games.</w:t>
+      </w:r>
+    </w:p>
+  </w:footnote>
+</w:footnotes>
 </file>
 
 <file path=word/numbering.xml><?xml version="1.0" encoding="utf-8"?>
@@ -7580,181 +8486,9 @@
     </w:lvl>
   </w:abstractNum>
   <w:abstractNum w:abstractNumId="3" w15:restartNumberingAfterBreak="0">
-    <w:nsid w:val="1B4D205B"/>
+    <w:nsid w:val="0EE65339"/>
     <w:multiLevelType w:val="hybridMultilevel"/>
-    <w:tmpl w:val="EEA24BC8"/>
-    <w:lvl w:ilvl="0" w:tplc="0809000F">
-      <w:start w:val="1"/>
-      <w:numFmt w:val="decimal"/>
-      <w:lvlText w:val="%1."/>
-      <w:lvlJc w:val="left"/>
-      <w:pPr>
-        <w:ind w:left="720" w:hanging="360"/>
-      </w:pPr>
-    </w:lvl>
-    <w:lvl w:ilvl="1" w:tplc="08090019" w:tentative="1">
-      <w:start w:val="1"/>
-      <w:numFmt w:val="lowerLetter"/>
-      <w:lvlText w:val="%2."/>
-      <w:lvlJc w:val="left"/>
-      <w:pPr>
-        <w:ind w:left="1440" w:hanging="360"/>
-      </w:pPr>
-    </w:lvl>
-    <w:lvl w:ilvl="2" w:tplc="0809001B" w:tentative="1">
-      <w:start w:val="1"/>
-      <w:numFmt w:val="lowerRoman"/>
-      <w:lvlText w:val="%3."/>
-      <w:lvlJc w:val="right"/>
-      <w:pPr>
-        <w:ind w:left="2160" w:hanging="180"/>
-      </w:pPr>
-    </w:lvl>
-    <w:lvl w:ilvl="3" w:tplc="0809000F" w:tentative="1">
-      <w:start w:val="1"/>
-      <w:numFmt w:val="decimal"/>
-      <w:lvlText w:val="%4."/>
-      <w:lvlJc w:val="left"/>
-      <w:pPr>
-        <w:ind w:left="2880" w:hanging="360"/>
-      </w:pPr>
-    </w:lvl>
-    <w:lvl w:ilvl="4" w:tplc="08090019" w:tentative="1">
-      <w:start w:val="1"/>
-      <w:numFmt w:val="lowerLetter"/>
-      <w:lvlText w:val="%5."/>
-      <w:lvlJc w:val="left"/>
-      <w:pPr>
-        <w:ind w:left="3600" w:hanging="360"/>
-      </w:pPr>
-    </w:lvl>
-    <w:lvl w:ilvl="5" w:tplc="0809001B" w:tentative="1">
-      <w:start w:val="1"/>
-      <w:numFmt w:val="lowerRoman"/>
-      <w:lvlText w:val="%6."/>
-      <w:lvlJc w:val="right"/>
-      <w:pPr>
-        <w:ind w:left="4320" w:hanging="180"/>
-      </w:pPr>
-    </w:lvl>
-    <w:lvl w:ilvl="6" w:tplc="0809000F" w:tentative="1">
-      <w:start w:val="1"/>
-      <w:numFmt w:val="decimal"/>
-      <w:lvlText w:val="%7."/>
-      <w:lvlJc w:val="left"/>
-      <w:pPr>
-        <w:ind w:left="5040" w:hanging="360"/>
-      </w:pPr>
-    </w:lvl>
-    <w:lvl w:ilvl="7" w:tplc="08090019" w:tentative="1">
-      <w:start w:val="1"/>
-      <w:numFmt w:val="lowerLetter"/>
-      <w:lvlText w:val="%8."/>
-      <w:lvlJc w:val="left"/>
-      <w:pPr>
-        <w:ind w:left="5760" w:hanging="360"/>
-      </w:pPr>
-    </w:lvl>
-    <w:lvl w:ilvl="8" w:tplc="0809001B" w:tentative="1">
-      <w:start w:val="1"/>
-      <w:numFmt w:val="lowerRoman"/>
-      <w:lvlText w:val="%9."/>
-      <w:lvlJc w:val="right"/>
-      <w:pPr>
-        <w:ind w:left="6480" w:hanging="180"/>
-      </w:pPr>
-    </w:lvl>
-  </w:abstractNum>
-  <w:abstractNum w:abstractNumId="4" w15:restartNumberingAfterBreak="0">
-    <w:nsid w:val="219F0992"/>
-    <w:multiLevelType w:val="hybridMultilevel"/>
-    <w:tmpl w:val="C6DEEA08"/>
-    <w:lvl w:ilvl="0" w:tplc="0809000F">
-      <w:start w:val="1"/>
-      <w:numFmt w:val="decimal"/>
-      <w:lvlText w:val="%1."/>
-      <w:lvlJc w:val="left"/>
-      <w:pPr>
-        <w:ind w:left="720" w:hanging="360"/>
-      </w:pPr>
-    </w:lvl>
-    <w:lvl w:ilvl="1" w:tplc="08090019" w:tentative="1">
-      <w:start w:val="1"/>
-      <w:numFmt w:val="lowerLetter"/>
-      <w:lvlText w:val="%2."/>
-      <w:lvlJc w:val="left"/>
-      <w:pPr>
-        <w:ind w:left="1440" w:hanging="360"/>
-      </w:pPr>
-    </w:lvl>
-    <w:lvl w:ilvl="2" w:tplc="0809001B" w:tentative="1">
-      <w:start w:val="1"/>
-      <w:numFmt w:val="lowerRoman"/>
-      <w:lvlText w:val="%3."/>
-      <w:lvlJc w:val="right"/>
-      <w:pPr>
-        <w:ind w:left="2160" w:hanging="180"/>
-      </w:pPr>
-    </w:lvl>
-    <w:lvl w:ilvl="3" w:tplc="0809000F" w:tentative="1">
-      <w:start w:val="1"/>
-      <w:numFmt w:val="decimal"/>
-      <w:lvlText w:val="%4."/>
-      <w:lvlJc w:val="left"/>
-      <w:pPr>
-        <w:ind w:left="2880" w:hanging="360"/>
-      </w:pPr>
-    </w:lvl>
-    <w:lvl w:ilvl="4" w:tplc="08090019" w:tentative="1">
-      <w:start w:val="1"/>
-      <w:numFmt w:val="lowerLetter"/>
-      <w:lvlText w:val="%5."/>
-      <w:lvlJc w:val="left"/>
-      <w:pPr>
-        <w:ind w:left="3600" w:hanging="360"/>
-      </w:pPr>
-    </w:lvl>
-    <w:lvl w:ilvl="5" w:tplc="0809001B" w:tentative="1">
-      <w:start w:val="1"/>
-      <w:numFmt w:val="lowerRoman"/>
-      <w:lvlText w:val="%6."/>
-      <w:lvlJc w:val="right"/>
-      <w:pPr>
-        <w:ind w:left="4320" w:hanging="180"/>
-      </w:pPr>
-    </w:lvl>
-    <w:lvl w:ilvl="6" w:tplc="0809000F" w:tentative="1">
-      <w:start w:val="1"/>
-      <w:numFmt w:val="decimal"/>
-      <w:lvlText w:val="%7."/>
-      <w:lvlJc w:val="left"/>
-      <w:pPr>
-        <w:ind w:left="5040" w:hanging="360"/>
-      </w:pPr>
-    </w:lvl>
-    <w:lvl w:ilvl="7" w:tplc="08090019" w:tentative="1">
-      <w:start w:val="1"/>
-      <w:numFmt w:val="lowerLetter"/>
-      <w:lvlText w:val="%8."/>
-      <w:lvlJc w:val="left"/>
-      <w:pPr>
-        <w:ind w:left="5760" w:hanging="360"/>
-      </w:pPr>
-    </w:lvl>
-    <w:lvl w:ilvl="8" w:tplc="0809001B" w:tentative="1">
-      <w:start w:val="1"/>
-      <w:numFmt w:val="lowerRoman"/>
-      <w:lvlText w:val="%9."/>
-      <w:lvlJc w:val="right"/>
-      <w:pPr>
-        <w:ind w:left="6480" w:hanging="180"/>
-      </w:pPr>
-    </w:lvl>
-  </w:abstractNum>
-  <w:abstractNum w:abstractNumId="5" w15:restartNumberingAfterBreak="0">
-    <w:nsid w:val="5BA047CB"/>
-    <w:multiLevelType w:val="hybridMultilevel"/>
-    <w:tmpl w:val="177666CA"/>
+    <w:tmpl w:val="E08E5320"/>
     <w:lvl w:ilvl="0" w:tplc="08090001">
       <w:start w:val="1"/>
       <w:numFmt w:val="bullet"/>
@@ -7864,10 +8598,10 @@
       </w:rPr>
     </w:lvl>
   </w:abstractNum>
-  <w:abstractNum w:abstractNumId="6" w15:restartNumberingAfterBreak="0">
-    <w:nsid w:val="6EB73CAD"/>
+  <w:abstractNum w:abstractNumId="4" w15:restartNumberingAfterBreak="0">
+    <w:nsid w:val="1B4D205B"/>
     <w:multiLevelType w:val="hybridMultilevel"/>
-    <w:tmpl w:val="F5D44A3A"/>
+    <w:tmpl w:val="EEA24BC8"/>
     <w:lvl w:ilvl="0" w:tplc="0809000F">
       <w:start w:val="1"/>
       <w:numFmt w:val="decimal"/>
@@ -7950,17 +8684,103 @@
       </w:pPr>
     </w:lvl>
   </w:abstractNum>
-  <w:abstractNum w:abstractNumId="7" w15:restartNumberingAfterBreak="0">
-    <w:nsid w:val="7ADC1A5F"/>
+  <w:abstractNum w:abstractNumId="5" w15:restartNumberingAfterBreak="0">
+    <w:nsid w:val="219F0992"/>
     <w:multiLevelType w:val="hybridMultilevel"/>
-    <w:tmpl w:val="DD6C1E60"/>
+    <w:tmpl w:val="C6DEEA08"/>
+    <w:lvl w:ilvl="0" w:tplc="0809000F">
+      <w:start w:val="1"/>
+      <w:numFmt w:val="decimal"/>
+      <w:lvlText w:val="%1."/>
+      <w:lvlJc w:val="left"/>
+      <w:pPr>
+        <w:ind w:left="720" w:hanging="360"/>
+      </w:pPr>
+    </w:lvl>
+    <w:lvl w:ilvl="1" w:tplc="08090019" w:tentative="1">
+      <w:start w:val="1"/>
+      <w:numFmt w:val="lowerLetter"/>
+      <w:lvlText w:val="%2."/>
+      <w:lvlJc w:val="left"/>
+      <w:pPr>
+        <w:ind w:left="1440" w:hanging="360"/>
+      </w:pPr>
+    </w:lvl>
+    <w:lvl w:ilvl="2" w:tplc="0809001B" w:tentative="1">
+      <w:start w:val="1"/>
+      <w:numFmt w:val="lowerRoman"/>
+      <w:lvlText w:val="%3."/>
+      <w:lvlJc w:val="right"/>
+      <w:pPr>
+        <w:ind w:left="2160" w:hanging="180"/>
+      </w:pPr>
+    </w:lvl>
+    <w:lvl w:ilvl="3" w:tplc="0809000F" w:tentative="1">
+      <w:start w:val="1"/>
+      <w:numFmt w:val="decimal"/>
+      <w:lvlText w:val="%4."/>
+      <w:lvlJc w:val="left"/>
+      <w:pPr>
+        <w:ind w:left="2880" w:hanging="360"/>
+      </w:pPr>
+    </w:lvl>
+    <w:lvl w:ilvl="4" w:tplc="08090019" w:tentative="1">
+      <w:start w:val="1"/>
+      <w:numFmt w:val="lowerLetter"/>
+      <w:lvlText w:val="%5."/>
+      <w:lvlJc w:val="left"/>
+      <w:pPr>
+        <w:ind w:left="3600" w:hanging="360"/>
+      </w:pPr>
+    </w:lvl>
+    <w:lvl w:ilvl="5" w:tplc="0809001B" w:tentative="1">
+      <w:start w:val="1"/>
+      <w:numFmt w:val="lowerRoman"/>
+      <w:lvlText w:val="%6."/>
+      <w:lvlJc w:val="right"/>
+      <w:pPr>
+        <w:ind w:left="4320" w:hanging="180"/>
+      </w:pPr>
+    </w:lvl>
+    <w:lvl w:ilvl="6" w:tplc="0809000F" w:tentative="1">
+      <w:start w:val="1"/>
+      <w:numFmt w:val="decimal"/>
+      <w:lvlText w:val="%7."/>
+      <w:lvlJc w:val="left"/>
+      <w:pPr>
+        <w:ind w:left="5040" w:hanging="360"/>
+      </w:pPr>
+    </w:lvl>
+    <w:lvl w:ilvl="7" w:tplc="08090019" w:tentative="1">
+      <w:start w:val="1"/>
+      <w:numFmt w:val="lowerLetter"/>
+      <w:lvlText w:val="%8."/>
+      <w:lvlJc w:val="left"/>
+      <w:pPr>
+        <w:ind w:left="5760" w:hanging="360"/>
+      </w:pPr>
+    </w:lvl>
+    <w:lvl w:ilvl="8" w:tplc="0809001B" w:tentative="1">
+      <w:start w:val="1"/>
+      <w:numFmt w:val="lowerRoman"/>
+      <w:lvlText w:val="%9."/>
+      <w:lvlJc w:val="right"/>
+      <w:pPr>
+        <w:ind w:left="6480" w:hanging="180"/>
+      </w:pPr>
+    </w:lvl>
+  </w:abstractNum>
+  <w:abstractNum w:abstractNumId="6" w15:restartNumberingAfterBreak="0">
+    <w:nsid w:val="40CC166A"/>
+    <w:multiLevelType w:val="hybridMultilevel"/>
+    <w:tmpl w:val="2A9E3FCC"/>
     <w:lvl w:ilvl="0" w:tplc="08090001">
       <w:start w:val="1"/>
       <w:numFmt w:val="bullet"/>
       <w:lvlText w:val=""/>
       <w:lvlJc w:val="left"/>
       <w:pPr>
-        <w:ind w:left="2160" w:hanging="360"/>
+        <w:ind w:left="720" w:hanging="360"/>
       </w:pPr>
       <w:rPr>
         <w:rFonts w:ascii="Symbol" w:hAnsi="Symbol" w:hint="default"/>
@@ -7972,7 +8792,7 @@
       <w:lvlText w:val="o"/>
       <w:lvlJc w:val="left"/>
       <w:pPr>
-        <w:ind w:left="2880" w:hanging="360"/>
+        <w:ind w:left="1440" w:hanging="360"/>
       </w:pPr>
       <w:rPr>
         <w:rFonts w:ascii="Courier New" w:hAnsi="Courier New" w:cs="Courier New" w:hint="default"/>
@@ -7984,7 +8804,7 @@
       <w:lvlText w:val=""/>
       <w:lvlJc w:val="left"/>
       <w:pPr>
-        <w:ind w:left="3600" w:hanging="360"/>
+        <w:ind w:left="2160" w:hanging="360"/>
       </w:pPr>
       <w:rPr>
         <w:rFonts w:ascii="Wingdings" w:hAnsi="Wingdings" w:hint="default"/>
@@ -7996,7 +8816,7 @@
       <w:lvlText w:val=""/>
       <w:lvlJc w:val="left"/>
       <w:pPr>
-        <w:ind w:left="4320" w:hanging="360"/>
+        <w:ind w:left="2880" w:hanging="360"/>
       </w:pPr>
       <w:rPr>
         <w:rFonts w:ascii="Symbol" w:hAnsi="Symbol" w:hint="default"/>
@@ -8008,7 +8828,7 @@
       <w:lvlText w:val="o"/>
       <w:lvlJc w:val="left"/>
       <w:pPr>
-        <w:ind w:left="5040" w:hanging="360"/>
+        <w:ind w:left="3600" w:hanging="360"/>
       </w:pPr>
       <w:rPr>
         <w:rFonts w:ascii="Courier New" w:hAnsi="Courier New" w:cs="Courier New" w:hint="default"/>
@@ -8020,7 +8840,7 @@
       <w:lvlText w:val=""/>
       <w:lvlJc w:val="left"/>
       <w:pPr>
-        <w:ind w:left="5760" w:hanging="360"/>
+        <w:ind w:left="4320" w:hanging="360"/>
       </w:pPr>
       <w:rPr>
         <w:rFonts w:ascii="Wingdings" w:hAnsi="Wingdings" w:hint="default"/>
@@ -8032,7 +8852,7 @@
       <w:lvlText w:val=""/>
       <w:lvlJc w:val="left"/>
       <w:pPr>
-        <w:ind w:left="6480" w:hanging="360"/>
+        <w:ind w:left="5040" w:hanging="360"/>
       </w:pPr>
       <w:rPr>
         <w:rFonts w:ascii="Symbol" w:hAnsi="Symbol" w:hint="default"/>
@@ -8044,7 +8864,7 @@
       <w:lvlText w:val="o"/>
       <w:lvlJc w:val="left"/>
       <w:pPr>
-        <w:ind w:left="7200" w:hanging="360"/>
+        <w:ind w:left="5760" w:hanging="360"/>
       </w:pPr>
       <w:rPr>
         <w:rFonts w:ascii="Courier New" w:hAnsi="Courier New" w:cs="Courier New" w:hint="default"/>
@@ -8056,6 +8876,318 @@
       <w:lvlText w:val=""/>
       <w:lvlJc w:val="left"/>
       <w:pPr>
+        <w:ind w:left="6480" w:hanging="360"/>
+      </w:pPr>
+      <w:rPr>
+        <w:rFonts w:ascii="Wingdings" w:hAnsi="Wingdings" w:hint="default"/>
+      </w:rPr>
+    </w:lvl>
+  </w:abstractNum>
+  <w:abstractNum w:abstractNumId="7" w15:restartNumberingAfterBreak="0">
+    <w:nsid w:val="5BA047CB"/>
+    <w:multiLevelType w:val="hybridMultilevel"/>
+    <w:tmpl w:val="177666CA"/>
+    <w:lvl w:ilvl="0" w:tplc="08090001">
+      <w:start w:val="1"/>
+      <w:numFmt w:val="bullet"/>
+      <w:lvlText w:val=""/>
+      <w:lvlJc w:val="left"/>
+      <w:pPr>
+        <w:ind w:left="720" w:hanging="360"/>
+      </w:pPr>
+      <w:rPr>
+        <w:rFonts w:ascii="Symbol" w:hAnsi="Symbol" w:hint="default"/>
+      </w:rPr>
+    </w:lvl>
+    <w:lvl w:ilvl="1" w:tplc="08090003" w:tentative="1">
+      <w:start w:val="1"/>
+      <w:numFmt w:val="bullet"/>
+      <w:lvlText w:val="o"/>
+      <w:lvlJc w:val="left"/>
+      <w:pPr>
+        <w:ind w:left="1440" w:hanging="360"/>
+      </w:pPr>
+      <w:rPr>
+        <w:rFonts w:ascii="Courier New" w:hAnsi="Courier New" w:cs="Courier New" w:hint="default"/>
+      </w:rPr>
+    </w:lvl>
+    <w:lvl w:ilvl="2" w:tplc="08090005" w:tentative="1">
+      <w:start w:val="1"/>
+      <w:numFmt w:val="bullet"/>
+      <w:lvlText w:val=""/>
+      <w:lvlJc w:val="left"/>
+      <w:pPr>
+        <w:ind w:left="2160" w:hanging="360"/>
+      </w:pPr>
+      <w:rPr>
+        <w:rFonts w:ascii="Wingdings" w:hAnsi="Wingdings" w:hint="default"/>
+      </w:rPr>
+    </w:lvl>
+    <w:lvl w:ilvl="3" w:tplc="08090001" w:tentative="1">
+      <w:start w:val="1"/>
+      <w:numFmt w:val="bullet"/>
+      <w:lvlText w:val=""/>
+      <w:lvlJc w:val="left"/>
+      <w:pPr>
+        <w:ind w:left="2880" w:hanging="360"/>
+      </w:pPr>
+      <w:rPr>
+        <w:rFonts w:ascii="Symbol" w:hAnsi="Symbol" w:hint="default"/>
+      </w:rPr>
+    </w:lvl>
+    <w:lvl w:ilvl="4" w:tplc="08090003" w:tentative="1">
+      <w:start w:val="1"/>
+      <w:numFmt w:val="bullet"/>
+      <w:lvlText w:val="o"/>
+      <w:lvlJc w:val="left"/>
+      <w:pPr>
+        <w:ind w:left="3600" w:hanging="360"/>
+      </w:pPr>
+      <w:rPr>
+        <w:rFonts w:ascii="Courier New" w:hAnsi="Courier New" w:cs="Courier New" w:hint="default"/>
+      </w:rPr>
+    </w:lvl>
+    <w:lvl w:ilvl="5" w:tplc="08090005" w:tentative="1">
+      <w:start w:val="1"/>
+      <w:numFmt w:val="bullet"/>
+      <w:lvlText w:val=""/>
+      <w:lvlJc w:val="left"/>
+      <w:pPr>
+        <w:ind w:left="4320" w:hanging="360"/>
+      </w:pPr>
+      <w:rPr>
+        <w:rFonts w:ascii="Wingdings" w:hAnsi="Wingdings" w:hint="default"/>
+      </w:rPr>
+    </w:lvl>
+    <w:lvl w:ilvl="6" w:tplc="08090001" w:tentative="1">
+      <w:start w:val="1"/>
+      <w:numFmt w:val="bullet"/>
+      <w:lvlText w:val=""/>
+      <w:lvlJc w:val="left"/>
+      <w:pPr>
+        <w:ind w:left="5040" w:hanging="360"/>
+      </w:pPr>
+      <w:rPr>
+        <w:rFonts w:ascii="Symbol" w:hAnsi="Symbol" w:hint="default"/>
+      </w:rPr>
+    </w:lvl>
+    <w:lvl w:ilvl="7" w:tplc="08090003" w:tentative="1">
+      <w:start w:val="1"/>
+      <w:numFmt w:val="bullet"/>
+      <w:lvlText w:val="o"/>
+      <w:lvlJc w:val="left"/>
+      <w:pPr>
+        <w:ind w:left="5760" w:hanging="360"/>
+      </w:pPr>
+      <w:rPr>
+        <w:rFonts w:ascii="Courier New" w:hAnsi="Courier New" w:cs="Courier New" w:hint="default"/>
+      </w:rPr>
+    </w:lvl>
+    <w:lvl w:ilvl="8" w:tplc="08090005" w:tentative="1">
+      <w:start w:val="1"/>
+      <w:numFmt w:val="bullet"/>
+      <w:lvlText w:val=""/>
+      <w:lvlJc w:val="left"/>
+      <w:pPr>
+        <w:ind w:left="6480" w:hanging="360"/>
+      </w:pPr>
+      <w:rPr>
+        <w:rFonts w:ascii="Wingdings" w:hAnsi="Wingdings" w:hint="default"/>
+      </w:rPr>
+    </w:lvl>
+  </w:abstractNum>
+  <w:abstractNum w:abstractNumId="8" w15:restartNumberingAfterBreak="0">
+    <w:nsid w:val="6EB73CAD"/>
+    <w:multiLevelType w:val="hybridMultilevel"/>
+    <w:tmpl w:val="F5D44A3A"/>
+    <w:lvl w:ilvl="0" w:tplc="0809000F">
+      <w:start w:val="1"/>
+      <w:numFmt w:val="decimal"/>
+      <w:lvlText w:val="%1."/>
+      <w:lvlJc w:val="left"/>
+      <w:pPr>
+        <w:ind w:left="720" w:hanging="360"/>
+      </w:pPr>
+    </w:lvl>
+    <w:lvl w:ilvl="1" w:tplc="08090019" w:tentative="1">
+      <w:start w:val="1"/>
+      <w:numFmt w:val="lowerLetter"/>
+      <w:lvlText w:val="%2."/>
+      <w:lvlJc w:val="left"/>
+      <w:pPr>
+        <w:ind w:left="1440" w:hanging="360"/>
+      </w:pPr>
+    </w:lvl>
+    <w:lvl w:ilvl="2" w:tplc="0809001B" w:tentative="1">
+      <w:start w:val="1"/>
+      <w:numFmt w:val="lowerRoman"/>
+      <w:lvlText w:val="%3."/>
+      <w:lvlJc w:val="right"/>
+      <w:pPr>
+        <w:ind w:left="2160" w:hanging="180"/>
+      </w:pPr>
+    </w:lvl>
+    <w:lvl w:ilvl="3" w:tplc="0809000F" w:tentative="1">
+      <w:start w:val="1"/>
+      <w:numFmt w:val="decimal"/>
+      <w:lvlText w:val="%4."/>
+      <w:lvlJc w:val="left"/>
+      <w:pPr>
+        <w:ind w:left="2880" w:hanging="360"/>
+      </w:pPr>
+    </w:lvl>
+    <w:lvl w:ilvl="4" w:tplc="08090019" w:tentative="1">
+      <w:start w:val="1"/>
+      <w:numFmt w:val="lowerLetter"/>
+      <w:lvlText w:val="%5."/>
+      <w:lvlJc w:val="left"/>
+      <w:pPr>
+        <w:ind w:left="3600" w:hanging="360"/>
+      </w:pPr>
+    </w:lvl>
+    <w:lvl w:ilvl="5" w:tplc="0809001B" w:tentative="1">
+      <w:start w:val="1"/>
+      <w:numFmt w:val="lowerRoman"/>
+      <w:lvlText w:val="%6."/>
+      <w:lvlJc w:val="right"/>
+      <w:pPr>
+        <w:ind w:left="4320" w:hanging="180"/>
+      </w:pPr>
+    </w:lvl>
+    <w:lvl w:ilvl="6" w:tplc="0809000F" w:tentative="1">
+      <w:start w:val="1"/>
+      <w:numFmt w:val="decimal"/>
+      <w:lvlText w:val="%7."/>
+      <w:lvlJc w:val="left"/>
+      <w:pPr>
+        <w:ind w:left="5040" w:hanging="360"/>
+      </w:pPr>
+    </w:lvl>
+    <w:lvl w:ilvl="7" w:tplc="08090019" w:tentative="1">
+      <w:start w:val="1"/>
+      <w:numFmt w:val="lowerLetter"/>
+      <w:lvlText w:val="%8."/>
+      <w:lvlJc w:val="left"/>
+      <w:pPr>
+        <w:ind w:left="5760" w:hanging="360"/>
+      </w:pPr>
+    </w:lvl>
+    <w:lvl w:ilvl="8" w:tplc="0809001B" w:tentative="1">
+      <w:start w:val="1"/>
+      <w:numFmt w:val="lowerRoman"/>
+      <w:lvlText w:val="%9."/>
+      <w:lvlJc w:val="right"/>
+      <w:pPr>
+        <w:ind w:left="6480" w:hanging="180"/>
+      </w:pPr>
+    </w:lvl>
+  </w:abstractNum>
+  <w:abstractNum w:abstractNumId="9" w15:restartNumberingAfterBreak="0">
+    <w:nsid w:val="7ADC1A5F"/>
+    <w:multiLevelType w:val="hybridMultilevel"/>
+    <w:tmpl w:val="DD6C1E60"/>
+    <w:lvl w:ilvl="0" w:tplc="08090001">
+      <w:start w:val="1"/>
+      <w:numFmt w:val="bullet"/>
+      <w:lvlText w:val=""/>
+      <w:lvlJc w:val="left"/>
+      <w:pPr>
+        <w:ind w:left="2160" w:hanging="360"/>
+      </w:pPr>
+      <w:rPr>
+        <w:rFonts w:ascii="Symbol" w:hAnsi="Symbol" w:hint="default"/>
+      </w:rPr>
+    </w:lvl>
+    <w:lvl w:ilvl="1" w:tplc="08090003" w:tentative="1">
+      <w:start w:val="1"/>
+      <w:numFmt w:val="bullet"/>
+      <w:lvlText w:val="o"/>
+      <w:lvlJc w:val="left"/>
+      <w:pPr>
+        <w:ind w:left="2880" w:hanging="360"/>
+      </w:pPr>
+      <w:rPr>
+        <w:rFonts w:ascii="Courier New" w:hAnsi="Courier New" w:cs="Courier New" w:hint="default"/>
+      </w:rPr>
+    </w:lvl>
+    <w:lvl w:ilvl="2" w:tplc="08090005" w:tentative="1">
+      <w:start w:val="1"/>
+      <w:numFmt w:val="bullet"/>
+      <w:lvlText w:val=""/>
+      <w:lvlJc w:val="left"/>
+      <w:pPr>
+        <w:ind w:left="3600" w:hanging="360"/>
+      </w:pPr>
+      <w:rPr>
+        <w:rFonts w:ascii="Wingdings" w:hAnsi="Wingdings" w:hint="default"/>
+      </w:rPr>
+    </w:lvl>
+    <w:lvl w:ilvl="3" w:tplc="08090001" w:tentative="1">
+      <w:start w:val="1"/>
+      <w:numFmt w:val="bullet"/>
+      <w:lvlText w:val=""/>
+      <w:lvlJc w:val="left"/>
+      <w:pPr>
+        <w:ind w:left="4320" w:hanging="360"/>
+      </w:pPr>
+      <w:rPr>
+        <w:rFonts w:ascii="Symbol" w:hAnsi="Symbol" w:hint="default"/>
+      </w:rPr>
+    </w:lvl>
+    <w:lvl w:ilvl="4" w:tplc="08090003" w:tentative="1">
+      <w:start w:val="1"/>
+      <w:numFmt w:val="bullet"/>
+      <w:lvlText w:val="o"/>
+      <w:lvlJc w:val="left"/>
+      <w:pPr>
+        <w:ind w:left="5040" w:hanging="360"/>
+      </w:pPr>
+      <w:rPr>
+        <w:rFonts w:ascii="Courier New" w:hAnsi="Courier New" w:cs="Courier New" w:hint="default"/>
+      </w:rPr>
+    </w:lvl>
+    <w:lvl w:ilvl="5" w:tplc="08090005" w:tentative="1">
+      <w:start w:val="1"/>
+      <w:numFmt w:val="bullet"/>
+      <w:lvlText w:val=""/>
+      <w:lvlJc w:val="left"/>
+      <w:pPr>
+        <w:ind w:left="5760" w:hanging="360"/>
+      </w:pPr>
+      <w:rPr>
+        <w:rFonts w:ascii="Wingdings" w:hAnsi="Wingdings" w:hint="default"/>
+      </w:rPr>
+    </w:lvl>
+    <w:lvl w:ilvl="6" w:tplc="08090001" w:tentative="1">
+      <w:start w:val="1"/>
+      <w:numFmt w:val="bullet"/>
+      <w:lvlText w:val=""/>
+      <w:lvlJc w:val="left"/>
+      <w:pPr>
+        <w:ind w:left="6480" w:hanging="360"/>
+      </w:pPr>
+      <w:rPr>
+        <w:rFonts w:ascii="Symbol" w:hAnsi="Symbol" w:hint="default"/>
+      </w:rPr>
+    </w:lvl>
+    <w:lvl w:ilvl="7" w:tplc="08090003" w:tentative="1">
+      <w:start w:val="1"/>
+      <w:numFmt w:val="bullet"/>
+      <w:lvlText w:val="o"/>
+      <w:lvlJc w:val="left"/>
+      <w:pPr>
+        <w:ind w:left="7200" w:hanging="360"/>
+      </w:pPr>
+      <w:rPr>
+        <w:rFonts w:ascii="Courier New" w:hAnsi="Courier New" w:cs="Courier New" w:hint="default"/>
+      </w:rPr>
+    </w:lvl>
+    <w:lvl w:ilvl="8" w:tplc="08090005" w:tentative="1">
+      <w:start w:val="1"/>
+      <w:numFmt w:val="bullet"/>
+      <w:lvlText w:val=""/>
+      <w:lvlJc w:val="left"/>
+      <w:pPr>
         <w:ind w:left="7920" w:hanging="360"/>
       </w:pPr>
       <w:rPr>
@@ -8067,24 +9199,30 @@
     <w:abstractNumId w:val="1"/>
   </w:num>
   <w:num w:numId="2">
-    <w:abstractNumId w:val="5"/>
+    <w:abstractNumId w:val="7"/>
   </w:num>
   <w:num w:numId="3">
-    <w:abstractNumId w:val="4"/>
+    <w:abstractNumId w:val="5"/>
   </w:num>
   <w:num w:numId="4">
     <w:abstractNumId w:val="0"/>
   </w:num>
   <w:num w:numId="5">
-    <w:abstractNumId w:val="7"/>
+    <w:abstractNumId w:val="9"/>
   </w:num>
   <w:num w:numId="6">
     <w:abstractNumId w:val="2"/>
   </w:num>
   <w:num w:numId="7">
+    <w:abstractNumId w:val="8"/>
+  </w:num>
+  <w:num w:numId="8">
+    <w:abstractNumId w:val="4"/>
+  </w:num>
+  <w:num w:numId="9">
     <w:abstractNumId w:val="6"/>
   </w:num>
-  <w:num w:numId="8">
+  <w:num w:numId="10">
     <w:abstractNumId w:val="3"/>
   </w:num>
 </w:numbering>
@@ -8213,6 +9351,7 @@
     <w:lsdException w:name="HTML Sample" w:semiHidden="1" w:unhideWhenUsed="1"/>
     <w:lsdException w:name="HTML Typewriter" w:semiHidden="1" w:unhideWhenUsed="1"/>
     <w:lsdException w:name="HTML Variable" w:semiHidden="1" w:unhideWhenUsed="1"/>
+    <w:lsdException w:name="Normal Table" w:semiHidden="1" w:unhideWhenUsed="1"/>
     <w:lsdException w:name="annotation subject" w:semiHidden="1" w:unhideWhenUsed="1"/>
     <w:lsdException w:name="No List" w:semiHidden="1" w:unhideWhenUsed="1"/>
     <w:lsdException w:name="Outline List 1" w:semiHidden="1" w:unhideWhenUsed="1"/>
@@ -8259,8 +9398,10 @@
     <w:lsdException w:name="Table Subtle 2" w:semiHidden="1" w:unhideWhenUsed="1"/>
     <w:lsdException w:name="Table Web 1" w:semiHidden="1" w:unhideWhenUsed="1"/>
     <w:lsdException w:name="Table Web 2" w:semiHidden="1" w:unhideWhenUsed="1"/>
+    <w:lsdException w:name="Table Web 3" w:semiHidden="1" w:unhideWhenUsed="1"/>
     <w:lsdException w:name="Balloon Text" w:semiHidden="1" w:unhideWhenUsed="1"/>
     <w:lsdException w:name="Table Grid" w:uiPriority="39"/>
+    <w:lsdException w:name="Table Theme" w:semiHidden="1" w:unhideWhenUsed="1"/>
     <w:lsdException w:name="Placeholder Text" w:semiHidden="1"/>
     <w:lsdException w:name="No Spacing" w:uiPriority="1" w:qFormat="1"/>
     <w:lsdException w:name="Light Shading" w:uiPriority="60"/>
@@ -8791,6 +9932,45 @@
       <w:i/>
       <w:iCs/>
       <w:color w:val="2F5496" w:themeColor="accent1" w:themeShade="BF"/>
+    </w:rPr>
+  </w:style>
+  <w:style w:type="paragraph" w:styleId="FootnoteText">
+    <w:name w:val="footnote text"/>
+    <w:basedOn w:val="Normal"/>
+    <w:link w:val="FootnoteTextChar"/>
+    <w:uiPriority w:val="99"/>
+    <w:semiHidden/>
+    <w:unhideWhenUsed/>
+    <w:rsid w:val="009418EE"/>
+    <w:pPr>
+      <w:spacing w:after="0" w:line="240" w:lineRule="auto"/>
+    </w:pPr>
+    <w:rPr>
+      <w:sz w:val="20"/>
+      <w:szCs w:val="20"/>
+    </w:rPr>
+  </w:style>
+  <w:style w:type="character" w:customStyle="1" w:styleId="FootnoteTextChar">
+    <w:name w:val="Footnote Text Char"/>
+    <w:basedOn w:val="DefaultParagraphFont"/>
+    <w:link w:val="FootnoteText"/>
+    <w:uiPriority w:val="99"/>
+    <w:semiHidden/>
+    <w:rsid w:val="009418EE"/>
+    <w:rPr>
+      <w:sz w:val="20"/>
+      <w:szCs w:val="20"/>
+    </w:rPr>
+  </w:style>
+  <w:style w:type="character" w:styleId="FootnoteReference">
+    <w:name w:val="footnote reference"/>
+    <w:basedOn w:val="DefaultParagraphFont"/>
+    <w:uiPriority w:val="99"/>
+    <w:semiHidden/>
+    <w:unhideWhenUsed/>
+    <w:rsid w:val="009418EE"/>
+    <w:rPr>
+      <w:vertAlign w:val="superscript"/>
     </w:rPr>
   </w:style>
 </w:styles>
@@ -9570,11 +10750,61 @@
     </b:Author>
     <b:RefOrder>11</b:RefOrder>
   </b:Source>
+  <b:Source>
+    <b:Tag>Wat92</b:Tag>
+    <b:SourceType>JournalArticle</b:SourceType>
+    <b:Guid>{BD21CDCB-D8B8-44DD-B961-930BF58502D6}</b:Guid>
+    <b:Title>Q-Learning</b:Title>
+    <b:Year>1992</b:Year>
+    <b:JournalName>Machine Learning</b:JournalName>
+    <b:Pages>279-292</b:Pages>
+    <b:Issue>8</b:Issue>
+    <b:Author>
+      <b:Author>
+        <b:NameList>
+          <b:Person>
+            <b:Last>Watkins</b:Last>
+            <b:Middle>JCH</b:Middle>
+            <b:First>Christopher</b:First>
+          </b:Person>
+          <b:Person>
+            <b:Last>Dayan</b:Last>
+            <b:First>Peter</b:First>
+          </b:Person>
+        </b:NameList>
+      </b:Author>
+    </b:Author>
+    <b:RefOrder>12</b:RefOrder>
+  </b:Source>
+  <b:Source>
+    <b:Tag>Ame18</b:Tag>
+    <b:SourceType>InternetSite</b:SourceType>
+    <b:Guid>{1467BB3B-7B9B-4804-88CE-276E597874A7}</b:Guid>
+    <b:Title>Demis Hassabis interview on YT</b:Title>
+    <b:Year>2018</b:Year>
+    <b:Month>May</b:Month>
+    <b:Author>
+      <b:Author>
+        <b:NameList>
+          <b:Person>
+            <b:Last>Achievement</b:Last>
+            <b:First>American</b:First>
+            <b:Middle>Academy of</b:Middle>
+          </b:Person>
+        </b:NameList>
+      </b:Author>
+    </b:Author>
+    <b:YearAccessed>2020</b:YearAccessed>
+    <b:MonthAccessed>04</b:MonthAccessed>
+    <b:DayAccessed>07</b:DayAccessed>
+    <b:URL>https://www.youtube.com/watch?v=1X7Koxx4qJE</b:URL>
+    <b:RefOrder>13</b:RefOrder>
+  </b:Source>
 </b:Sources>
 </file>
 
 <file path=customXml/itemProps1.xml><?xml version="1.0" encoding="utf-8"?>
-<ds:datastoreItem xmlns:ds="http://schemas.openxmlformats.org/officeDocument/2006/customXml" ds:itemID="{D7A3E9D4-BC23-4738-B51E-A60D845060F9}">
+<ds:datastoreItem xmlns:ds="http://schemas.openxmlformats.org/officeDocument/2006/customXml" ds:itemID="{48DB4B5B-60BD-499F-80B0-F98126580F99}">
   <ds:schemaRefs>
     <ds:schemaRef ds:uri="http://schemas.openxmlformats.org/officeDocument/2006/bibliography"/>
   </ds:schemaRefs>

</xml_diff>